<commit_message>
Mise en forme README
</commit_message>
<xml_diff>
--- a/README.docx
+++ b/README.docx
@@ -7,19 +7,938 @@
         <w:spacing w:after="0"/>
       </w:pPr>
       <w:r>
-        <w:t xml:space="preserve">I – Présentation du sujet (introduction + synopsis + présentation du jeu : type de jeu </w:t>
+        <w:rPr>
+          <w:noProof/>
+        </w:rPr>
+        <w:drawing>
+          <wp:anchor distT="0" distB="0" distL="114300" distR="114300" simplePos="0" relativeHeight="251660288" behindDoc="0" locked="0" layoutInCell="1" allowOverlap="1" wp14:anchorId="7DED5DF0" wp14:editId="75515AA3">
+            <wp:simplePos x="0" y="0"/>
+            <wp:positionH relativeFrom="margin">
+              <wp:posOffset>2218690</wp:posOffset>
+            </wp:positionH>
+            <wp:positionV relativeFrom="paragraph">
+              <wp:posOffset>5080</wp:posOffset>
+            </wp:positionV>
+            <wp:extent cx="4610100" cy="1849120"/>
+            <wp:effectExtent l="0" t="0" r="0" b="0"/>
+            <wp:wrapNone/>
+            <wp:docPr id="3" name="Image 3"/>
+            <wp:cNvGraphicFramePr>
+              <a:graphicFrameLocks xmlns:a="http://schemas.openxmlformats.org/drawingml/2006/main" noChangeAspect="1"/>
+            </wp:cNvGraphicFramePr>
+            <a:graphic xmlns:a="http://schemas.openxmlformats.org/drawingml/2006/main">
+              <a:graphicData uri="http://schemas.openxmlformats.org/drawingml/2006/picture">
+                <pic:pic xmlns:pic="http://schemas.openxmlformats.org/drawingml/2006/picture">
+                  <pic:nvPicPr>
+                    <pic:cNvPr id="3" name="zeuvf.jpg"/>
+                    <pic:cNvPicPr/>
+                  </pic:nvPicPr>
+                  <pic:blipFill>
+                    <a:blip r:embed="rId6">
+                      <a:extLst>
+                        <a:ext uri="{28A0092B-C50C-407E-A947-70E740481C1C}">
+                          <a14:useLocalDpi xmlns:a14="http://schemas.microsoft.com/office/drawing/2010/main" val="0"/>
+                        </a:ext>
+                      </a:extLst>
+                    </a:blip>
+                    <a:stretch>
+                      <a:fillRect/>
+                    </a:stretch>
+                  </pic:blipFill>
+                  <pic:spPr>
+                    <a:xfrm>
+                      <a:off x="0" y="0"/>
+                      <a:ext cx="4610100" cy="1849120"/>
+                    </a:xfrm>
+                    <a:prstGeom prst="rect">
+                      <a:avLst/>
+                    </a:prstGeom>
+                  </pic:spPr>
+                </pic:pic>
+              </a:graphicData>
+            </a:graphic>
+            <wp14:sizeRelH relativeFrom="page">
+              <wp14:pctWidth>0</wp14:pctWidth>
+            </wp14:sizeRelH>
+            <wp14:sizeRelV relativeFrom="page">
+              <wp14:pctHeight>0</wp14:pctHeight>
+            </wp14:sizeRelV>
+          </wp:anchor>
+        </w:drawing>
+      </w:r>
+    </w:p>
+    <w:p>
+      <w:pPr>
+        <w:spacing w:after="0"/>
+      </w:pPr>
+    </w:p>
+    <w:p>
+      <w:pPr>
+        <w:spacing w:after="0"/>
+        <w:rPr>
+          <w:sz w:val="44"/>
+          <w:szCs w:val="44"/>
+        </w:rPr>
+      </w:pPr>
+      <w:r>
+        <w:rPr>
+          <w:sz w:val="44"/>
+          <w:szCs w:val="44"/>
+        </w:rPr>
+        <w:t>P</w:t>
+      </w:r>
+      <w:r>
+        <w:rPr>
+          <w:color w:val="009DE0"/>
+          <w:sz w:val="44"/>
+          <w:szCs w:val="44"/>
+        </w:rPr>
+        <w:t>r</w:t>
+      </w:r>
+      <w:r>
+        <w:rPr>
+          <w:sz w:val="44"/>
+          <w:szCs w:val="44"/>
+        </w:rPr>
+        <w:t>ogra</w:t>
+      </w:r>
+      <w:r>
+        <w:rPr>
+          <w:color w:val="009DE0"/>
+          <w:sz w:val="44"/>
+          <w:szCs w:val="44"/>
+        </w:rPr>
+        <w:t>m</w:t>
+      </w:r>
+      <w:r>
+        <w:rPr>
+          <w:sz w:val="44"/>
+          <w:szCs w:val="44"/>
+        </w:rPr>
+        <w:t>mati</w:t>
+      </w:r>
+      <w:r>
+        <w:rPr>
+          <w:color w:val="009DE0"/>
+          <w:sz w:val="44"/>
+          <w:szCs w:val="44"/>
+        </w:rPr>
+        <w:t>o</w:t>
+      </w:r>
+      <w:r>
+        <w:rPr>
+          <w:sz w:val="44"/>
+          <w:szCs w:val="44"/>
+        </w:rPr>
+        <w:t>n</w:t>
+      </w:r>
+    </w:p>
+    <w:p>
+      <w:pPr>
+        <w:spacing w:after="0"/>
+        <w:rPr>
+          <w:sz w:val="44"/>
+          <w:szCs w:val="44"/>
+        </w:rPr>
+      </w:pPr>
+      <w:r>
+        <w:rPr>
+          <w:color w:val="009DE0"/>
+          <w:sz w:val="44"/>
+          <w:szCs w:val="44"/>
+        </w:rPr>
+        <w:t>O</w:t>
+      </w:r>
+      <w:r>
+        <w:rPr>
+          <w:sz w:val="44"/>
+          <w:szCs w:val="44"/>
+        </w:rPr>
+        <w:t>rie</w:t>
+      </w:r>
+      <w:r>
+        <w:rPr>
+          <w:color w:val="009DE0"/>
+          <w:sz w:val="44"/>
+          <w:szCs w:val="44"/>
+        </w:rPr>
+        <w:t>n</w:t>
+      </w:r>
+      <w:r>
+        <w:rPr>
+          <w:sz w:val="44"/>
+          <w:szCs w:val="44"/>
+        </w:rPr>
+        <w:t>tée</w:t>
+      </w:r>
+    </w:p>
+    <w:p>
+      <w:pPr>
+        <w:spacing w:after="0"/>
+        <w:rPr>
+          <w:sz w:val="44"/>
+          <w:szCs w:val="44"/>
+        </w:rPr>
+      </w:pPr>
+      <w:r>
+        <w:rPr>
+          <w:sz w:val="44"/>
+          <w:szCs w:val="44"/>
+        </w:rPr>
+        <w:t>O</w:t>
+      </w:r>
+      <w:r>
+        <w:rPr>
+          <w:color w:val="009DE0"/>
+          <w:sz w:val="44"/>
+          <w:szCs w:val="44"/>
+        </w:rPr>
+        <w:t>b</w:t>
+      </w:r>
+      <w:r>
+        <w:rPr>
+          <w:sz w:val="44"/>
+          <w:szCs w:val="44"/>
+        </w:rPr>
+        <w:t>je</w:t>
+      </w:r>
+      <w:r>
+        <w:rPr>
+          <w:color w:val="009DE0"/>
+          <w:sz w:val="44"/>
+          <w:szCs w:val="44"/>
+        </w:rPr>
+        <w:t>t</w:t>
+      </w:r>
+    </w:p>
+    <w:p>
+      <w:pPr>
+        <w:spacing w:after="0"/>
+        <w:rPr>
+          <w:sz w:val="32"/>
+          <w:szCs w:val="32"/>
+        </w:rPr>
+      </w:pPr>
+    </w:p>
+    <w:p>
+      <w:pPr>
+        <w:spacing w:after="0"/>
+      </w:pPr>
+    </w:p>
+    <w:p>
+      <w:pPr>
+        <w:spacing w:after="0"/>
+        <w:jc w:val="center"/>
+        <w:rPr>
+          <w:b/>
+          <w:bCs/>
+          <w:sz w:val="52"/>
+          <w:szCs w:val="52"/>
+        </w:rPr>
+      </w:pPr>
+      <w:r>
+        <w:rPr>
+          <w:noProof/>
+        </w:rPr>
+        <mc:AlternateContent>
+          <mc:Choice Requires="wps">
+            <w:drawing>
+              <wp:anchor distT="0" distB="0" distL="114300" distR="114300" simplePos="0" relativeHeight="251661312" behindDoc="0" locked="0" layoutInCell="1" allowOverlap="1" wp14:anchorId="2BABD70B" wp14:editId="32B3EADF">
+                <wp:simplePos x="0" y="0"/>
+                <wp:positionH relativeFrom="margin">
+                  <wp:posOffset>1270</wp:posOffset>
+                </wp:positionH>
+                <wp:positionV relativeFrom="paragraph">
+                  <wp:posOffset>72390</wp:posOffset>
+                </wp:positionV>
+                <wp:extent cx="6644640" cy="0"/>
+                <wp:effectExtent l="0" t="0" r="0" b="0"/>
+                <wp:wrapNone/>
+                <wp:docPr id="4" name="Connecteur droit 4"/>
+                <wp:cNvGraphicFramePr/>
+                <a:graphic xmlns:a="http://schemas.openxmlformats.org/drawingml/2006/main">
+                  <a:graphicData uri="http://schemas.microsoft.com/office/word/2010/wordprocessingShape">
+                    <wps:wsp>
+                      <wps:cNvCnPr/>
+                      <wps:spPr>
+                        <a:xfrm>
+                          <a:off x="0" y="0"/>
+                          <a:ext cx="6644640" cy="0"/>
+                        </a:xfrm>
+                        <a:prstGeom prst="line">
+                          <a:avLst/>
+                        </a:prstGeom>
+                        <a:ln w="12700">
+                          <a:solidFill>
+                            <a:srgbClr val="009DE0"/>
+                          </a:solidFill>
+                        </a:ln>
+                      </wps:spPr>
+                      <wps:style>
+                        <a:lnRef idx="1">
+                          <a:schemeClr val="accent1"/>
+                        </a:lnRef>
+                        <a:fillRef idx="0">
+                          <a:schemeClr val="accent1"/>
+                        </a:fillRef>
+                        <a:effectRef idx="0">
+                          <a:schemeClr val="accent1"/>
+                        </a:effectRef>
+                        <a:fontRef idx="minor">
+                          <a:schemeClr val="tx1"/>
+                        </a:fontRef>
+                      </wps:style>
+                      <wps:bodyPr/>
+                    </wps:wsp>
+                  </a:graphicData>
+                </a:graphic>
+                <wp14:sizeRelH relativeFrom="margin">
+                  <wp14:pctWidth>0</wp14:pctWidth>
+                </wp14:sizeRelH>
+                <wp14:sizeRelV relativeFrom="margin">
+                  <wp14:pctHeight>0</wp14:pctHeight>
+                </wp14:sizeRelV>
+              </wp:anchor>
+            </w:drawing>
+          </mc:Choice>
+          <mc:Fallback>
+            <w:pict>
+              <v:line w14:anchorId="0192A87F" id="Connecteur droit 4" o:spid="_x0000_s1026" style="position:absolute;z-index:251661312;visibility:visible;mso-wrap-style:square;mso-width-percent:0;mso-height-percent:0;mso-wrap-distance-left:9pt;mso-wrap-distance-top:0;mso-wrap-distance-right:9pt;mso-wrap-distance-bottom:0;mso-position-horizontal:absolute;mso-position-horizontal-relative:margin;mso-position-vertical:absolute;mso-position-vertical-relative:text;mso-width-percent:0;mso-height-percent:0;mso-width-relative:margin;mso-height-relative:margin" from=".1pt,5.7pt" to="523.3pt,5.7pt" o:gfxdata="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" strokecolor="#009de0" strokeweight="1pt">
+                <v:stroke joinstyle="miter"/>
+                <w10:wrap anchorx="margin"/>
+              </v:line>
+            </w:pict>
+          </mc:Fallback>
+        </mc:AlternateContent>
+      </w:r>
+    </w:p>
+    <w:p>
+      <w:pPr>
+        <w:spacing w:after="0"/>
+        <w:jc w:val="center"/>
+        <w:rPr>
+          <w:b/>
+          <w:bCs/>
+          <w:sz w:val="44"/>
+          <w:szCs w:val="44"/>
+        </w:rPr>
+      </w:pPr>
+      <w:r>
+        <w:rPr>
+          <w:b/>
+          <w:bCs/>
+          <w:sz w:val="52"/>
+          <w:szCs w:val="52"/>
+        </w:rPr>
+        <w:t>Rapport de Projet</w:t>
+      </w:r>
+    </w:p>
+    <w:p>
+      <w:pPr>
+        <w:spacing w:after="0"/>
+        <w:jc w:val="center"/>
+        <w:rPr>
+          <w:i/>
+          <w:iCs/>
+          <w:color w:val="1F4E79" w:themeColor="accent5" w:themeShade="80"/>
+          <w:sz w:val="32"/>
+          <w:szCs w:val="32"/>
+          <w:lang w:val="en-GB"/>
+        </w:rPr>
+      </w:pPr>
+      <w:r>
+        <w:rPr>
+          <w:i/>
+          <w:iCs/>
+          <w:color w:val="1F4E79" w:themeColor="accent5" w:themeShade="80"/>
+          <w:sz w:val="32"/>
+          <w:szCs w:val="32"/>
+          <w:lang w:val="en-GB"/>
+        </w:rPr>
+        <w:t>Dukes of the Realm</w:t>
+      </w:r>
+    </w:p>
+    <w:p>
+      <w:pPr>
+        <w:spacing w:after="0"/>
+        <w:jc w:val="center"/>
+        <w:rPr>
+          <w:sz w:val="24"/>
+          <w:szCs w:val="24"/>
+          <w:lang w:val="en-GB"/>
+        </w:rPr>
+      </w:pPr>
+      <w:r>
+        <w:rPr>
+          <w:sz w:val="24"/>
+          <w:szCs w:val="24"/>
+          <w:lang w:val="en-GB"/>
+        </w:rPr>
+        <w:t xml:space="preserve">Gabriel Dubois </w:t>
+      </w:r>
+      <w:r>
+        <w:rPr>
+          <w:sz w:val="24"/>
+          <w:szCs w:val="24"/>
+          <w:lang w:val="en-GB"/>
+        </w:rPr>
+        <w:t>|</w:t>
+      </w:r>
+      <w:r>
+        <w:rPr>
+          <w:sz w:val="24"/>
+          <w:szCs w:val="24"/>
+          <w:lang w:val="en-GB"/>
+        </w:rPr>
+        <w:t xml:space="preserve"> Yohan Lematre</w:t>
+      </w:r>
+    </w:p>
+    <w:p>
+      <w:pPr>
+        <w:spacing w:after="0"/>
+        <w:jc w:val="center"/>
+        <w:rPr>
+          <w:sz w:val="24"/>
+          <w:szCs w:val="24"/>
+          <w:lang w:val="en-GB"/>
+        </w:rPr>
+      </w:pPr>
+    </w:p>
+    <w:p>
+      <w:pPr>
+        <w:spacing w:after="0"/>
+        <w:jc w:val="center"/>
+        <w:rPr>
+          <w:sz w:val="24"/>
+          <w:szCs w:val="24"/>
+          <w:lang w:val="en-GB"/>
+        </w:rPr>
+      </w:pPr>
+    </w:p>
+    <w:p>
+      <w:pPr>
+        <w:spacing w:after="0"/>
+        <w:rPr>
+          <w:i/>
+          <w:iCs/>
+          <w:sz w:val="20"/>
+          <w:szCs w:val="20"/>
+        </w:rPr>
+      </w:pPr>
+      <w:r>
+        <w:rPr>
+          <w:noProof/>
+        </w:rPr>
+        <w:drawing>
+          <wp:inline distT="0" distB="0" distL="0" distR="0" wp14:anchorId="2FA54A10" wp14:editId="43158461">
+            <wp:extent cx="6645910" cy="3738245"/>
+            <wp:effectExtent l="0" t="0" r="2540" b="0"/>
+            <wp:docPr id="5" name="Image 5"/>
+            <wp:cNvGraphicFramePr>
+              <a:graphicFrameLocks xmlns:a="http://schemas.openxmlformats.org/drawingml/2006/main" noChangeAspect="1"/>
+            </wp:cNvGraphicFramePr>
+            <a:graphic xmlns:a="http://schemas.openxmlformats.org/drawingml/2006/main">
+              <a:graphicData uri="http://schemas.openxmlformats.org/drawingml/2006/picture">
+                <pic:pic xmlns:pic="http://schemas.openxmlformats.org/drawingml/2006/picture">
+                  <pic:nvPicPr>
+                    <pic:cNvPr id="1" name=""/>
+                    <pic:cNvPicPr/>
+                  </pic:nvPicPr>
+                  <pic:blipFill>
+                    <a:blip r:embed="rId7"/>
+                    <a:stretch>
+                      <a:fillRect/>
+                    </a:stretch>
+                  </pic:blipFill>
+                  <pic:spPr>
+                    <a:xfrm>
+                      <a:off x="0" y="0"/>
+                      <a:ext cx="6645910" cy="3738245"/>
+                    </a:xfrm>
+                    <a:prstGeom prst="rect">
+                      <a:avLst/>
+                    </a:prstGeom>
+                  </pic:spPr>
+                </pic:pic>
+              </a:graphicData>
+            </a:graphic>
+          </wp:inline>
+        </w:drawing>
+      </w:r>
+    </w:p>
+    <w:p>
+      <w:pPr>
+        <w:spacing w:after="0"/>
+        <w:rPr>
+          <w:i/>
+          <w:iCs/>
+          <w:sz w:val="24"/>
+          <w:szCs w:val="24"/>
+          <w:u w:color="009DE0"/>
+        </w:rPr>
+      </w:pPr>
+      <w:r>
+        <w:rPr>
+          <w:i/>
+          <w:iCs/>
+          <w:sz w:val="24"/>
+          <w:szCs w:val="24"/>
+          <w:u w:color="009DE0"/>
+        </w:rPr>
+        <w:t>(</w:t>
+      </w:r>
+      <w:proofErr w:type="gramStart"/>
+      <w:r>
+        <w:rPr>
+          <w:i/>
+          <w:iCs/>
+          <w:sz w:val="24"/>
+          <w:szCs w:val="24"/>
+          <w:u w:color="009DE0"/>
+        </w:rPr>
+        <w:t>photo</w:t>
+      </w:r>
+      <w:proofErr w:type="gramEnd"/>
+      <w:r>
+        <w:rPr>
+          <w:i/>
+          <w:iCs/>
+          <w:sz w:val="24"/>
+          <w:szCs w:val="24"/>
+          <w:u w:color="009DE0"/>
+        </w:rPr>
+        <w:t xml:space="preserve"> nulle à remplacer par une meilleure)</w:t>
+      </w:r>
+      <w:bookmarkStart w:id="0" w:name="_GoBack"/>
+      <w:bookmarkEnd w:id="0"/>
+    </w:p>
+    <w:p>
+      <w:pPr>
+        <w:spacing w:after="0"/>
+        <w:rPr>
+          <w:sz w:val="24"/>
+          <w:szCs w:val="24"/>
+          <w:u w:val="single" w:color="009DE0"/>
+        </w:rPr>
+      </w:pPr>
+    </w:p>
+    <w:p>
+      <w:pPr>
+        <w:spacing w:after="0"/>
+        <w:rPr>
+          <w:sz w:val="24"/>
+          <w:szCs w:val="24"/>
+          <w:u w:val="single" w:color="009DE0"/>
+        </w:rPr>
+      </w:pPr>
+    </w:p>
+    <w:sdt>
+      <w:sdtPr>
+        <w:id w:val="606311946"/>
+        <w:docPartObj>
+          <w:docPartGallery w:val="Table of Contents"/>
+          <w:docPartUnique/>
+        </w:docPartObj>
+      </w:sdtPr>
+      <w:sdtEndPr>
+        <w:rPr>
+          <w:rFonts w:asciiTheme="minorHAnsi" w:eastAsiaTheme="minorHAnsi" w:hAnsiTheme="minorHAnsi" w:cstheme="minorBidi"/>
+          <w:b/>
+          <w:bCs/>
+          <w:color w:val="auto"/>
+          <w:sz w:val="22"/>
+          <w:szCs w:val="22"/>
+          <w:u w:val="none"/>
+          <w:lang w:eastAsia="en-US"/>
+        </w:rPr>
+      </w:sdtEndPr>
+      <w:sdtContent>
+        <w:p>
+          <w:pPr>
+            <w:pStyle w:val="En-ttedetabledesmatires"/>
+          </w:pPr>
+          <w:r>
+            <w:t>Table des matières</w:t>
+          </w:r>
+        </w:p>
+        <w:p>
+          <w:pPr>
+            <w:pStyle w:val="TM1"/>
+            <w:tabs>
+              <w:tab w:val="right" w:leader="dot" w:pos="10456"/>
+            </w:tabs>
+            <w:rPr>
+              <w:rFonts w:cstheme="minorBidi"/>
+              <w:noProof/>
+            </w:rPr>
+          </w:pPr>
+          <w:r>
+            <w:fldChar w:fldCharType="begin"/>
+          </w:r>
+          <w:r>
+            <w:instrText xml:space="preserve"> TOC \o "1-3" \h \z \u </w:instrText>
+          </w:r>
+          <w:r>
+            <w:fldChar w:fldCharType="separate"/>
+          </w:r>
+          <w:hyperlink w:anchor="_Toc28891737" w:history="1">
+            <w:r>
+              <w:rPr>
+                <w:rStyle w:val="Lienhypertexte"/>
+                <w:rFonts w:cstheme="minorHAnsi"/>
+                <w:noProof/>
+              </w:rPr>
+              <w:t>I – Présentation du sujet</w:t>
+            </w:r>
+            <w:r>
+              <w:rPr>
+                <w:noProof/>
+                <w:webHidden/>
+              </w:rPr>
+              <w:tab/>
+            </w:r>
+            <w:r>
+              <w:rPr>
+                <w:noProof/>
+                <w:webHidden/>
+              </w:rPr>
+              <w:fldChar w:fldCharType="begin"/>
+            </w:r>
+            <w:r>
+              <w:rPr>
+                <w:noProof/>
+                <w:webHidden/>
+              </w:rPr>
+              <w:instrText xml:space="preserve"> PAGEREF _Toc28891737 \h </w:instrText>
+            </w:r>
+            <w:r>
+              <w:rPr>
+                <w:noProof/>
+                <w:webHidden/>
+              </w:rPr>
+            </w:r>
+            <w:r>
+              <w:rPr>
+                <w:noProof/>
+                <w:webHidden/>
+              </w:rPr>
+              <w:fldChar w:fldCharType="separate"/>
+            </w:r>
+            <w:r>
+              <w:rPr>
+                <w:noProof/>
+                <w:webHidden/>
+              </w:rPr>
+              <w:t>2</w:t>
+            </w:r>
+            <w:r>
+              <w:rPr>
+                <w:noProof/>
+                <w:webHidden/>
+              </w:rPr>
+              <w:fldChar w:fldCharType="end"/>
+            </w:r>
+          </w:hyperlink>
+        </w:p>
+        <w:p>
+          <w:pPr>
+            <w:pStyle w:val="TM1"/>
+            <w:tabs>
+              <w:tab w:val="right" w:leader="dot" w:pos="10456"/>
+            </w:tabs>
+            <w:rPr>
+              <w:rFonts w:cstheme="minorBidi"/>
+              <w:noProof/>
+            </w:rPr>
+          </w:pPr>
+          <w:hyperlink w:anchor="_Toc28891738" w:history="1">
+            <w:r>
+              <w:rPr>
+                <w:rStyle w:val="Lienhypertexte"/>
+                <w:noProof/>
+              </w:rPr>
+              <w:t>II – Règles du jeu</w:t>
+            </w:r>
+            <w:r>
+              <w:rPr>
+                <w:noProof/>
+                <w:webHidden/>
+              </w:rPr>
+              <w:tab/>
+            </w:r>
+            <w:r>
+              <w:rPr>
+                <w:noProof/>
+                <w:webHidden/>
+              </w:rPr>
+              <w:fldChar w:fldCharType="begin"/>
+            </w:r>
+            <w:r>
+              <w:rPr>
+                <w:noProof/>
+                <w:webHidden/>
+              </w:rPr>
+              <w:instrText xml:space="preserve"> PAGEREF _Toc28891738 \h </w:instrText>
+            </w:r>
+            <w:r>
+              <w:rPr>
+                <w:noProof/>
+                <w:webHidden/>
+              </w:rPr>
+            </w:r>
+            <w:r>
+              <w:rPr>
+                <w:noProof/>
+                <w:webHidden/>
+              </w:rPr>
+              <w:fldChar w:fldCharType="separate"/>
+            </w:r>
+            <w:r>
+              <w:rPr>
+                <w:noProof/>
+                <w:webHidden/>
+              </w:rPr>
+              <w:t>2</w:t>
+            </w:r>
+            <w:r>
+              <w:rPr>
+                <w:noProof/>
+                <w:webHidden/>
+              </w:rPr>
+              <w:fldChar w:fldCharType="end"/>
+            </w:r>
+          </w:hyperlink>
+        </w:p>
+        <w:p>
+          <w:pPr>
+            <w:pStyle w:val="TM1"/>
+            <w:tabs>
+              <w:tab w:val="right" w:leader="dot" w:pos="10456"/>
+            </w:tabs>
+            <w:rPr>
+              <w:rFonts w:cstheme="minorBidi"/>
+              <w:noProof/>
+            </w:rPr>
+          </w:pPr>
+          <w:hyperlink w:anchor="_Toc28891739" w:history="1">
+            <w:r>
+              <w:rPr>
+                <w:rStyle w:val="Lienhypertexte"/>
+                <w:noProof/>
+              </w:rPr>
+              <w:t>III – Description des fonctionnalités</w:t>
+            </w:r>
+            <w:r>
+              <w:rPr>
+                <w:noProof/>
+                <w:webHidden/>
+              </w:rPr>
+              <w:tab/>
+            </w:r>
+            <w:r>
+              <w:rPr>
+                <w:noProof/>
+                <w:webHidden/>
+              </w:rPr>
+              <w:fldChar w:fldCharType="begin"/>
+            </w:r>
+            <w:r>
+              <w:rPr>
+                <w:noProof/>
+                <w:webHidden/>
+              </w:rPr>
+              <w:instrText xml:space="preserve"> PAGEREF _Toc28891739 \h </w:instrText>
+            </w:r>
+            <w:r>
+              <w:rPr>
+                <w:noProof/>
+                <w:webHidden/>
+              </w:rPr>
+            </w:r>
+            <w:r>
+              <w:rPr>
+                <w:noProof/>
+                <w:webHidden/>
+              </w:rPr>
+              <w:fldChar w:fldCharType="separate"/>
+            </w:r>
+            <w:r>
+              <w:rPr>
+                <w:noProof/>
+                <w:webHidden/>
+              </w:rPr>
+              <w:t>3</w:t>
+            </w:r>
+            <w:r>
+              <w:rPr>
+                <w:noProof/>
+                <w:webHidden/>
+              </w:rPr>
+              <w:fldChar w:fldCharType="end"/>
+            </w:r>
+          </w:hyperlink>
+        </w:p>
+        <w:p>
+          <w:pPr>
+            <w:pStyle w:val="TM1"/>
+            <w:tabs>
+              <w:tab w:val="right" w:leader="dot" w:pos="10456"/>
+            </w:tabs>
+            <w:rPr>
+              <w:rFonts w:cstheme="minorBidi"/>
+              <w:noProof/>
+            </w:rPr>
+          </w:pPr>
+          <w:hyperlink w:anchor="_Toc28891740" w:history="1">
+            <w:r>
+              <w:rPr>
+                <w:rStyle w:val="Lienhypertexte"/>
+                <w:noProof/>
+              </w:rPr>
+              <w:t>IV – Points à améliorer et anomalies connus</w:t>
+            </w:r>
+            <w:r>
+              <w:rPr>
+                <w:noProof/>
+                <w:webHidden/>
+              </w:rPr>
+              <w:tab/>
+            </w:r>
+            <w:r>
+              <w:rPr>
+                <w:noProof/>
+                <w:webHidden/>
+              </w:rPr>
+              <w:fldChar w:fldCharType="begin"/>
+            </w:r>
+            <w:r>
+              <w:rPr>
+                <w:noProof/>
+                <w:webHidden/>
+              </w:rPr>
+              <w:instrText xml:space="preserve"> PAGEREF _Toc28891740 \h </w:instrText>
+            </w:r>
+            <w:r>
+              <w:rPr>
+                <w:noProof/>
+                <w:webHidden/>
+              </w:rPr>
+            </w:r>
+            <w:r>
+              <w:rPr>
+                <w:noProof/>
+                <w:webHidden/>
+              </w:rPr>
+              <w:fldChar w:fldCharType="separate"/>
+            </w:r>
+            <w:r>
+              <w:rPr>
+                <w:noProof/>
+                <w:webHidden/>
+              </w:rPr>
+              <w:t>3</w:t>
+            </w:r>
+            <w:r>
+              <w:rPr>
+                <w:noProof/>
+                <w:webHidden/>
+              </w:rPr>
+              <w:fldChar w:fldCharType="end"/>
+            </w:r>
+          </w:hyperlink>
+        </w:p>
+        <w:p>
+          <w:r>
+            <w:rPr>
+              <w:b/>
+              <w:bCs/>
+            </w:rPr>
+            <w:fldChar w:fldCharType="end"/>
+          </w:r>
+        </w:p>
+      </w:sdtContent>
+    </w:sdt>
+    <w:p>
+      <w:pPr>
+        <w:pStyle w:val="Titre1"/>
+        <w:rPr>
+          <w:rFonts w:asciiTheme="minorHAnsi" w:hAnsiTheme="minorHAnsi" w:cstheme="minorHAnsi"/>
+          <w:szCs w:val="36"/>
+          <w:u w:color="009DE0"/>
+        </w:rPr>
+      </w:pPr>
+      <w:bookmarkStart w:id="1" w:name="_Toc28891737"/>
+      <w:r>
+        <w:rPr>
+          <w:rFonts w:asciiTheme="minorHAnsi" w:hAnsiTheme="minorHAnsi" w:cstheme="minorHAnsi"/>
+          <w:szCs w:val="36"/>
+          <w:u w:color="009DE0"/>
+        </w:rPr>
+        <w:lastRenderedPageBreak/>
+        <w:t>I – Présentation du suje</w:t>
+      </w:r>
+      <w:r>
+        <w:rPr>
+          <w:rFonts w:asciiTheme="minorHAnsi" w:hAnsiTheme="minorHAnsi" w:cstheme="minorHAnsi"/>
+          <w:szCs w:val="36"/>
+          <w:u w:color="009DE0"/>
+        </w:rPr>
+        <w:t>t</w:t>
+      </w:r>
+      <w:bookmarkEnd w:id="1"/>
+    </w:p>
+    <w:p>
+      <w:pPr>
+        <w:spacing w:after="0"/>
+        <w:rPr>
+          <w:sz w:val="36"/>
+          <w:szCs w:val="36"/>
+        </w:rPr>
+      </w:pPr>
+      <w:r>
+        <w:rPr>
+          <w:sz w:val="24"/>
+          <w:szCs w:val="24"/>
+        </w:rPr>
+        <w:t>(</w:t>
+      </w:r>
+      <w:proofErr w:type="gramStart"/>
+      <w:r>
+        <w:rPr>
+          <w:sz w:val="24"/>
+          <w:szCs w:val="24"/>
+        </w:rPr>
+        <w:t>introduction</w:t>
+      </w:r>
+      <w:proofErr w:type="gramEnd"/>
+      <w:r>
+        <w:rPr>
+          <w:sz w:val="24"/>
+          <w:szCs w:val="24"/>
+        </w:rPr>
+        <w:t xml:space="preserve"> + synopsis + présentation du jeu : type de jeu </w:t>
       </w:r>
       <w:proofErr w:type="spellStart"/>
       <w:r>
+        <w:rPr>
+          <w:sz w:val="24"/>
+          <w:szCs w:val="24"/>
+        </w:rPr>
         <w:t>etc</w:t>
       </w:r>
       <w:proofErr w:type="spellEnd"/>
       <w:r>
+        <w:rPr>
+          <w:sz w:val="24"/>
+          <w:szCs w:val="24"/>
+        </w:rPr>
         <w:t>)</w:t>
       </w:r>
       <w:r>
         <w:rPr>
           <w:noProof/>
+          <w:sz w:val="24"/>
+          <w:szCs w:val="24"/>
         </w:rPr>
         <w:t xml:space="preserve"> </w:t>
       </w:r>
@@ -27,21 +946,116 @@
     <w:p>
       <w:pPr>
         <w:spacing w:after="0"/>
-      </w:pPr>
-    </w:p>
-    <w:p>
-      <w:pPr>
-        <w:spacing w:after="0"/>
-      </w:pPr>
-      <w:r>
-        <w:t xml:space="preserve">II – Règle du jeu </w:t>
-      </w:r>
-    </w:p>
-    <w:p>
-      <w:pPr>
-        <w:spacing w:after="0"/>
-      </w:pPr>
-      <w:r>
+        <w:rPr>
+          <w:noProof/>
+          <w:sz w:val="24"/>
+          <w:szCs w:val="24"/>
+        </w:rPr>
+      </w:pPr>
+    </w:p>
+    <w:p>
+      <w:pPr>
+        <w:spacing w:after="0"/>
+        <w:rPr>
+          <w:noProof/>
+          <w:sz w:val="24"/>
+          <w:szCs w:val="24"/>
+        </w:rPr>
+      </w:pPr>
+      <w:r>
+        <w:rPr>
+          <w:noProof/>
+          <w:sz w:val="24"/>
+          <w:szCs w:val="24"/>
+        </w:rPr>
+        <w:t>« Le jeu se déroule dans un royaume lointain, à la stabilité discutable, dans lequel le trône a été laissé vacant suite à diverses intrigues qu’il ne nous appartient pas de décrire ici. Chaque joueur incarne un duc, en lutte pour devenir le nouveau roi. Pour cela, ils doivent vassaliner les autres en conquérant leurs terres.</w:t>
+      </w:r>
+    </w:p>
+    <w:p>
+      <w:pPr>
+        <w:spacing w:after="0"/>
+        <w:rPr>
+          <w:noProof/>
+          <w:sz w:val="24"/>
+          <w:szCs w:val="24"/>
+        </w:rPr>
+      </w:pPr>
+    </w:p>
+    <w:p>
+      <w:pPr>
+        <w:spacing w:after="0"/>
+        <w:rPr>
+          <w:rFonts w:ascii="Segoe UI" w:hAnsi="Segoe UI" w:cs="Segoe UI"/>
+          <w:color w:val="212529"/>
+          <w:sz w:val="23"/>
+          <w:szCs w:val="23"/>
+        </w:rPr>
+      </w:pPr>
+      <w:r>
+        <w:rPr>
+          <w:noProof/>
+          <w:sz w:val="24"/>
+          <w:szCs w:val="24"/>
+        </w:rPr>
+        <w:t>Les joueurs disposent de châteaux générants des richesses avec lesquels ils pourront lever des osts pour attaquer les châteaux adverses. Le jeu se termine dès qu’un seul duc possède encore au moins un château. »</w:t>
+      </w:r>
+    </w:p>
+    <w:p>
+      <w:pPr>
+        <w:spacing w:after="0"/>
+        <w:rPr>
+          <w:sz w:val="24"/>
+          <w:szCs w:val="24"/>
+        </w:rPr>
+      </w:pPr>
+    </w:p>
+    <w:p>
+      <w:pPr>
+        <w:pStyle w:val="Titre1"/>
+        <w:rPr>
+          <w:u w:color="009DE0"/>
+        </w:rPr>
+      </w:pPr>
+      <w:bookmarkStart w:id="2" w:name="_Toc28891738"/>
+      <w:r>
+        <w:rPr>
+          <w:u w:color="009DE0"/>
+        </w:rPr>
+        <w:t>II – Règle</w:t>
+      </w:r>
+      <w:r>
+        <w:rPr>
+          <w:u w:color="009DE0"/>
+        </w:rPr>
+        <w:t>s</w:t>
+      </w:r>
+      <w:r>
+        <w:rPr>
+          <w:u w:color="009DE0"/>
+        </w:rPr>
+        <w:t xml:space="preserve"> du jeu</w:t>
+      </w:r>
+      <w:bookmarkEnd w:id="2"/>
+      <w:r>
+        <w:rPr>
+          <w:u w:color="009DE0"/>
+        </w:rPr>
+        <w:t xml:space="preserve"> </w:t>
+      </w:r>
+    </w:p>
+    <w:p>
+      <w:pPr>
+        <w:spacing w:after="0"/>
+        <w:rPr>
+          <w:sz w:val="24"/>
+          <w:szCs w:val="24"/>
+        </w:rPr>
+      </w:pPr>
+      <w:r>
+        <w:rPr>
+          <w:sz w:val="24"/>
+          <w:szCs w:val="24"/>
+        </w:rPr>
         <w:tab/>
         <w:t>1 – Règle de base (Celles spécifiées dans le sujet explicitement)</w:t>
       </w:r>
@@ -49,8 +1063,16 @@
     <w:p>
       <w:pPr>
         <w:spacing w:after="0"/>
-      </w:pPr>
-      <w:r>
+        <w:rPr>
+          <w:sz w:val="24"/>
+          <w:szCs w:val="24"/>
+        </w:rPr>
+      </w:pPr>
+      <w:r>
+        <w:rPr>
+          <w:sz w:val="24"/>
+          <w:szCs w:val="24"/>
+        </w:rPr>
         <w:tab/>
         <w:t>2 – Règle ajouté (Celles non spécifié dans le sujet ou alors implicitement)</w:t>
       </w:r>
@@ -58,24 +1080,33 @@
     <w:p>
       <w:pPr>
         <w:spacing w:after="0"/>
-      </w:pPr>
-      <w:r>
+        <w:rPr>
+          <w:sz w:val="24"/>
+          <w:szCs w:val="24"/>
+        </w:rPr>
+      </w:pPr>
+      <w:r>
+        <w:rPr>
+          <w:sz w:val="24"/>
+          <w:szCs w:val="24"/>
+        </w:rPr>
         <w:tab/>
-        <w:t>3 – Changement avec la V.2 (Nouvelles règles + change</w:t>
-      </w:r>
-      <w:bookmarkStart w:id="0" w:name="_GoBack"/>
-      <w:bookmarkEnd w:id="0"/>
-      <w:r>
-        <w:t>ment des anciennes)</w:t>
-      </w:r>
-    </w:p>
-    <w:p>
-      <w:pPr>
-        <w:spacing w:after="0"/>
+        <w:t>3 – Changement avec la V.2 (Nouvelles règles + changement des anciennes)</w:t>
+      </w:r>
+    </w:p>
+    <w:p>
+      <w:pPr>
+        <w:spacing w:after="0"/>
+        <w:rPr>
+          <w:sz w:val="24"/>
+          <w:szCs w:val="24"/>
+        </w:rPr>
       </w:pPr>
       <w:r>
         <w:rPr>
           <w:noProof/>
+          <w:sz w:val="24"/>
+          <w:szCs w:val="24"/>
         </w:rPr>
         <w:drawing>
           <wp:anchor distT="0" distB="0" distL="114300" distR="114300" simplePos="0" relativeHeight="251659264" behindDoc="0" locked="0" layoutInCell="1" allowOverlap="1" wp14:anchorId="6FF61446" wp14:editId="653535A9">
@@ -103,7 +1134,7 @@
                     </pic:cNvPicPr>
                   </pic:nvPicPr>
                   <pic:blipFill>
-                    <a:blip r:embed="rId6">
+                    <a:blip r:embed="rId8">
                       <a:extLst>
                         <a:ext uri="{28A0092B-C50C-407E-A947-70E740481C1C}">
                           <a14:useLocalDpi xmlns:a14="http://schemas.microsoft.com/office/drawing/2010/main" val="0"/>
@@ -137,6 +1168,8 @@
       <w:r>
         <w:rPr>
           <w:noProof/>
+          <w:sz w:val="24"/>
+          <w:szCs w:val="24"/>
         </w:rPr>
         <w:drawing>
           <wp:anchor distT="0" distB="0" distL="114300" distR="114300" simplePos="0" relativeHeight="251658240" behindDoc="0" locked="0" layoutInCell="1" allowOverlap="1" wp14:anchorId="7172D09B" wp14:editId="2587C238">
@@ -164,7 +1197,7 @@
                     </pic:cNvPicPr>
                   </pic:nvPicPr>
                   <pic:blipFill>
-                    <a:blip r:embed="rId7">
+                    <a:blip r:embed="rId9">
                       <a:extLst>
                         <a:ext uri="{28A0092B-C50C-407E-A947-70E740481C1C}">
                           <a14:useLocalDpi xmlns:a14="http://schemas.microsoft.com/office/drawing/2010/main" val="0"/>
@@ -196,72 +1229,141 @@
         </w:drawing>
       </w:r>
       <w:r>
+        <w:rPr>
+          <w:sz w:val="24"/>
+          <w:szCs w:val="24"/>
+        </w:rPr>
         <w:tab/>
         <w:t xml:space="preserve">4 – Détails des unités + paramètres du jeu (HP/Dégâts/speed de chaque unité, nb d’IA, </w:t>
       </w:r>
       <w:proofErr w:type="spellStart"/>
       <w:r>
+        <w:rPr>
+          <w:sz w:val="24"/>
+          <w:szCs w:val="24"/>
+        </w:rPr>
         <w:t>etc</w:t>
       </w:r>
       <w:proofErr w:type="spellEnd"/>
       <w:r>
+        <w:rPr>
+          <w:sz w:val="24"/>
+          <w:szCs w:val="24"/>
+        </w:rPr>
         <w:t>)</w:t>
       </w:r>
     </w:p>
     <w:p>
       <w:pPr>
         <w:spacing w:after="0"/>
-      </w:pPr>
-    </w:p>
-    <w:p>
-      <w:pPr>
-        <w:spacing w:after="0"/>
-      </w:pPr>
-      <w:r>
+        <w:rPr>
+          <w:sz w:val="24"/>
+          <w:szCs w:val="24"/>
+        </w:rPr>
+      </w:pPr>
+    </w:p>
+    <w:p>
+      <w:pPr>
+        <w:pStyle w:val="Titre1"/>
+        <w:rPr>
+          <w:u w:color="009DE0"/>
+        </w:rPr>
+      </w:pPr>
+      <w:bookmarkStart w:id="3" w:name="_Toc28891739"/>
+      <w:r>
+        <w:rPr>
+          <w:u w:color="009DE0"/>
+        </w:rPr>
         <w:t>III – Description des fonctionnalités</w:t>
       </w:r>
-    </w:p>
-    <w:p>
-      <w:pPr>
-        <w:spacing w:after="0"/>
-      </w:pPr>
-      <w:r>
+      <w:bookmarkEnd w:id="3"/>
+    </w:p>
+    <w:p>
+      <w:pPr>
+        <w:spacing w:after="0"/>
+        <w:rPr>
+          <w:sz w:val="24"/>
+          <w:szCs w:val="24"/>
+        </w:rPr>
+      </w:pPr>
+      <w:r>
+        <w:rPr>
+          <w:sz w:val="24"/>
+          <w:szCs w:val="24"/>
+        </w:rPr>
         <w:tab/>
         <w:t xml:space="preserve">1 – </w:t>
       </w:r>
       <w:r>
+        <w:rPr>
+          <w:sz w:val="24"/>
+          <w:szCs w:val="24"/>
+        </w:rPr>
         <w:t>Les unités</w:t>
       </w:r>
     </w:p>
     <w:p>
       <w:pPr>
         <w:spacing w:after="0"/>
-      </w:pPr>
-      <w:r>
+        <w:rPr>
+          <w:sz w:val="24"/>
+          <w:szCs w:val="24"/>
+        </w:rPr>
+      </w:pPr>
+      <w:r>
+        <w:rPr>
+          <w:sz w:val="24"/>
+          <w:szCs w:val="24"/>
+        </w:rPr>
+        <w:lastRenderedPageBreak/>
         <w:tab/>
         <w:t xml:space="preserve">2 – </w:t>
       </w:r>
       <w:r>
+        <w:rPr>
+          <w:sz w:val="24"/>
+          <w:szCs w:val="24"/>
+        </w:rPr>
         <w:t>Les osts</w:t>
       </w:r>
     </w:p>
     <w:p>
       <w:pPr>
         <w:spacing w:after="0"/>
-      </w:pPr>
-      <w:r>
+        <w:rPr>
+          <w:sz w:val="24"/>
+          <w:szCs w:val="24"/>
+        </w:rPr>
+      </w:pPr>
+      <w:r>
+        <w:rPr>
+          <w:sz w:val="24"/>
+          <w:szCs w:val="24"/>
+        </w:rPr>
         <w:tab/>
         <w:t>3 –</w:t>
       </w:r>
       <w:r>
+        <w:rPr>
+          <w:sz w:val="24"/>
+          <w:szCs w:val="24"/>
+        </w:rPr>
         <w:t xml:space="preserve"> Collisions avec les châteaux</w:t>
       </w:r>
     </w:p>
     <w:p>
       <w:pPr>
         <w:spacing w:after="0"/>
-      </w:pPr>
-      <w:r>
+        <w:rPr>
+          <w:sz w:val="24"/>
+          <w:szCs w:val="24"/>
+        </w:rPr>
+      </w:pPr>
+      <w:r>
+        <w:rPr>
+          <w:sz w:val="24"/>
+          <w:szCs w:val="24"/>
+        </w:rPr>
         <w:tab/>
         <w:t>4 – L’IA</w:t>
       </w:r>
@@ -269,8 +1371,16 @@
     <w:p>
       <w:pPr>
         <w:spacing w:after="0"/>
-      </w:pPr>
-      <w:r>
+        <w:rPr>
+          <w:sz w:val="24"/>
+          <w:szCs w:val="24"/>
+        </w:rPr>
+      </w:pPr>
+      <w:r>
+        <w:rPr>
+          <w:sz w:val="24"/>
+          <w:szCs w:val="24"/>
+        </w:rPr>
         <w:tab/>
         <w:t>5 – L’interface utilisateur</w:t>
       </w:r>
@@ -278,8 +1388,16 @@
     <w:p>
       <w:pPr>
         <w:spacing w:after="0"/>
-      </w:pPr>
-      <w:r>
+        <w:rPr>
+          <w:sz w:val="24"/>
+          <w:szCs w:val="24"/>
+        </w:rPr>
+      </w:pPr>
+      <w:r>
+        <w:rPr>
+          <w:sz w:val="24"/>
+          <w:szCs w:val="24"/>
+        </w:rPr>
         <w:tab/>
         <w:t>6 – La sauvegarde et le chargement d’une partie</w:t>
       </w:r>
@@ -287,8 +1405,16 @@
     <w:p>
       <w:pPr>
         <w:spacing w:after="0"/>
-      </w:pPr>
-      <w:r>
+        <w:rPr>
+          <w:sz w:val="24"/>
+          <w:szCs w:val="24"/>
+        </w:rPr>
+      </w:pPr>
+      <w:r>
+        <w:rPr>
+          <w:sz w:val="24"/>
+          <w:szCs w:val="24"/>
+        </w:rPr>
         <w:tab/>
         <w:t>7 – L’unité de production</w:t>
       </w:r>
@@ -296,8 +1422,16 @@
     <w:p>
       <w:pPr>
         <w:spacing w:after="0"/>
-      </w:pPr>
-      <w:r>
+        <w:rPr>
+          <w:sz w:val="24"/>
+          <w:szCs w:val="24"/>
+        </w:rPr>
+      </w:pPr>
+      <w:r>
+        <w:rPr>
+          <w:sz w:val="24"/>
+          <w:szCs w:val="24"/>
+        </w:rPr>
         <w:tab/>
         <w:t>8 – ?</w:t>
       </w:r>
@@ -305,21 +1439,53 @@
     <w:p>
       <w:pPr>
         <w:spacing w:after="0"/>
-      </w:pPr>
-    </w:p>
-    <w:p>
-      <w:pPr>
-        <w:spacing w:after="0"/>
-      </w:pPr>
-      <w:r>
-        <w:t>IV – Les points à améliorer et les anomalies connus</w:t>
-      </w:r>
-    </w:p>
-    <w:p>
-      <w:pPr>
-        <w:spacing w:after="0"/>
-      </w:pPr>
-      <w:r>
+        <w:rPr>
+          <w:sz w:val="24"/>
+          <w:szCs w:val="24"/>
+        </w:rPr>
+      </w:pPr>
+    </w:p>
+    <w:p>
+      <w:pPr>
+        <w:pStyle w:val="Titre1"/>
+        <w:rPr>
+          <w:u w:color="009DE0"/>
+        </w:rPr>
+      </w:pPr>
+      <w:bookmarkStart w:id="4" w:name="_Toc28891740"/>
+      <w:r>
+        <w:rPr>
+          <w:u w:color="009DE0"/>
+        </w:rPr>
+        <w:t xml:space="preserve">IV – </w:t>
+      </w:r>
+      <w:r>
+        <w:rPr>
+          <w:u w:color="009DE0"/>
+        </w:rPr>
+        <w:t>P</w:t>
+      </w:r>
+      <w:r>
+        <w:rPr>
+          <w:u w:color="009DE0"/>
+        </w:rPr>
+        <w:t>oints à améliorer et anomalies connus</w:t>
+      </w:r>
+      <w:bookmarkEnd w:id="4"/>
+    </w:p>
+    <w:p>
+      <w:pPr>
+        <w:spacing w:after="0"/>
+        <w:rPr>
+          <w:sz w:val="24"/>
+          <w:szCs w:val="24"/>
+        </w:rPr>
+      </w:pPr>
+      <w:r>
+        <w:rPr>
+          <w:sz w:val="24"/>
+          <w:szCs w:val="24"/>
+        </w:rPr>
         <w:tab/>
         <w:t>1 – La réserve d’unité (V.1)</w:t>
       </w:r>
@@ -327,8 +1493,16 @@
     <w:p>
       <w:pPr>
         <w:spacing w:after="0"/>
-      </w:pPr>
-      <w:r>
+        <w:rPr>
+          <w:sz w:val="24"/>
+          <w:szCs w:val="24"/>
+        </w:rPr>
+      </w:pPr>
+      <w:r>
+        <w:rPr>
+          <w:sz w:val="24"/>
+          <w:szCs w:val="24"/>
+        </w:rPr>
         <w:tab/>
         <w:t>2 – Le temps entre deux vagues d’unités</w:t>
       </w:r>
@@ -336,8 +1510,16 @@
     <w:p>
       <w:pPr>
         <w:spacing w:after="0"/>
-      </w:pPr>
-      <w:r>
+        <w:rPr>
+          <w:sz w:val="24"/>
+          <w:szCs w:val="24"/>
+        </w:rPr>
+      </w:pPr>
+      <w:r>
+        <w:rPr>
+          <w:sz w:val="24"/>
+          <w:szCs w:val="24"/>
+        </w:rPr>
         <w:tab/>
         <w:t>3 – ?</w:t>
       </w:r>
@@ -345,43 +1527,81 @@
     <w:p>
       <w:pPr>
         <w:spacing w:after="0"/>
-      </w:pPr>
-    </w:p>
-    <w:p>
-      <w:pPr>
-        <w:spacing w:after="0"/>
-      </w:pPr>
-      <w:r>
-        <w:lastRenderedPageBreak/>
+        <w:rPr>
+          <w:sz w:val="24"/>
+          <w:szCs w:val="24"/>
+        </w:rPr>
+      </w:pPr>
+    </w:p>
+    <w:p>
+      <w:pPr>
+        <w:spacing w:after="0"/>
+        <w:rPr>
+          <w:sz w:val="24"/>
+          <w:szCs w:val="24"/>
+        </w:rPr>
+      </w:pPr>
+      <w:r>
+        <w:rPr>
+          <w:sz w:val="24"/>
+          <w:szCs w:val="24"/>
+        </w:rPr>
         <w:t xml:space="preserve"> </w:t>
       </w:r>
     </w:p>
     <w:p>
       <w:pPr>
         <w:spacing w:after="0"/>
-      </w:pPr>
-    </w:p>
-    <w:p>
-      <w:pPr>
-        <w:spacing w:after="0"/>
-      </w:pPr>
-    </w:p>
-    <w:p>
-      <w:pPr>
-        <w:spacing w:after="0"/>
-      </w:pPr>
-    </w:p>
-    <w:p>
-      <w:pPr>
-        <w:spacing w:after="0"/>
-      </w:pPr>
-    </w:p>
-    <w:p>
-      <w:pPr>
-        <w:spacing w:after="0"/>
-      </w:pPr>
-    </w:p>
-    <w:p/>
+        <w:rPr>
+          <w:sz w:val="24"/>
+          <w:szCs w:val="24"/>
+        </w:rPr>
+      </w:pPr>
+    </w:p>
+    <w:p>
+      <w:pPr>
+        <w:spacing w:after="0"/>
+        <w:rPr>
+          <w:sz w:val="24"/>
+          <w:szCs w:val="24"/>
+        </w:rPr>
+      </w:pPr>
+    </w:p>
+    <w:p>
+      <w:pPr>
+        <w:spacing w:after="0"/>
+        <w:rPr>
+          <w:sz w:val="24"/>
+          <w:szCs w:val="24"/>
+        </w:rPr>
+      </w:pPr>
+    </w:p>
+    <w:p>
+      <w:pPr>
+        <w:spacing w:after="0"/>
+        <w:rPr>
+          <w:sz w:val="24"/>
+          <w:szCs w:val="24"/>
+        </w:rPr>
+      </w:pPr>
+    </w:p>
+    <w:p>
+      <w:pPr>
+        <w:spacing w:after="0"/>
+        <w:rPr>
+          <w:sz w:val="24"/>
+          <w:szCs w:val="24"/>
+        </w:rPr>
+      </w:pPr>
+    </w:p>
+    <w:p>
+      <w:pPr>
+        <w:rPr>
+          <w:sz w:val="24"/>
+          <w:szCs w:val="24"/>
+        </w:rPr>
+      </w:pPr>
+    </w:p>
     <w:sectPr>
       <w:pgSz w:w="11906" w:h="16838"/>
       <w:pgMar w:top="720" w:right="720" w:bottom="720" w:left="720" w:header="708" w:footer="708" w:gutter="0"/>
@@ -911,6 +2131,28 @@
     <w:name w:val="Normal"/>
     <w:qFormat/>
   </w:style>
+  <w:style w:type="paragraph" w:styleId="Titre1">
+    <w:name w:val="heading 1"/>
+    <w:basedOn w:val="Normal"/>
+    <w:next w:val="Normal"/>
+    <w:link w:val="Titre1Car"/>
+    <w:uiPriority w:val="9"/>
+    <w:qFormat/>
+    <w:rsid w:val="00196F29"/>
+    <w:pPr>
+      <w:keepNext/>
+      <w:keepLines/>
+      <w:spacing w:before="240" w:after="0"/>
+      <w:outlineLvl w:val="0"/>
+    </w:pPr>
+    <w:rPr>
+      <w:rFonts w:ascii="Calibri" w:eastAsiaTheme="majorEastAsia" w:hAnsi="Calibri" w:cstheme="majorBidi"/>
+      <w:color w:val="000000" w:themeColor="text1"/>
+      <w:sz w:val="36"/>
+      <w:szCs w:val="32"/>
+      <w:u w:val="single"/>
+    </w:rPr>
+  </w:style>
   <w:style w:type="character" w:default="1" w:styleId="Policepardfaut">
     <w:name w:val="Default Paragraph Font"/>
     <w:uiPriority w:val="1"/>
@@ -948,6 +2190,139 @@
       <w:ind w:left="720"/>
       <w:contextualSpacing/>
     </w:pPr>
+  </w:style>
+  <w:style w:type="paragraph" w:styleId="NormalWeb">
+    <w:name w:val="Normal (Web)"/>
+    <w:basedOn w:val="Normal"/>
+    <w:uiPriority w:val="99"/>
+    <w:unhideWhenUsed/>
+    <w:rsid w:val="0088354A"/>
+    <w:pPr>
+      <w:spacing w:before="100" w:beforeAutospacing="1" w:after="100" w:afterAutospacing="1" w:line="240" w:lineRule="auto"/>
+    </w:pPr>
+    <w:rPr>
+      <w:rFonts w:ascii="Times New Roman" w:eastAsia="Times New Roman" w:hAnsi="Times New Roman" w:cs="Times New Roman"/>
+      <w:sz w:val="24"/>
+      <w:szCs w:val="24"/>
+      <w:lang w:eastAsia="fr-FR"/>
+    </w:rPr>
+  </w:style>
+  <w:style w:type="character" w:customStyle="1" w:styleId="Titre1Car">
+    <w:name w:val="Titre 1 Car"/>
+    <w:basedOn w:val="Policepardfaut"/>
+    <w:link w:val="Titre1"/>
+    <w:uiPriority w:val="9"/>
+    <w:rsid w:val="00196F29"/>
+    <w:rPr>
+      <w:rFonts w:ascii="Calibri" w:eastAsiaTheme="majorEastAsia" w:hAnsi="Calibri" w:cstheme="majorBidi"/>
+      <w:color w:val="000000" w:themeColor="text1"/>
+      <w:sz w:val="36"/>
+      <w:szCs w:val="32"/>
+      <w:u w:val="single"/>
+    </w:rPr>
+  </w:style>
+  <w:style w:type="paragraph" w:styleId="En-ttedetabledesmatires">
+    <w:name w:val="TOC Heading"/>
+    <w:basedOn w:val="Titre1"/>
+    <w:next w:val="Normal"/>
+    <w:uiPriority w:val="39"/>
+    <w:unhideWhenUsed/>
+    <w:qFormat/>
+    <w:rsid w:val="00196F29"/>
+    <w:pPr>
+      <w:outlineLvl w:val="9"/>
+    </w:pPr>
+    <w:rPr>
+      <w:lang w:eastAsia="fr-FR"/>
+    </w:rPr>
+  </w:style>
+  <w:style w:type="paragraph" w:customStyle="1" w:styleId="MonTitre1">
+    <w:name w:val="MonTitre1"/>
+    <w:basedOn w:val="Normal"/>
+    <w:link w:val="MonTitre1Car"/>
+    <w:qFormat/>
+    <w:rsid w:val="00196F29"/>
+    <w:pPr>
+      <w:pageBreakBefore/>
+      <w:spacing w:after="0"/>
+    </w:pPr>
+    <w:rPr>
+      <w:sz w:val="36"/>
+      <w:szCs w:val="36"/>
+      <w:u w:val="single" w:color="009DE0"/>
+    </w:rPr>
+  </w:style>
+  <w:style w:type="paragraph" w:styleId="TM2">
+    <w:name w:val="toc 2"/>
+    <w:basedOn w:val="Normal"/>
+    <w:next w:val="Normal"/>
+    <w:autoRedefine/>
+    <w:uiPriority w:val="39"/>
+    <w:unhideWhenUsed/>
+    <w:rsid w:val="00196F29"/>
+    <w:pPr>
+      <w:spacing w:after="100"/>
+      <w:ind w:left="220"/>
+    </w:pPr>
+    <w:rPr>
+      <w:rFonts w:eastAsiaTheme="minorEastAsia" w:cs="Times New Roman"/>
+      <w:lang w:eastAsia="fr-FR"/>
+    </w:rPr>
+  </w:style>
+  <w:style w:type="character" w:customStyle="1" w:styleId="MonTitre1Car">
+    <w:name w:val="MonTitre1 Car"/>
+    <w:basedOn w:val="Policepardfaut"/>
+    <w:link w:val="MonTitre1"/>
+    <w:rsid w:val="00196F29"/>
+    <w:rPr>
+      <w:sz w:val="36"/>
+      <w:szCs w:val="36"/>
+      <w:u w:val="single" w:color="009DE0"/>
+    </w:rPr>
+  </w:style>
+  <w:style w:type="paragraph" w:styleId="TM1">
+    <w:name w:val="toc 1"/>
+    <w:basedOn w:val="Normal"/>
+    <w:next w:val="Normal"/>
+    <w:autoRedefine/>
+    <w:uiPriority w:val="39"/>
+    <w:unhideWhenUsed/>
+    <w:rsid w:val="00196F29"/>
+    <w:pPr>
+      <w:spacing w:after="100"/>
+    </w:pPr>
+    <w:rPr>
+      <w:rFonts w:eastAsiaTheme="minorEastAsia" w:cs="Times New Roman"/>
+      <w:lang w:eastAsia="fr-FR"/>
+    </w:rPr>
+  </w:style>
+  <w:style w:type="paragraph" w:styleId="TM3">
+    <w:name w:val="toc 3"/>
+    <w:basedOn w:val="Normal"/>
+    <w:next w:val="Normal"/>
+    <w:autoRedefine/>
+    <w:uiPriority w:val="39"/>
+    <w:unhideWhenUsed/>
+    <w:rsid w:val="00196F29"/>
+    <w:pPr>
+      <w:spacing w:after="100"/>
+      <w:ind w:left="440"/>
+    </w:pPr>
+    <w:rPr>
+      <w:rFonts w:eastAsiaTheme="minorEastAsia" w:cs="Times New Roman"/>
+      <w:lang w:eastAsia="fr-FR"/>
+    </w:rPr>
+  </w:style>
+  <w:style w:type="character" w:styleId="Lienhypertexte">
+    <w:name w:val="Hyperlink"/>
+    <w:basedOn w:val="Policepardfaut"/>
+    <w:uiPriority w:val="99"/>
+    <w:unhideWhenUsed/>
+    <w:rsid w:val="00196F29"/>
+    <w:rPr>
+      <w:color w:val="0563C1" w:themeColor="hyperlink"/>
+      <w:u w:val="single"/>
+    </w:rPr>
   </w:style>
 </w:styles>
 </file>
@@ -1218,7 +2593,7 @@
 </file>
 
 <file path=customXml/itemProps1.xml><?xml version="1.0" encoding="utf-8"?>
-<ds:datastoreItem xmlns:ds="http://schemas.openxmlformats.org/officeDocument/2006/customXml" ds:itemID="{A1D706FD-8A8D-4A2A-8432-0A2563C91D56}">
+<ds:datastoreItem xmlns:ds="http://schemas.openxmlformats.org/officeDocument/2006/customXml" ds:itemID="{6431B163-3740-4378-8744-9BD9C0108A2D}">
   <ds:schemaRefs>
     <ds:schemaRef ds:uri="http://schemas.openxmlformats.org/officeDocument/2006/bibliography"/>
   </ds:schemaRefs>

</xml_diff>

<commit_message>
Mise en forme du rapport terminée
</commit_message>
<xml_diff>
--- a/README.docx
+++ b/README.docx
@@ -340,7 +340,7 @@
         <w:rPr>
           <w:i/>
           <w:iCs/>
-          <w:color w:val="1F4E79" w:themeColor="accent5" w:themeShade="80"/>
+          <w:color w:val="2F5496" w:themeColor="accent1" w:themeShade="BF"/>
           <w:sz w:val="32"/>
           <w:szCs w:val="32"/>
           <w:lang w:val="en-GB"/>
@@ -350,7 +350,7 @@
         <w:rPr>
           <w:i/>
           <w:iCs/>
-          <w:color w:val="1F4E79" w:themeColor="accent5" w:themeShade="80"/>
+          <w:color w:val="2F5496" w:themeColor="accent1" w:themeShade="BF"/>
           <w:sz w:val="32"/>
           <w:szCs w:val="32"/>
           <w:lang w:val="en-GB"/>
@@ -509,8 +509,6 @@
         </w:rPr>
         <w:t xml:space="preserve"> nulle à remplacer par une meilleure)</w:t>
       </w:r>
-      <w:bookmarkStart w:id="0" w:name="_GoBack"/>
-      <w:bookmarkEnd w:id="0"/>
     </w:p>
     <w:p>
       <w:pPr>
@@ -534,6 +532,14 @@
     </w:p>
     <w:sdt>
       <w:sdtPr>
+        <w:rPr>
+          <w:rFonts w:asciiTheme="minorHAnsi" w:eastAsiaTheme="minorHAnsi" w:hAnsiTheme="minorHAnsi" w:cstheme="minorBidi"/>
+          <w:color w:val="auto"/>
+          <w:sz w:val="22"/>
+          <w:szCs w:val="22"/>
+          <w:u w:val="none"/>
+          <w:lang w:eastAsia="en-US"/>
+        </w:rPr>
         <w:id w:val="606311946"/>
         <w:docPartObj>
           <w:docPartGallery w:val="Table of Contents"/>
@@ -542,58 +548,204 @@
       </w:sdtPr>
       <w:sdtEndPr>
         <w:rPr>
-          <w:rFonts w:asciiTheme="minorHAnsi" w:eastAsiaTheme="minorHAnsi" w:hAnsiTheme="minorHAnsi" w:cstheme="minorBidi"/>
           <w:b/>
           <w:bCs/>
-          <w:color w:val="auto"/>
-          <w:sz w:val="22"/>
-          <w:szCs w:val="22"/>
-          <w:u w:val="none"/>
-          <w:lang w:eastAsia="en-US"/>
+          <w:sz w:val="24"/>
+          <w:szCs w:val="24"/>
         </w:rPr>
       </w:sdtEndPr>
       <w:sdtContent>
         <w:p>
           <w:pPr>
             <w:pStyle w:val="En-ttedetabledesmatires"/>
+            <w:pageBreakBefore/>
+            <w:rPr>
+              <w:u w:color="009DE0"/>
+            </w:rPr>
           </w:pPr>
           <w:r>
+            <w:rPr>
+              <w:u w:color="009DE0"/>
+            </w:rPr>
             <w:t>Table des matières</w:t>
           </w:r>
         </w:p>
         <w:p>
           <w:pPr>
+            <w:rPr>
+              <w:lang w:eastAsia="fr-FR"/>
+            </w:rPr>
+          </w:pPr>
+        </w:p>
+        <w:p>
+          <w:pPr>
             <w:pStyle w:val="TM1"/>
+            <w:rPr>
+              <w:rFonts w:cstheme="minorBidi"/>
+            </w:rPr>
+          </w:pPr>
+          <w:r>
+            <w:rPr>
+              <w:sz w:val="24"/>
+              <w:szCs w:val="24"/>
+            </w:rPr>
+            <w:fldChar w:fldCharType="begin"/>
+          </w:r>
+          <w:r>
+            <w:rPr>
+              <w:sz w:val="24"/>
+              <w:szCs w:val="24"/>
+            </w:rPr>
+            <w:instrText xml:space="preserve"> TOC \o "1-3" \h \z \u </w:instrText>
+          </w:r>
+          <w:r>
+            <w:rPr>
+              <w:sz w:val="24"/>
+              <w:szCs w:val="24"/>
+            </w:rPr>
+            <w:fldChar w:fldCharType="separate"/>
+          </w:r>
+          <w:hyperlink w:anchor="_Toc29143073" w:history="1">
+            <w:r>
+              <w:rPr>
+                <w:rStyle w:val="Lienhypertexte"/>
+                <w:rFonts w:cstheme="minorHAnsi"/>
+              </w:rPr>
+              <w:t>I – Présentation du sujet</w:t>
+            </w:r>
+            <w:r>
+              <w:rPr>
+                <w:webHidden/>
+              </w:rPr>
+              <w:tab/>
+            </w:r>
+            <w:r>
+              <w:rPr>
+                <w:webHidden/>
+              </w:rPr>
+              <w:fldChar w:fldCharType="begin"/>
+            </w:r>
+            <w:r>
+              <w:rPr>
+                <w:webHidden/>
+              </w:rPr>
+              <w:instrText xml:space="preserve"> PAGEREF _Toc29143073 \h </w:instrText>
+            </w:r>
+            <w:r>
+              <w:rPr>
+                <w:webHidden/>
+              </w:rPr>
+            </w:r>
+            <w:r>
+              <w:rPr>
+                <w:webHidden/>
+              </w:rPr>
+              <w:fldChar w:fldCharType="separate"/>
+            </w:r>
+            <w:r>
+              <w:rPr>
+                <w:webHidden/>
+              </w:rPr>
+              <w:t>3</w:t>
+            </w:r>
+            <w:r>
+              <w:rPr>
+                <w:webHidden/>
+              </w:rPr>
+              <w:fldChar w:fldCharType="end"/>
+            </w:r>
+          </w:hyperlink>
+        </w:p>
+        <w:p>
+          <w:pPr>
+            <w:pStyle w:val="TM1"/>
+            <w:rPr>
+              <w:rFonts w:cstheme="minorBidi"/>
+            </w:rPr>
+          </w:pPr>
+          <w:hyperlink w:anchor="_Toc29143074" w:history="1">
+            <w:r>
+              <w:rPr>
+                <w:rStyle w:val="Lienhypertexte"/>
+              </w:rPr>
+              <w:t>II – Règles du jeu</w:t>
+            </w:r>
+            <w:r>
+              <w:rPr>
+                <w:webHidden/>
+              </w:rPr>
+              <w:tab/>
+            </w:r>
+            <w:r>
+              <w:rPr>
+                <w:webHidden/>
+              </w:rPr>
+              <w:fldChar w:fldCharType="begin"/>
+            </w:r>
+            <w:r>
+              <w:rPr>
+                <w:webHidden/>
+              </w:rPr>
+              <w:instrText xml:space="preserve"> PAGEREF _Toc29143074 \h </w:instrText>
+            </w:r>
+            <w:r>
+              <w:rPr>
+                <w:webHidden/>
+              </w:rPr>
+            </w:r>
+            <w:r>
+              <w:rPr>
+                <w:webHidden/>
+              </w:rPr>
+              <w:fldChar w:fldCharType="separate"/>
+            </w:r>
+            <w:r>
+              <w:rPr>
+                <w:webHidden/>
+              </w:rPr>
+              <w:t>3</w:t>
+            </w:r>
+            <w:r>
+              <w:rPr>
+                <w:webHidden/>
+              </w:rPr>
+              <w:fldChar w:fldCharType="end"/>
+            </w:r>
+          </w:hyperlink>
+        </w:p>
+        <w:p>
+          <w:pPr>
+            <w:pStyle w:val="TM2"/>
             <w:tabs>
               <w:tab w:val="right" w:leader="dot" w:pos="10456"/>
             </w:tabs>
             <w:rPr>
               <w:rFonts w:cstheme="minorBidi"/>
               <w:noProof/>
+              <w:sz w:val="24"/>
+              <w:szCs w:val="24"/>
             </w:rPr>
           </w:pPr>
-          <w:r>
-            <w:fldChar w:fldCharType="begin"/>
-          </w:r>
-          <w:r>
-            <w:instrText xml:space="preserve"> TOC \o "1-3" \h \z \u </w:instrText>
-          </w:r>
-          <w:r>
-            <w:fldChar w:fldCharType="separate"/>
-          </w:r>
-          <w:hyperlink w:anchor="_Toc28891737" w:history="1">
+          <w:hyperlink w:anchor="_Toc29143075" w:history="1">
             <w:r>
               <w:rPr>
                 <w:rStyle w:val="Lienhypertexte"/>
                 <w:rFonts w:cstheme="minorHAnsi"/>
-                <w:noProof/>
-              </w:rPr>
-              <w:t>I – Présentation du sujet</w:t>
-            </w:r>
-            <w:r>
-              <w:rPr>
-                <w:noProof/>
-                <w:webHidden/>
+                <w:i/>
+                <w:iCs/>
+                <w:noProof/>
+                <w:color w:val="023160" w:themeColor="hyperlink" w:themeShade="80"/>
+                <w:sz w:val="24"/>
+                <w:szCs w:val="24"/>
+              </w:rPr>
+              <w:t>1. Règles de base</w:t>
+            </w:r>
+            <w:r>
+              <w:rPr>
+                <w:noProof/>
+                <w:webHidden/>
+                <w:sz w:val="24"/>
+                <w:szCs w:val="24"/>
               </w:rPr>
               <w:tab/>
             </w:r>
@@ -601,6 +753,8 @@
               <w:rPr>
                 <w:noProof/>
                 <w:webHidden/>
+                <w:sz w:val="24"/>
+                <w:szCs w:val="24"/>
               </w:rPr>
               <w:fldChar w:fldCharType="begin"/>
             </w:r>
@@ -608,19 +762,25 @@
               <w:rPr>
                 <w:noProof/>
                 <w:webHidden/>
-              </w:rPr>
-              <w:instrText xml:space="preserve"> PAGEREF _Toc28891737 \h </w:instrText>
-            </w:r>
-            <w:r>
-              <w:rPr>
-                <w:noProof/>
-                <w:webHidden/>
-              </w:rPr>
-            </w:r>
-            <w:r>
-              <w:rPr>
-                <w:noProof/>
-                <w:webHidden/>
+                <w:sz w:val="24"/>
+                <w:szCs w:val="24"/>
+              </w:rPr>
+              <w:instrText xml:space="preserve"> PAGEREF _Toc29143075 \h </w:instrText>
+            </w:r>
+            <w:r>
+              <w:rPr>
+                <w:noProof/>
+                <w:webHidden/>
+                <w:sz w:val="24"/>
+                <w:szCs w:val="24"/>
+              </w:rPr>
+            </w:r>
+            <w:r>
+              <w:rPr>
+                <w:noProof/>
+                <w:webHidden/>
+                <w:sz w:val="24"/>
+                <w:szCs w:val="24"/>
               </w:rPr>
               <w:fldChar w:fldCharType="separate"/>
             </w:r>
@@ -628,13 +788,17 @@
               <w:rPr>
                 <w:noProof/>
                 <w:webHidden/>
-              </w:rPr>
-              <w:t>2</w:t>
-            </w:r>
-            <w:r>
-              <w:rPr>
-                <w:noProof/>
-                <w:webHidden/>
+                <w:sz w:val="24"/>
+                <w:szCs w:val="24"/>
+              </w:rPr>
+              <w:t>3</w:t>
+            </w:r>
+            <w:r>
+              <w:rPr>
+                <w:noProof/>
+                <w:webHidden/>
+                <w:sz w:val="24"/>
+                <w:szCs w:val="24"/>
               </w:rPr>
               <w:fldChar w:fldCharType="end"/>
             </w:r>
@@ -642,27 +806,37 @@
         </w:p>
         <w:p>
           <w:pPr>
-            <w:pStyle w:val="TM1"/>
+            <w:pStyle w:val="TM2"/>
             <w:tabs>
               <w:tab w:val="right" w:leader="dot" w:pos="10456"/>
             </w:tabs>
             <w:rPr>
               <w:rFonts w:cstheme="minorBidi"/>
               <w:noProof/>
+              <w:sz w:val="24"/>
+              <w:szCs w:val="24"/>
             </w:rPr>
           </w:pPr>
-          <w:hyperlink w:anchor="_Toc28891738" w:history="1">
+          <w:hyperlink w:anchor="_Toc29143076" w:history="1">
             <w:r>
               <w:rPr>
                 <w:rStyle w:val="Lienhypertexte"/>
-                <w:noProof/>
-              </w:rPr>
-              <w:t>II – Règles du jeu</w:t>
-            </w:r>
-            <w:r>
-              <w:rPr>
-                <w:noProof/>
-                <w:webHidden/>
+                <w:rFonts w:cstheme="minorHAnsi"/>
+                <w:i/>
+                <w:iCs/>
+                <w:noProof/>
+                <w:color w:val="023160" w:themeColor="hyperlink" w:themeShade="80"/>
+                <w:sz w:val="24"/>
+                <w:szCs w:val="24"/>
+              </w:rPr>
+              <w:t>2. Règles ajoutées</w:t>
+            </w:r>
+            <w:r>
+              <w:rPr>
+                <w:noProof/>
+                <w:webHidden/>
+                <w:sz w:val="24"/>
+                <w:szCs w:val="24"/>
               </w:rPr>
               <w:tab/>
             </w:r>
@@ -670,6 +844,8 @@
               <w:rPr>
                 <w:noProof/>
                 <w:webHidden/>
+                <w:sz w:val="24"/>
+                <w:szCs w:val="24"/>
               </w:rPr>
               <w:fldChar w:fldCharType="begin"/>
             </w:r>
@@ -677,19 +853,25 @@
               <w:rPr>
                 <w:noProof/>
                 <w:webHidden/>
-              </w:rPr>
-              <w:instrText xml:space="preserve"> PAGEREF _Toc28891738 \h </w:instrText>
-            </w:r>
-            <w:r>
-              <w:rPr>
-                <w:noProof/>
-                <w:webHidden/>
-              </w:rPr>
-            </w:r>
-            <w:r>
-              <w:rPr>
-                <w:noProof/>
-                <w:webHidden/>
+                <w:sz w:val="24"/>
+                <w:szCs w:val="24"/>
+              </w:rPr>
+              <w:instrText xml:space="preserve"> PAGEREF _Toc29143076 \h </w:instrText>
+            </w:r>
+            <w:r>
+              <w:rPr>
+                <w:noProof/>
+                <w:webHidden/>
+                <w:sz w:val="24"/>
+                <w:szCs w:val="24"/>
+              </w:rPr>
+            </w:r>
+            <w:r>
+              <w:rPr>
+                <w:noProof/>
+                <w:webHidden/>
+                <w:sz w:val="24"/>
+                <w:szCs w:val="24"/>
               </w:rPr>
               <w:fldChar w:fldCharType="separate"/>
             </w:r>
@@ -697,13 +879,17 @@
               <w:rPr>
                 <w:noProof/>
                 <w:webHidden/>
-              </w:rPr>
-              <w:t>2</w:t>
-            </w:r>
-            <w:r>
-              <w:rPr>
-                <w:noProof/>
-                <w:webHidden/>
+                <w:sz w:val="24"/>
+                <w:szCs w:val="24"/>
+              </w:rPr>
+              <w:t>3</w:t>
+            </w:r>
+            <w:r>
+              <w:rPr>
+                <w:noProof/>
+                <w:webHidden/>
+                <w:sz w:val="24"/>
+                <w:szCs w:val="24"/>
               </w:rPr>
               <w:fldChar w:fldCharType="end"/>
             </w:r>
@@ -711,27 +897,37 @@
         </w:p>
         <w:p>
           <w:pPr>
-            <w:pStyle w:val="TM1"/>
+            <w:pStyle w:val="TM2"/>
             <w:tabs>
               <w:tab w:val="right" w:leader="dot" w:pos="10456"/>
             </w:tabs>
             <w:rPr>
               <w:rFonts w:cstheme="minorBidi"/>
               <w:noProof/>
+              <w:sz w:val="24"/>
+              <w:szCs w:val="24"/>
             </w:rPr>
           </w:pPr>
-          <w:hyperlink w:anchor="_Toc28891739" w:history="1">
+          <w:hyperlink w:anchor="_Toc29143077" w:history="1">
             <w:r>
               <w:rPr>
                 <w:rStyle w:val="Lienhypertexte"/>
-                <w:noProof/>
-              </w:rPr>
-              <w:t>III – Description des fonctionnalités</w:t>
-            </w:r>
-            <w:r>
-              <w:rPr>
-                <w:noProof/>
-                <w:webHidden/>
+                <w:rFonts w:cstheme="minorHAnsi"/>
+                <w:i/>
+                <w:iCs/>
+                <w:noProof/>
+                <w:color w:val="023160" w:themeColor="hyperlink" w:themeShade="80"/>
+                <w:sz w:val="24"/>
+                <w:szCs w:val="24"/>
+              </w:rPr>
+              <w:t>3. Changements avec la Version Améliorée</w:t>
+            </w:r>
+            <w:r>
+              <w:rPr>
+                <w:noProof/>
+                <w:webHidden/>
+                <w:sz w:val="24"/>
+                <w:szCs w:val="24"/>
               </w:rPr>
               <w:tab/>
             </w:r>
@@ -739,6 +935,8 @@
               <w:rPr>
                 <w:noProof/>
                 <w:webHidden/>
+                <w:sz w:val="24"/>
+                <w:szCs w:val="24"/>
               </w:rPr>
               <w:fldChar w:fldCharType="begin"/>
             </w:r>
@@ -746,19 +944,25 @@
               <w:rPr>
                 <w:noProof/>
                 <w:webHidden/>
-              </w:rPr>
-              <w:instrText xml:space="preserve"> PAGEREF _Toc28891739 \h </w:instrText>
-            </w:r>
-            <w:r>
-              <w:rPr>
-                <w:noProof/>
-                <w:webHidden/>
-              </w:rPr>
-            </w:r>
-            <w:r>
-              <w:rPr>
-                <w:noProof/>
-                <w:webHidden/>
+                <w:sz w:val="24"/>
+                <w:szCs w:val="24"/>
+              </w:rPr>
+              <w:instrText xml:space="preserve"> PAGEREF _Toc29143077 \h </w:instrText>
+            </w:r>
+            <w:r>
+              <w:rPr>
+                <w:noProof/>
+                <w:webHidden/>
+                <w:sz w:val="24"/>
+                <w:szCs w:val="24"/>
+              </w:rPr>
+            </w:r>
+            <w:r>
+              <w:rPr>
+                <w:noProof/>
+                <w:webHidden/>
+                <w:sz w:val="24"/>
+                <w:szCs w:val="24"/>
               </w:rPr>
               <w:fldChar w:fldCharType="separate"/>
             </w:r>
@@ -766,6 +970,8 @@
               <w:rPr>
                 <w:noProof/>
                 <w:webHidden/>
+                <w:sz w:val="24"/>
+                <w:szCs w:val="24"/>
               </w:rPr>
               <w:t>3</w:t>
             </w:r>
@@ -773,6 +979,8 @@
               <w:rPr>
                 <w:noProof/>
                 <w:webHidden/>
+                <w:sz w:val="24"/>
+                <w:szCs w:val="24"/>
               </w:rPr>
               <w:fldChar w:fldCharType="end"/>
             </w:r>
@@ -780,27 +988,37 @@
         </w:p>
         <w:p>
           <w:pPr>
-            <w:pStyle w:val="TM1"/>
+            <w:pStyle w:val="TM2"/>
             <w:tabs>
               <w:tab w:val="right" w:leader="dot" w:pos="10456"/>
             </w:tabs>
             <w:rPr>
               <w:rFonts w:cstheme="minorBidi"/>
               <w:noProof/>
+              <w:sz w:val="24"/>
+              <w:szCs w:val="24"/>
             </w:rPr>
           </w:pPr>
-          <w:hyperlink w:anchor="_Toc28891740" w:history="1">
+          <w:hyperlink w:anchor="_Toc29143078" w:history="1">
             <w:r>
               <w:rPr>
                 <w:rStyle w:val="Lienhypertexte"/>
-                <w:noProof/>
-              </w:rPr>
-              <w:t>IV – Points à améliorer et anomalies connus</w:t>
-            </w:r>
-            <w:r>
-              <w:rPr>
-                <w:noProof/>
-                <w:webHidden/>
+                <w:rFonts w:cstheme="minorHAnsi"/>
+                <w:i/>
+                <w:iCs/>
+                <w:noProof/>
+                <w:color w:val="023160" w:themeColor="hyperlink" w:themeShade="80"/>
+                <w:sz w:val="24"/>
+                <w:szCs w:val="24"/>
+              </w:rPr>
+              <w:t>4. Détails des unités et paramètres du jeu</w:t>
+            </w:r>
+            <w:r>
+              <w:rPr>
+                <w:noProof/>
+                <w:webHidden/>
+                <w:sz w:val="24"/>
+                <w:szCs w:val="24"/>
               </w:rPr>
               <w:tab/>
             </w:r>
@@ -808,6 +1026,8 @@
               <w:rPr>
                 <w:noProof/>
                 <w:webHidden/>
+                <w:sz w:val="24"/>
+                <w:szCs w:val="24"/>
               </w:rPr>
               <w:fldChar w:fldCharType="begin"/>
             </w:r>
@@ -815,19 +1035,25 @@
               <w:rPr>
                 <w:noProof/>
                 <w:webHidden/>
-              </w:rPr>
-              <w:instrText xml:space="preserve"> PAGEREF _Toc28891740 \h </w:instrText>
-            </w:r>
-            <w:r>
-              <w:rPr>
-                <w:noProof/>
-                <w:webHidden/>
-              </w:rPr>
-            </w:r>
-            <w:r>
-              <w:rPr>
-                <w:noProof/>
-                <w:webHidden/>
+                <w:sz w:val="24"/>
+                <w:szCs w:val="24"/>
+              </w:rPr>
+              <w:instrText xml:space="preserve"> PAGEREF _Toc29143078 \h </w:instrText>
+            </w:r>
+            <w:r>
+              <w:rPr>
+                <w:noProof/>
+                <w:webHidden/>
+                <w:sz w:val="24"/>
+                <w:szCs w:val="24"/>
+              </w:rPr>
+            </w:r>
+            <w:r>
+              <w:rPr>
+                <w:noProof/>
+                <w:webHidden/>
+                <w:sz w:val="24"/>
+                <w:szCs w:val="24"/>
               </w:rPr>
               <w:fldChar w:fldCharType="separate"/>
             </w:r>
@@ -835,39 +1061,1171 @@
               <w:rPr>
                 <w:noProof/>
                 <w:webHidden/>
-              </w:rPr>
-              <w:t>3</w:t>
-            </w:r>
-            <w:r>
-              <w:rPr>
-                <w:noProof/>
-                <w:webHidden/>
+                <w:sz w:val="24"/>
+                <w:szCs w:val="24"/>
+              </w:rPr>
+              <w:t>4</w:t>
+            </w:r>
+            <w:r>
+              <w:rPr>
+                <w:noProof/>
+                <w:webHidden/>
+                <w:sz w:val="24"/>
+                <w:szCs w:val="24"/>
               </w:rPr>
               <w:fldChar w:fldCharType="end"/>
             </w:r>
           </w:hyperlink>
         </w:p>
         <w:p>
+          <w:pPr>
+            <w:pStyle w:val="TM1"/>
+            <w:rPr>
+              <w:rFonts w:cstheme="minorBidi"/>
+            </w:rPr>
+          </w:pPr>
+          <w:hyperlink w:anchor="_Toc29143079" w:history="1">
+            <w:r>
+              <w:rPr>
+                <w:rStyle w:val="Lienhypertexte"/>
+              </w:rPr>
+              <w:t>III – Description des fonctionnalités</w:t>
+            </w:r>
+            <w:r>
+              <w:rPr>
+                <w:webHidden/>
+              </w:rPr>
+              <w:tab/>
+            </w:r>
+            <w:r>
+              <w:rPr>
+                <w:webHidden/>
+              </w:rPr>
+              <w:fldChar w:fldCharType="begin"/>
+            </w:r>
+            <w:r>
+              <w:rPr>
+                <w:webHidden/>
+              </w:rPr>
+              <w:instrText xml:space="preserve"> PAGEREF _Toc29143079 \h </w:instrText>
+            </w:r>
+            <w:r>
+              <w:rPr>
+                <w:webHidden/>
+              </w:rPr>
+            </w:r>
+            <w:r>
+              <w:rPr>
+                <w:webHidden/>
+              </w:rPr>
+              <w:fldChar w:fldCharType="separate"/>
+            </w:r>
+            <w:r>
+              <w:rPr>
+                <w:webHidden/>
+              </w:rPr>
+              <w:t>4</w:t>
+            </w:r>
+            <w:r>
+              <w:rPr>
+                <w:webHidden/>
+              </w:rPr>
+              <w:fldChar w:fldCharType="end"/>
+            </w:r>
+          </w:hyperlink>
+        </w:p>
+        <w:p>
+          <w:pPr>
+            <w:pStyle w:val="TM2"/>
+            <w:tabs>
+              <w:tab w:val="right" w:leader="dot" w:pos="10456"/>
+            </w:tabs>
+            <w:rPr>
+              <w:rFonts w:cstheme="minorBidi"/>
+              <w:noProof/>
+              <w:sz w:val="24"/>
+              <w:szCs w:val="24"/>
+            </w:rPr>
+          </w:pPr>
+          <w:hyperlink w:anchor="_Toc29143080" w:history="1">
+            <w:r>
+              <w:rPr>
+                <w:rStyle w:val="Lienhypertexte"/>
+                <w:rFonts w:cstheme="minorHAnsi"/>
+                <w:i/>
+                <w:iCs/>
+                <w:noProof/>
+                <w:color w:val="023160" w:themeColor="hyperlink" w:themeShade="80"/>
+                <w:sz w:val="24"/>
+                <w:szCs w:val="24"/>
+              </w:rPr>
+              <w:t>1. Les unités</w:t>
+            </w:r>
+            <w:r>
+              <w:rPr>
+                <w:noProof/>
+                <w:webHidden/>
+                <w:sz w:val="24"/>
+                <w:szCs w:val="24"/>
+              </w:rPr>
+              <w:tab/>
+            </w:r>
+            <w:r>
+              <w:rPr>
+                <w:noProof/>
+                <w:webHidden/>
+                <w:sz w:val="24"/>
+                <w:szCs w:val="24"/>
+              </w:rPr>
+              <w:fldChar w:fldCharType="begin"/>
+            </w:r>
+            <w:r>
+              <w:rPr>
+                <w:noProof/>
+                <w:webHidden/>
+                <w:sz w:val="24"/>
+                <w:szCs w:val="24"/>
+              </w:rPr>
+              <w:instrText xml:space="preserve"> PAGEREF _Toc29143080 \h </w:instrText>
+            </w:r>
+            <w:r>
+              <w:rPr>
+                <w:noProof/>
+                <w:webHidden/>
+                <w:sz w:val="24"/>
+                <w:szCs w:val="24"/>
+              </w:rPr>
+            </w:r>
+            <w:r>
+              <w:rPr>
+                <w:noProof/>
+                <w:webHidden/>
+                <w:sz w:val="24"/>
+                <w:szCs w:val="24"/>
+              </w:rPr>
+              <w:fldChar w:fldCharType="separate"/>
+            </w:r>
+            <w:r>
+              <w:rPr>
+                <w:noProof/>
+                <w:webHidden/>
+                <w:sz w:val="24"/>
+                <w:szCs w:val="24"/>
+              </w:rPr>
+              <w:t>4</w:t>
+            </w:r>
+            <w:r>
+              <w:rPr>
+                <w:noProof/>
+                <w:webHidden/>
+                <w:sz w:val="24"/>
+                <w:szCs w:val="24"/>
+              </w:rPr>
+              <w:fldChar w:fldCharType="end"/>
+            </w:r>
+          </w:hyperlink>
+        </w:p>
+        <w:p>
+          <w:pPr>
+            <w:pStyle w:val="TM2"/>
+            <w:tabs>
+              <w:tab w:val="right" w:leader="dot" w:pos="10456"/>
+            </w:tabs>
+            <w:rPr>
+              <w:rFonts w:cstheme="minorBidi"/>
+              <w:noProof/>
+              <w:sz w:val="24"/>
+              <w:szCs w:val="24"/>
+            </w:rPr>
+          </w:pPr>
+          <w:hyperlink w:anchor="_Toc29143081" w:history="1">
+            <w:r>
+              <w:rPr>
+                <w:rStyle w:val="Lienhypertexte"/>
+                <w:rFonts w:cstheme="minorHAnsi"/>
+                <w:i/>
+                <w:iCs/>
+                <w:noProof/>
+                <w:color w:val="023160" w:themeColor="hyperlink" w:themeShade="80"/>
+                <w:sz w:val="24"/>
+                <w:szCs w:val="24"/>
+              </w:rPr>
+              <w:t>2. Les osts</w:t>
+            </w:r>
+            <w:r>
+              <w:rPr>
+                <w:noProof/>
+                <w:webHidden/>
+                <w:sz w:val="24"/>
+                <w:szCs w:val="24"/>
+              </w:rPr>
+              <w:tab/>
+            </w:r>
+            <w:r>
+              <w:rPr>
+                <w:noProof/>
+                <w:webHidden/>
+                <w:sz w:val="24"/>
+                <w:szCs w:val="24"/>
+              </w:rPr>
+              <w:fldChar w:fldCharType="begin"/>
+            </w:r>
+            <w:r>
+              <w:rPr>
+                <w:noProof/>
+                <w:webHidden/>
+                <w:sz w:val="24"/>
+                <w:szCs w:val="24"/>
+              </w:rPr>
+              <w:instrText xml:space="preserve"> PAGEREF _Toc29143081 \h </w:instrText>
+            </w:r>
+            <w:r>
+              <w:rPr>
+                <w:noProof/>
+                <w:webHidden/>
+                <w:sz w:val="24"/>
+                <w:szCs w:val="24"/>
+              </w:rPr>
+            </w:r>
+            <w:r>
+              <w:rPr>
+                <w:noProof/>
+                <w:webHidden/>
+                <w:sz w:val="24"/>
+                <w:szCs w:val="24"/>
+              </w:rPr>
+              <w:fldChar w:fldCharType="separate"/>
+            </w:r>
+            <w:r>
+              <w:rPr>
+                <w:noProof/>
+                <w:webHidden/>
+                <w:sz w:val="24"/>
+                <w:szCs w:val="24"/>
+              </w:rPr>
+              <w:t>4</w:t>
+            </w:r>
+            <w:r>
+              <w:rPr>
+                <w:noProof/>
+                <w:webHidden/>
+                <w:sz w:val="24"/>
+                <w:szCs w:val="24"/>
+              </w:rPr>
+              <w:fldChar w:fldCharType="end"/>
+            </w:r>
+          </w:hyperlink>
+        </w:p>
+        <w:p>
+          <w:pPr>
+            <w:pStyle w:val="TM2"/>
+            <w:tabs>
+              <w:tab w:val="right" w:leader="dot" w:pos="10456"/>
+            </w:tabs>
+            <w:rPr>
+              <w:rFonts w:cstheme="minorBidi"/>
+              <w:noProof/>
+              <w:sz w:val="24"/>
+              <w:szCs w:val="24"/>
+            </w:rPr>
+          </w:pPr>
+          <w:hyperlink w:anchor="_Toc29143082" w:history="1">
+            <w:r>
+              <w:rPr>
+                <w:rStyle w:val="Lienhypertexte"/>
+                <w:rFonts w:cstheme="minorHAnsi"/>
+                <w:i/>
+                <w:iCs/>
+                <w:noProof/>
+                <w:color w:val="023160" w:themeColor="hyperlink" w:themeShade="80"/>
+                <w:sz w:val="24"/>
+                <w:szCs w:val="24"/>
+              </w:rPr>
+              <w:t>3. Les collisions</w:t>
+            </w:r>
+            <w:r>
+              <w:rPr>
+                <w:noProof/>
+                <w:webHidden/>
+                <w:sz w:val="24"/>
+                <w:szCs w:val="24"/>
+              </w:rPr>
+              <w:tab/>
+            </w:r>
+            <w:r>
+              <w:rPr>
+                <w:noProof/>
+                <w:webHidden/>
+                <w:sz w:val="24"/>
+                <w:szCs w:val="24"/>
+              </w:rPr>
+              <w:fldChar w:fldCharType="begin"/>
+            </w:r>
+            <w:r>
+              <w:rPr>
+                <w:noProof/>
+                <w:webHidden/>
+                <w:sz w:val="24"/>
+                <w:szCs w:val="24"/>
+              </w:rPr>
+              <w:instrText xml:space="preserve"> PAGEREF _Toc29143082 \h </w:instrText>
+            </w:r>
+            <w:r>
+              <w:rPr>
+                <w:noProof/>
+                <w:webHidden/>
+                <w:sz w:val="24"/>
+                <w:szCs w:val="24"/>
+              </w:rPr>
+            </w:r>
+            <w:r>
+              <w:rPr>
+                <w:noProof/>
+                <w:webHidden/>
+                <w:sz w:val="24"/>
+                <w:szCs w:val="24"/>
+              </w:rPr>
+              <w:fldChar w:fldCharType="separate"/>
+            </w:r>
+            <w:r>
+              <w:rPr>
+                <w:noProof/>
+                <w:webHidden/>
+                <w:sz w:val="24"/>
+                <w:szCs w:val="24"/>
+              </w:rPr>
+              <w:t>4</w:t>
+            </w:r>
+            <w:r>
+              <w:rPr>
+                <w:noProof/>
+                <w:webHidden/>
+                <w:sz w:val="24"/>
+                <w:szCs w:val="24"/>
+              </w:rPr>
+              <w:fldChar w:fldCharType="end"/>
+            </w:r>
+          </w:hyperlink>
+        </w:p>
+        <w:p>
+          <w:pPr>
+            <w:pStyle w:val="TM2"/>
+            <w:tabs>
+              <w:tab w:val="right" w:leader="dot" w:pos="10456"/>
+            </w:tabs>
+            <w:rPr>
+              <w:rFonts w:cstheme="minorBidi"/>
+              <w:noProof/>
+              <w:sz w:val="24"/>
+              <w:szCs w:val="24"/>
+            </w:rPr>
+          </w:pPr>
+          <w:hyperlink w:anchor="_Toc29143083" w:history="1">
+            <w:r>
+              <w:rPr>
+                <w:rStyle w:val="Lienhypertexte"/>
+                <w:rFonts w:cstheme="minorHAnsi"/>
+                <w:i/>
+                <w:iCs/>
+                <w:noProof/>
+                <w:color w:val="023160" w:themeColor="hyperlink" w:themeShade="80"/>
+                <w:sz w:val="24"/>
+                <w:szCs w:val="24"/>
+              </w:rPr>
+              <w:t>4. L’Intelligence Artificielle</w:t>
+            </w:r>
+            <w:r>
+              <w:rPr>
+                <w:noProof/>
+                <w:webHidden/>
+                <w:sz w:val="24"/>
+                <w:szCs w:val="24"/>
+              </w:rPr>
+              <w:tab/>
+            </w:r>
+            <w:r>
+              <w:rPr>
+                <w:noProof/>
+                <w:webHidden/>
+                <w:sz w:val="24"/>
+                <w:szCs w:val="24"/>
+              </w:rPr>
+              <w:fldChar w:fldCharType="begin"/>
+            </w:r>
+            <w:r>
+              <w:rPr>
+                <w:noProof/>
+                <w:webHidden/>
+                <w:sz w:val="24"/>
+                <w:szCs w:val="24"/>
+              </w:rPr>
+              <w:instrText xml:space="preserve"> PAGEREF _Toc29143083 \h </w:instrText>
+            </w:r>
+            <w:r>
+              <w:rPr>
+                <w:noProof/>
+                <w:webHidden/>
+                <w:sz w:val="24"/>
+                <w:szCs w:val="24"/>
+              </w:rPr>
+            </w:r>
+            <w:r>
+              <w:rPr>
+                <w:noProof/>
+                <w:webHidden/>
+                <w:sz w:val="24"/>
+                <w:szCs w:val="24"/>
+              </w:rPr>
+              <w:fldChar w:fldCharType="separate"/>
+            </w:r>
+            <w:r>
+              <w:rPr>
+                <w:noProof/>
+                <w:webHidden/>
+                <w:sz w:val="24"/>
+                <w:szCs w:val="24"/>
+              </w:rPr>
+              <w:t>4</w:t>
+            </w:r>
+            <w:r>
+              <w:rPr>
+                <w:noProof/>
+                <w:webHidden/>
+                <w:sz w:val="24"/>
+                <w:szCs w:val="24"/>
+              </w:rPr>
+              <w:fldChar w:fldCharType="end"/>
+            </w:r>
+          </w:hyperlink>
+        </w:p>
+        <w:p>
+          <w:pPr>
+            <w:pStyle w:val="TM2"/>
+            <w:tabs>
+              <w:tab w:val="right" w:leader="dot" w:pos="10456"/>
+            </w:tabs>
+            <w:rPr>
+              <w:rFonts w:cstheme="minorBidi"/>
+              <w:noProof/>
+              <w:sz w:val="24"/>
+              <w:szCs w:val="24"/>
+            </w:rPr>
+          </w:pPr>
+          <w:hyperlink w:anchor="_Toc29143084" w:history="1">
+            <w:r>
+              <w:rPr>
+                <w:rStyle w:val="Lienhypertexte"/>
+                <w:rFonts w:cstheme="minorHAnsi"/>
+                <w:i/>
+                <w:iCs/>
+                <w:noProof/>
+                <w:color w:val="023160" w:themeColor="hyperlink" w:themeShade="80"/>
+                <w:sz w:val="24"/>
+                <w:szCs w:val="24"/>
+              </w:rPr>
+              <w:t>5. L’interface utilisateur</w:t>
+            </w:r>
+            <w:r>
+              <w:rPr>
+                <w:noProof/>
+                <w:webHidden/>
+                <w:sz w:val="24"/>
+                <w:szCs w:val="24"/>
+              </w:rPr>
+              <w:tab/>
+            </w:r>
+            <w:r>
+              <w:rPr>
+                <w:noProof/>
+                <w:webHidden/>
+                <w:sz w:val="24"/>
+                <w:szCs w:val="24"/>
+              </w:rPr>
+              <w:fldChar w:fldCharType="begin"/>
+            </w:r>
+            <w:r>
+              <w:rPr>
+                <w:noProof/>
+                <w:webHidden/>
+                <w:sz w:val="24"/>
+                <w:szCs w:val="24"/>
+              </w:rPr>
+              <w:instrText xml:space="preserve"> PAGEREF _Toc29143084 \h </w:instrText>
+            </w:r>
+            <w:r>
+              <w:rPr>
+                <w:noProof/>
+                <w:webHidden/>
+                <w:sz w:val="24"/>
+                <w:szCs w:val="24"/>
+              </w:rPr>
+            </w:r>
+            <w:r>
+              <w:rPr>
+                <w:noProof/>
+                <w:webHidden/>
+                <w:sz w:val="24"/>
+                <w:szCs w:val="24"/>
+              </w:rPr>
+              <w:fldChar w:fldCharType="separate"/>
+            </w:r>
+            <w:r>
+              <w:rPr>
+                <w:noProof/>
+                <w:webHidden/>
+                <w:sz w:val="24"/>
+                <w:szCs w:val="24"/>
+              </w:rPr>
+              <w:t>5</w:t>
+            </w:r>
+            <w:r>
+              <w:rPr>
+                <w:noProof/>
+                <w:webHidden/>
+                <w:sz w:val="24"/>
+                <w:szCs w:val="24"/>
+              </w:rPr>
+              <w:fldChar w:fldCharType="end"/>
+            </w:r>
+          </w:hyperlink>
+        </w:p>
+        <w:p>
+          <w:pPr>
+            <w:pStyle w:val="TM2"/>
+            <w:tabs>
+              <w:tab w:val="right" w:leader="dot" w:pos="10456"/>
+            </w:tabs>
+            <w:rPr>
+              <w:rFonts w:cstheme="minorBidi"/>
+              <w:noProof/>
+              <w:sz w:val="24"/>
+              <w:szCs w:val="24"/>
+            </w:rPr>
+          </w:pPr>
+          <w:hyperlink w:anchor="_Toc29143085" w:history="1">
+            <w:r>
+              <w:rPr>
+                <w:rStyle w:val="Lienhypertexte"/>
+                <w:rFonts w:cstheme="minorHAnsi"/>
+                <w:i/>
+                <w:iCs/>
+                <w:noProof/>
+                <w:color w:val="023160" w:themeColor="hyperlink" w:themeShade="80"/>
+                <w:sz w:val="24"/>
+                <w:szCs w:val="24"/>
+              </w:rPr>
+              <w:t>6. La sauvegarde et le chargement d’une partie</w:t>
+            </w:r>
+            <w:r>
+              <w:rPr>
+                <w:noProof/>
+                <w:webHidden/>
+                <w:sz w:val="24"/>
+                <w:szCs w:val="24"/>
+              </w:rPr>
+              <w:tab/>
+            </w:r>
+            <w:r>
+              <w:rPr>
+                <w:noProof/>
+                <w:webHidden/>
+                <w:sz w:val="24"/>
+                <w:szCs w:val="24"/>
+              </w:rPr>
+              <w:fldChar w:fldCharType="begin"/>
+            </w:r>
+            <w:r>
+              <w:rPr>
+                <w:noProof/>
+                <w:webHidden/>
+                <w:sz w:val="24"/>
+                <w:szCs w:val="24"/>
+              </w:rPr>
+              <w:instrText xml:space="preserve"> PAGEREF _Toc29143085 \h </w:instrText>
+            </w:r>
+            <w:r>
+              <w:rPr>
+                <w:noProof/>
+                <w:webHidden/>
+                <w:sz w:val="24"/>
+                <w:szCs w:val="24"/>
+              </w:rPr>
+            </w:r>
+            <w:r>
+              <w:rPr>
+                <w:noProof/>
+                <w:webHidden/>
+                <w:sz w:val="24"/>
+                <w:szCs w:val="24"/>
+              </w:rPr>
+              <w:fldChar w:fldCharType="separate"/>
+            </w:r>
+            <w:r>
+              <w:rPr>
+                <w:noProof/>
+                <w:webHidden/>
+                <w:sz w:val="24"/>
+                <w:szCs w:val="24"/>
+              </w:rPr>
+              <w:t>5</w:t>
+            </w:r>
+            <w:r>
+              <w:rPr>
+                <w:noProof/>
+                <w:webHidden/>
+                <w:sz w:val="24"/>
+                <w:szCs w:val="24"/>
+              </w:rPr>
+              <w:fldChar w:fldCharType="end"/>
+            </w:r>
+          </w:hyperlink>
+        </w:p>
+        <w:p>
+          <w:pPr>
+            <w:pStyle w:val="TM2"/>
+            <w:tabs>
+              <w:tab w:val="right" w:leader="dot" w:pos="10456"/>
+            </w:tabs>
+            <w:rPr>
+              <w:rFonts w:cstheme="minorBidi"/>
+              <w:noProof/>
+              <w:sz w:val="24"/>
+              <w:szCs w:val="24"/>
+            </w:rPr>
+          </w:pPr>
+          <w:hyperlink w:anchor="_Toc29143086" w:history="1">
+            <w:r>
+              <w:rPr>
+                <w:rStyle w:val="Lienhypertexte"/>
+                <w:rFonts w:cstheme="minorHAnsi"/>
+                <w:i/>
+                <w:iCs/>
+                <w:noProof/>
+                <w:color w:val="023160" w:themeColor="hyperlink" w:themeShade="80"/>
+                <w:sz w:val="24"/>
+                <w:szCs w:val="24"/>
+              </w:rPr>
+              <w:t>7. L’unité de production</w:t>
+            </w:r>
+            <w:r>
+              <w:rPr>
+                <w:noProof/>
+                <w:webHidden/>
+                <w:sz w:val="24"/>
+                <w:szCs w:val="24"/>
+              </w:rPr>
+              <w:tab/>
+            </w:r>
+            <w:r>
+              <w:rPr>
+                <w:noProof/>
+                <w:webHidden/>
+                <w:sz w:val="24"/>
+                <w:szCs w:val="24"/>
+              </w:rPr>
+              <w:fldChar w:fldCharType="begin"/>
+            </w:r>
+            <w:r>
+              <w:rPr>
+                <w:noProof/>
+                <w:webHidden/>
+                <w:sz w:val="24"/>
+                <w:szCs w:val="24"/>
+              </w:rPr>
+              <w:instrText xml:space="preserve"> PAGEREF _Toc29143086 \h </w:instrText>
+            </w:r>
+            <w:r>
+              <w:rPr>
+                <w:noProof/>
+                <w:webHidden/>
+                <w:sz w:val="24"/>
+                <w:szCs w:val="24"/>
+              </w:rPr>
+            </w:r>
+            <w:r>
+              <w:rPr>
+                <w:noProof/>
+                <w:webHidden/>
+                <w:sz w:val="24"/>
+                <w:szCs w:val="24"/>
+              </w:rPr>
+              <w:fldChar w:fldCharType="separate"/>
+            </w:r>
+            <w:r>
+              <w:rPr>
+                <w:noProof/>
+                <w:webHidden/>
+                <w:sz w:val="24"/>
+                <w:szCs w:val="24"/>
+              </w:rPr>
+              <w:t>5</w:t>
+            </w:r>
+            <w:r>
+              <w:rPr>
+                <w:noProof/>
+                <w:webHidden/>
+                <w:sz w:val="24"/>
+                <w:szCs w:val="24"/>
+              </w:rPr>
+              <w:fldChar w:fldCharType="end"/>
+            </w:r>
+          </w:hyperlink>
+        </w:p>
+        <w:p>
+          <w:pPr>
+            <w:pStyle w:val="TM2"/>
+            <w:tabs>
+              <w:tab w:val="right" w:leader="dot" w:pos="10456"/>
+            </w:tabs>
+            <w:rPr>
+              <w:rFonts w:cstheme="minorBidi"/>
+              <w:noProof/>
+              <w:sz w:val="24"/>
+              <w:szCs w:val="24"/>
+            </w:rPr>
+          </w:pPr>
+          <w:hyperlink w:anchor="_Toc29143087" w:history="1">
+            <w:r>
+              <w:rPr>
+                <w:rStyle w:val="Lienhypertexte"/>
+                <w:rFonts w:cstheme="minorHAnsi"/>
+                <w:i/>
+                <w:iCs/>
+                <w:noProof/>
+                <w:color w:val="023160" w:themeColor="hyperlink" w:themeShade="80"/>
+                <w:sz w:val="24"/>
+                <w:szCs w:val="24"/>
+              </w:rPr>
+              <w:t>8. ?</w:t>
+            </w:r>
+            <w:r>
+              <w:rPr>
+                <w:noProof/>
+                <w:webHidden/>
+                <w:sz w:val="24"/>
+                <w:szCs w:val="24"/>
+              </w:rPr>
+              <w:tab/>
+            </w:r>
+            <w:r>
+              <w:rPr>
+                <w:noProof/>
+                <w:webHidden/>
+                <w:sz w:val="24"/>
+                <w:szCs w:val="24"/>
+              </w:rPr>
+              <w:fldChar w:fldCharType="begin"/>
+            </w:r>
+            <w:r>
+              <w:rPr>
+                <w:noProof/>
+                <w:webHidden/>
+                <w:sz w:val="24"/>
+                <w:szCs w:val="24"/>
+              </w:rPr>
+              <w:instrText xml:space="preserve"> PAGEREF _Toc29143087 \h </w:instrText>
+            </w:r>
+            <w:r>
+              <w:rPr>
+                <w:noProof/>
+                <w:webHidden/>
+                <w:sz w:val="24"/>
+                <w:szCs w:val="24"/>
+              </w:rPr>
+            </w:r>
+            <w:r>
+              <w:rPr>
+                <w:noProof/>
+                <w:webHidden/>
+                <w:sz w:val="24"/>
+                <w:szCs w:val="24"/>
+              </w:rPr>
+              <w:fldChar w:fldCharType="separate"/>
+            </w:r>
+            <w:r>
+              <w:rPr>
+                <w:noProof/>
+                <w:webHidden/>
+                <w:sz w:val="24"/>
+                <w:szCs w:val="24"/>
+              </w:rPr>
+              <w:t>5</w:t>
+            </w:r>
+            <w:r>
+              <w:rPr>
+                <w:noProof/>
+                <w:webHidden/>
+                <w:sz w:val="24"/>
+                <w:szCs w:val="24"/>
+              </w:rPr>
+              <w:fldChar w:fldCharType="end"/>
+            </w:r>
+          </w:hyperlink>
+        </w:p>
+        <w:p>
+          <w:pPr>
+            <w:pStyle w:val="TM1"/>
+            <w:rPr>
+              <w:rFonts w:cstheme="minorBidi"/>
+            </w:rPr>
+          </w:pPr>
+          <w:hyperlink w:anchor="_Toc29143088" w:history="1">
+            <w:r>
+              <w:rPr>
+                <w:rStyle w:val="Lienhypertexte"/>
+              </w:rPr>
+              <w:t>IV – Points à améliorer et anomalies connus</w:t>
+            </w:r>
+            <w:r>
+              <w:rPr>
+                <w:webHidden/>
+              </w:rPr>
+              <w:tab/>
+            </w:r>
+            <w:r>
+              <w:rPr>
+                <w:webHidden/>
+              </w:rPr>
+              <w:fldChar w:fldCharType="begin"/>
+            </w:r>
+            <w:r>
+              <w:rPr>
+                <w:webHidden/>
+              </w:rPr>
+              <w:instrText xml:space="preserve"> PAGEREF _Toc29143088 \h </w:instrText>
+            </w:r>
+            <w:r>
+              <w:rPr>
+                <w:webHidden/>
+              </w:rPr>
+            </w:r>
+            <w:r>
+              <w:rPr>
+                <w:webHidden/>
+              </w:rPr>
+              <w:fldChar w:fldCharType="separate"/>
+            </w:r>
+            <w:r>
+              <w:rPr>
+                <w:webHidden/>
+              </w:rPr>
+              <w:t>5</w:t>
+            </w:r>
+            <w:r>
+              <w:rPr>
+                <w:webHidden/>
+              </w:rPr>
+              <w:fldChar w:fldCharType="end"/>
+            </w:r>
+          </w:hyperlink>
+        </w:p>
+        <w:p>
+          <w:pPr>
+            <w:pStyle w:val="TM2"/>
+            <w:tabs>
+              <w:tab w:val="right" w:leader="dot" w:pos="10456"/>
+            </w:tabs>
+            <w:rPr>
+              <w:rFonts w:cstheme="minorBidi"/>
+              <w:noProof/>
+              <w:sz w:val="24"/>
+              <w:szCs w:val="24"/>
+            </w:rPr>
+          </w:pPr>
+          <w:hyperlink w:anchor="_Toc29143089" w:history="1">
+            <w:r>
+              <w:rPr>
+                <w:rStyle w:val="Lienhypertexte"/>
+                <w:rFonts w:cstheme="minorHAnsi"/>
+                <w:i/>
+                <w:iCs/>
+                <w:noProof/>
+                <w:color w:val="023160" w:themeColor="hyperlink" w:themeShade="80"/>
+                <w:sz w:val="24"/>
+                <w:szCs w:val="24"/>
+              </w:rPr>
+              <w:t>1. La réserve d’unité</w:t>
+            </w:r>
+            <w:r>
+              <w:rPr>
+                <w:noProof/>
+                <w:webHidden/>
+                <w:sz w:val="24"/>
+                <w:szCs w:val="24"/>
+              </w:rPr>
+              <w:tab/>
+            </w:r>
+            <w:r>
+              <w:rPr>
+                <w:noProof/>
+                <w:webHidden/>
+                <w:sz w:val="24"/>
+                <w:szCs w:val="24"/>
+              </w:rPr>
+              <w:fldChar w:fldCharType="begin"/>
+            </w:r>
+            <w:r>
+              <w:rPr>
+                <w:noProof/>
+                <w:webHidden/>
+                <w:sz w:val="24"/>
+                <w:szCs w:val="24"/>
+              </w:rPr>
+              <w:instrText xml:space="preserve"> PAGEREF _Toc29143089 \h </w:instrText>
+            </w:r>
+            <w:r>
+              <w:rPr>
+                <w:noProof/>
+                <w:webHidden/>
+                <w:sz w:val="24"/>
+                <w:szCs w:val="24"/>
+              </w:rPr>
+            </w:r>
+            <w:r>
+              <w:rPr>
+                <w:noProof/>
+                <w:webHidden/>
+                <w:sz w:val="24"/>
+                <w:szCs w:val="24"/>
+              </w:rPr>
+              <w:fldChar w:fldCharType="separate"/>
+            </w:r>
+            <w:r>
+              <w:rPr>
+                <w:noProof/>
+                <w:webHidden/>
+                <w:sz w:val="24"/>
+                <w:szCs w:val="24"/>
+              </w:rPr>
+              <w:t>5</w:t>
+            </w:r>
+            <w:r>
+              <w:rPr>
+                <w:noProof/>
+                <w:webHidden/>
+                <w:sz w:val="24"/>
+                <w:szCs w:val="24"/>
+              </w:rPr>
+              <w:fldChar w:fldCharType="end"/>
+            </w:r>
+          </w:hyperlink>
+        </w:p>
+        <w:p>
+          <w:pPr>
+            <w:pStyle w:val="TM2"/>
+            <w:tabs>
+              <w:tab w:val="right" w:leader="dot" w:pos="10456"/>
+            </w:tabs>
+            <w:rPr>
+              <w:rFonts w:cstheme="minorBidi"/>
+              <w:noProof/>
+              <w:sz w:val="24"/>
+              <w:szCs w:val="24"/>
+            </w:rPr>
+          </w:pPr>
+          <w:hyperlink w:anchor="_Toc29143090" w:history="1">
+            <w:r>
+              <w:rPr>
+                <w:rStyle w:val="Lienhypertexte"/>
+                <w:rFonts w:cstheme="minorHAnsi"/>
+                <w:i/>
+                <w:iCs/>
+                <w:noProof/>
+                <w:color w:val="023160" w:themeColor="hyperlink" w:themeShade="80"/>
+                <w:sz w:val="24"/>
+                <w:szCs w:val="24"/>
+              </w:rPr>
+              <w:t>2. Le temps entre le déploiement d’une vague d’unité</w:t>
+            </w:r>
+            <w:r>
+              <w:rPr>
+                <w:noProof/>
+                <w:webHidden/>
+                <w:sz w:val="24"/>
+                <w:szCs w:val="24"/>
+              </w:rPr>
+              <w:tab/>
+            </w:r>
+            <w:r>
+              <w:rPr>
+                <w:noProof/>
+                <w:webHidden/>
+                <w:sz w:val="24"/>
+                <w:szCs w:val="24"/>
+              </w:rPr>
+              <w:fldChar w:fldCharType="begin"/>
+            </w:r>
+            <w:r>
+              <w:rPr>
+                <w:noProof/>
+                <w:webHidden/>
+                <w:sz w:val="24"/>
+                <w:szCs w:val="24"/>
+              </w:rPr>
+              <w:instrText xml:space="preserve"> PAGEREF _Toc29143090 \h </w:instrText>
+            </w:r>
+            <w:r>
+              <w:rPr>
+                <w:noProof/>
+                <w:webHidden/>
+                <w:sz w:val="24"/>
+                <w:szCs w:val="24"/>
+              </w:rPr>
+            </w:r>
+            <w:r>
+              <w:rPr>
+                <w:noProof/>
+                <w:webHidden/>
+                <w:sz w:val="24"/>
+                <w:szCs w:val="24"/>
+              </w:rPr>
+              <w:fldChar w:fldCharType="separate"/>
+            </w:r>
+            <w:r>
+              <w:rPr>
+                <w:noProof/>
+                <w:webHidden/>
+                <w:sz w:val="24"/>
+                <w:szCs w:val="24"/>
+              </w:rPr>
+              <w:t>5</w:t>
+            </w:r>
+            <w:r>
+              <w:rPr>
+                <w:noProof/>
+                <w:webHidden/>
+                <w:sz w:val="24"/>
+                <w:szCs w:val="24"/>
+              </w:rPr>
+              <w:fldChar w:fldCharType="end"/>
+            </w:r>
+          </w:hyperlink>
+        </w:p>
+        <w:p>
+          <w:pPr>
+            <w:pStyle w:val="TM2"/>
+            <w:tabs>
+              <w:tab w:val="right" w:leader="dot" w:pos="10456"/>
+            </w:tabs>
+            <w:rPr>
+              <w:rFonts w:cstheme="minorBidi"/>
+              <w:noProof/>
+              <w:sz w:val="24"/>
+              <w:szCs w:val="24"/>
+            </w:rPr>
+          </w:pPr>
+          <w:hyperlink w:anchor="_Toc29143091" w:history="1">
+            <w:r>
+              <w:rPr>
+                <w:rStyle w:val="Lienhypertexte"/>
+                <w:rFonts w:cstheme="minorHAnsi"/>
+                <w:i/>
+                <w:iCs/>
+                <w:noProof/>
+                <w:color w:val="023160" w:themeColor="hyperlink" w:themeShade="80"/>
+                <w:sz w:val="24"/>
+                <w:szCs w:val="24"/>
+              </w:rPr>
+              <w:t>3. ?</w:t>
+            </w:r>
+            <w:r>
+              <w:rPr>
+                <w:noProof/>
+                <w:webHidden/>
+                <w:sz w:val="24"/>
+                <w:szCs w:val="24"/>
+              </w:rPr>
+              <w:tab/>
+            </w:r>
+            <w:r>
+              <w:rPr>
+                <w:noProof/>
+                <w:webHidden/>
+                <w:sz w:val="24"/>
+                <w:szCs w:val="24"/>
+              </w:rPr>
+              <w:fldChar w:fldCharType="begin"/>
+            </w:r>
+            <w:r>
+              <w:rPr>
+                <w:noProof/>
+                <w:webHidden/>
+                <w:sz w:val="24"/>
+                <w:szCs w:val="24"/>
+              </w:rPr>
+              <w:instrText xml:space="preserve"> PAGEREF _Toc29143091 \h </w:instrText>
+            </w:r>
+            <w:r>
+              <w:rPr>
+                <w:noProof/>
+                <w:webHidden/>
+                <w:sz w:val="24"/>
+                <w:szCs w:val="24"/>
+              </w:rPr>
+            </w:r>
+            <w:r>
+              <w:rPr>
+                <w:noProof/>
+                <w:webHidden/>
+                <w:sz w:val="24"/>
+                <w:szCs w:val="24"/>
+              </w:rPr>
+              <w:fldChar w:fldCharType="separate"/>
+            </w:r>
+            <w:r>
+              <w:rPr>
+                <w:noProof/>
+                <w:webHidden/>
+                <w:sz w:val="24"/>
+                <w:szCs w:val="24"/>
+              </w:rPr>
+              <w:t>5</w:t>
+            </w:r>
+            <w:r>
+              <w:rPr>
+                <w:noProof/>
+                <w:webHidden/>
+                <w:sz w:val="24"/>
+                <w:szCs w:val="24"/>
+              </w:rPr>
+              <w:fldChar w:fldCharType="end"/>
+            </w:r>
+          </w:hyperlink>
+        </w:p>
+        <w:p>
+          <w:pPr>
+            <w:rPr>
+              <w:b/>
+              <w:bCs/>
+              <w:sz w:val="24"/>
+              <w:szCs w:val="24"/>
+            </w:rPr>
+          </w:pPr>
           <w:r>
             <w:rPr>
               <w:b/>
               <w:bCs/>
+              <w:sz w:val="24"/>
+              <w:szCs w:val="24"/>
             </w:rPr>
             <w:fldChar w:fldCharType="end"/>
           </w:r>
         </w:p>
+        <w:bookmarkStart w:id="0" w:name="_GoBack" w:displacedByCustomXml="next"/>
+        <w:bookmarkEnd w:id="0" w:displacedByCustomXml="next"/>
       </w:sdtContent>
     </w:sdt>
     <w:p>
       <w:pPr>
         <w:pStyle w:val="Titre1"/>
+        <w:pageBreakBefore/>
         <w:rPr>
           <w:rFonts w:asciiTheme="minorHAnsi" w:hAnsiTheme="minorHAnsi" w:cstheme="minorHAnsi"/>
           <w:szCs w:val="36"/>
           <w:u w:color="009DE0"/>
         </w:rPr>
       </w:pPr>
-      <w:bookmarkStart w:id="1" w:name="_Toc28891737"/>
+      <w:bookmarkStart w:id="1" w:name="_Toc29143073"/>
       <w:r>
         <w:rPr>
           <w:rFonts w:asciiTheme="minorHAnsi" w:hAnsiTheme="minorHAnsi" w:cstheme="minorHAnsi"/>
@@ -875,7 +2233,7 @@
           <w:u w:color="009DE0"/>
         </w:rPr>
         <w:lastRenderedPageBreak/>
-        <w:t>I – Présentation du suje</w:t>
+        <w:t xml:space="preserve">I – </w:t>
       </w:r>
       <w:r>
         <w:rPr>
@@ -883,6 +2241,22 @@
           <w:szCs w:val="36"/>
           <w:u w:color="009DE0"/>
         </w:rPr>
+        <w:t>Présentation</w:t>
+      </w:r>
+      <w:r>
+        <w:rPr>
+          <w:rFonts w:asciiTheme="minorHAnsi" w:hAnsiTheme="minorHAnsi" w:cstheme="minorHAnsi"/>
+          <w:szCs w:val="36"/>
+          <w:u w:color="009DE0"/>
+        </w:rPr>
+        <w:t xml:space="preserve"> du suje</w:t>
+      </w:r>
+      <w:r>
+        <w:rPr>
+          <w:rFonts w:asciiTheme="minorHAnsi" w:hAnsiTheme="minorHAnsi" w:cstheme="minorHAnsi"/>
+          <w:szCs w:val="36"/>
+          <w:u w:color="009DE0"/>
+        </w:rPr>
         <w:t>t</w:t>
       </w:r>
       <w:bookmarkEnd w:id="1"/>
@@ -969,6 +2343,14 @@
           <w:szCs w:val="24"/>
         </w:rPr>
         <w:t>« Le jeu se déroule dans un royaume lointain, à la stabilité discutable, dans lequel le trône a été laissé vacant suite à diverses intrigues qu’il ne nous appartient pas de décrire ici. Chaque joueur incarne un duc, en lutte pour devenir le nouveau roi. Pour cela, ils doivent vassaliner les autres en conquérant leurs terres.</w:t>
+      </w:r>
+      <w:r>
+        <w:rPr>
+          <w:noProof/>
+          <w:sz w:val="24"/>
+          <w:szCs w:val="24"/>
+        </w:rPr>
+        <w:t> »</w:t>
       </w:r>
     </w:p>
     <w:p>
@@ -1016,7 +2398,7 @@
           <w:u w:color="009DE0"/>
         </w:rPr>
       </w:pPr>
-      <w:bookmarkStart w:id="2" w:name="_Toc28891738"/>
+      <w:bookmarkStart w:id="2" w:name="_Toc29143074"/>
       <w:r>
         <w:rPr>
           <w:u w:color="009DE0"/>
@@ -1051,53 +2433,373 @@
           <w:szCs w:val="24"/>
         </w:rPr>
       </w:pPr>
-      <w:r>
-        <w:rPr>
-          <w:sz w:val="24"/>
-          <w:szCs w:val="24"/>
-        </w:rPr>
-        <w:tab/>
-        <w:t>1 – Règle de base (Celles spécifiées dans le sujet explicitement)</w:t>
-      </w:r>
-    </w:p>
-    <w:p>
-      <w:pPr>
-        <w:spacing w:after="0"/>
-        <w:rPr>
-          <w:sz w:val="24"/>
-          <w:szCs w:val="24"/>
-        </w:rPr>
-      </w:pPr>
-      <w:r>
-        <w:rPr>
-          <w:sz w:val="24"/>
-          <w:szCs w:val="24"/>
-        </w:rPr>
-        <w:tab/>
-        <w:t>2 – Règle ajouté (Celles non spécifié dans le sujet ou alors implicitement)</w:t>
-      </w:r>
-    </w:p>
-    <w:p>
-      <w:pPr>
-        <w:spacing w:after="0"/>
-        <w:rPr>
-          <w:sz w:val="24"/>
-          <w:szCs w:val="24"/>
-        </w:rPr>
-      </w:pPr>
-      <w:r>
-        <w:rPr>
-          <w:sz w:val="24"/>
-          <w:szCs w:val="24"/>
-        </w:rPr>
-        <w:tab/>
-        <w:t>3 – Changement avec la V.2 (Nouvelles règles + changement des anciennes)</w:t>
-      </w:r>
-    </w:p>
-    <w:p>
-      <w:pPr>
-        <w:spacing w:after="0"/>
-        <w:rPr>
+    </w:p>
+    <w:p>
+      <w:pPr>
+        <w:pStyle w:val="Titre2"/>
+        <w:rPr>
+          <w:rFonts w:asciiTheme="minorHAnsi" w:hAnsiTheme="minorHAnsi" w:cstheme="minorHAnsi"/>
+          <w:i/>
+          <w:iCs/>
+          <w:sz w:val="28"/>
+          <w:szCs w:val="28"/>
+        </w:rPr>
+      </w:pPr>
+      <w:bookmarkStart w:id="3" w:name="_Toc29143075"/>
+      <w:r>
+        <w:rPr>
+          <w:rFonts w:asciiTheme="minorHAnsi" w:hAnsiTheme="minorHAnsi" w:cstheme="minorHAnsi"/>
+          <w:i/>
+          <w:iCs/>
+          <w:sz w:val="28"/>
+          <w:szCs w:val="28"/>
+        </w:rPr>
+        <w:t>1</w:t>
+      </w:r>
+      <w:r>
+        <w:rPr>
+          <w:rFonts w:asciiTheme="minorHAnsi" w:hAnsiTheme="minorHAnsi" w:cstheme="minorHAnsi"/>
+          <w:i/>
+          <w:iCs/>
+          <w:sz w:val="28"/>
+          <w:szCs w:val="28"/>
+        </w:rPr>
+        <w:t>.</w:t>
+      </w:r>
+      <w:r>
+        <w:rPr>
+          <w:rFonts w:asciiTheme="minorHAnsi" w:hAnsiTheme="minorHAnsi" w:cstheme="minorHAnsi"/>
+          <w:i/>
+          <w:iCs/>
+          <w:sz w:val="28"/>
+          <w:szCs w:val="28"/>
+        </w:rPr>
+        <w:t xml:space="preserve"> Règle</w:t>
+      </w:r>
+      <w:r>
+        <w:rPr>
+          <w:rFonts w:asciiTheme="minorHAnsi" w:hAnsiTheme="minorHAnsi" w:cstheme="minorHAnsi"/>
+          <w:i/>
+          <w:iCs/>
+          <w:sz w:val="28"/>
+          <w:szCs w:val="28"/>
+        </w:rPr>
+        <w:t>s</w:t>
+      </w:r>
+      <w:r>
+        <w:rPr>
+          <w:rFonts w:asciiTheme="minorHAnsi" w:hAnsiTheme="minorHAnsi" w:cstheme="minorHAnsi"/>
+          <w:i/>
+          <w:iCs/>
+          <w:sz w:val="28"/>
+          <w:szCs w:val="28"/>
+        </w:rPr>
+        <w:t xml:space="preserve"> de base</w:t>
+      </w:r>
+      <w:bookmarkEnd w:id="3"/>
+    </w:p>
+    <w:p>
+      <w:pPr>
+        <w:spacing w:after="0"/>
+        <w:rPr>
+          <w:sz w:val="24"/>
+          <w:szCs w:val="24"/>
+        </w:rPr>
+      </w:pPr>
+    </w:p>
+    <w:p>
+      <w:pPr>
+        <w:spacing w:after="0"/>
+        <w:rPr>
+          <w:color w:val="000000" w:themeColor="text1"/>
+          <w:sz w:val="24"/>
+          <w:szCs w:val="24"/>
+        </w:rPr>
+      </w:pPr>
+      <w:r>
+        <w:rPr>
+          <w:color w:val="000000" w:themeColor="text1"/>
+          <w:sz w:val="24"/>
+          <w:szCs w:val="24"/>
+        </w:rPr>
+        <w:t>(C</w:t>
+      </w:r>
+      <w:r>
+        <w:rPr>
+          <w:color w:val="000000" w:themeColor="text1"/>
+          <w:sz w:val="24"/>
+          <w:szCs w:val="24"/>
+        </w:rPr>
+        <w:t>elles spécifiées dans le sujet explicitement)</w:t>
+      </w:r>
+    </w:p>
+    <w:p>
+      <w:pPr>
+        <w:spacing w:after="0"/>
+        <w:rPr>
+          <w:color w:val="000000" w:themeColor="text1"/>
+          <w:sz w:val="24"/>
+          <w:szCs w:val="24"/>
+        </w:rPr>
+      </w:pPr>
+      <w:r>
+        <w:rPr>
+          <w:color w:val="000000" w:themeColor="text1"/>
+          <w:sz w:val="24"/>
+          <w:szCs w:val="24"/>
+        </w:rPr>
+        <w:t>Paragraphe.</w:t>
+      </w:r>
+    </w:p>
+    <w:p>
+      <w:pPr>
+        <w:spacing w:after="0"/>
+        <w:rPr>
+          <w:color w:val="000000" w:themeColor="text1"/>
+          <w:sz w:val="24"/>
+          <w:szCs w:val="24"/>
+        </w:rPr>
+      </w:pPr>
+    </w:p>
+    <w:p>
+      <w:pPr>
+        <w:pStyle w:val="Titre2"/>
+        <w:rPr>
+          <w:rFonts w:asciiTheme="minorHAnsi" w:hAnsiTheme="minorHAnsi" w:cstheme="minorHAnsi"/>
+          <w:i/>
+          <w:iCs/>
+          <w:sz w:val="28"/>
+          <w:szCs w:val="28"/>
+        </w:rPr>
+      </w:pPr>
+      <w:bookmarkStart w:id="4" w:name="_Toc29143076"/>
+      <w:r>
+        <w:rPr>
+          <w:rFonts w:asciiTheme="minorHAnsi" w:hAnsiTheme="minorHAnsi" w:cstheme="minorHAnsi"/>
+          <w:i/>
+          <w:iCs/>
+          <w:sz w:val="28"/>
+          <w:szCs w:val="28"/>
+        </w:rPr>
+        <w:t>2</w:t>
+      </w:r>
+      <w:r>
+        <w:rPr>
+          <w:rFonts w:asciiTheme="minorHAnsi" w:hAnsiTheme="minorHAnsi" w:cstheme="minorHAnsi"/>
+          <w:i/>
+          <w:iCs/>
+          <w:sz w:val="28"/>
+          <w:szCs w:val="28"/>
+        </w:rPr>
+        <w:t>.</w:t>
+      </w:r>
+      <w:r>
+        <w:rPr>
+          <w:rFonts w:asciiTheme="minorHAnsi" w:hAnsiTheme="minorHAnsi" w:cstheme="minorHAnsi"/>
+          <w:i/>
+          <w:iCs/>
+          <w:sz w:val="28"/>
+          <w:szCs w:val="28"/>
+        </w:rPr>
+        <w:t xml:space="preserve"> Règle</w:t>
+      </w:r>
+      <w:r>
+        <w:rPr>
+          <w:rFonts w:asciiTheme="minorHAnsi" w:hAnsiTheme="minorHAnsi" w:cstheme="minorHAnsi"/>
+          <w:i/>
+          <w:iCs/>
+          <w:sz w:val="28"/>
+          <w:szCs w:val="28"/>
+        </w:rPr>
+        <w:t>s</w:t>
+      </w:r>
+      <w:r>
+        <w:rPr>
+          <w:rFonts w:asciiTheme="minorHAnsi" w:hAnsiTheme="minorHAnsi" w:cstheme="minorHAnsi"/>
+          <w:i/>
+          <w:iCs/>
+          <w:sz w:val="28"/>
+          <w:szCs w:val="28"/>
+        </w:rPr>
+        <w:t xml:space="preserve"> ajouté</w:t>
+      </w:r>
+      <w:r>
+        <w:rPr>
+          <w:rFonts w:asciiTheme="minorHAnsi" w:hAnsiTheme="minorHAnsi" w:cstheme="minorHAnsi"/>
+          <w:i/>
+          <w:iCs/>
+          <w:sz w:val="28"/>
+          <w:szCs w:val="28"/>
+        </w:rPr>
+        <w:t>es</w:t>
+      </w:r>
+      <w:bookmarkEnd w:id="4"/>
+    </w:p>
+    <w:p>
+      <w:pPr>
+        <w:spacing w:after="0"/>
+        <w:rPr>
+          <w:sz w:val="24"/>
+          <w:szCs w:val="24"/>
+        </w:rPr>
+      </w:pPr>
+    </w:p>
+    <w:p>
+      <w:pPr>
+        <w:spacing w:after="0"/>
+        <w:rPr>
+          <w:color w:val="000000" w:themeColor="text1"/>
+          <w:sz w:val="24"/>
+          <w:szCs w:val="24"/>
+        </w:rPr>
+      </w:pPr>
+      <w:r>
+        <w:rPr>
+          <w:sz w:val="24"/>
+          <w:szCs w:val="24"/>
+        </w:rPr>
+        <w:t>(Celles non spécifié dans le sujet ou alors implicitement)</w:t>
+      </w:r>
+    </w:p>
+    <w:p>
+      <w:pPr>
+        <w:spacing w:after="0"/>
+        <w:rPr>
+          <w:color w:val="000000" w:themeColor="text1"/>
+          <w:sz w:val="24"/>
+          <w:szCs w:val="24"/>
+        </w:rPr>
+      </w:pPr>
+      <w:r>
+        <w:rPr>
+          <w:color w:val="000000" w:themeColor="text1"/>
+          <w:sz w:val="24"/>
+          <w:szCs w:val="24"/>
+        </w:rPr>
+        <w:t>Paragraphe.</w:t>
+      </w:r>
+    </w:p>
+    <w:p>
+      <w:pPr>
+        <w:spacing w:after="0"/>
+        <w:rPr>
+          <w:sz w:val="24"/>
+          <w:szCs w:val="24"/>
+        </w:rPr>
+      </w:pPr>
+    </w:p>
+    <w:p>
+      <w:pPr>
+        <w:pStyle w:val="Titre2"/>
+        <w:rPr>
+          <w:rFonts w:asciiTheme="minorHAnsi" w:hAnsiTheme="minorHAnsi" w:cstheme="minorHAnsi"/>
+          <w:i/>
+          <w:iCs/>
+          <w:sz w:val="28"/>
+          <w:szCs w:val="28"/>
+        </w:rPr>
+      </w:pPr>
+      <w:bookmarkStart w:id="5" w:name="_Toc29143077"/>
+      <w:r>
+        <w:rPr>
+          <w:rFonts w:asciiTheme="minorHAnsi" w:hAnsiTheme="minorHAnsi" w:cstheme="minorHAnsi"/>
+          <w:i/>
+          <w:iCs/>
+          <w:sz w:val="28"/>
+          <w:szCs w:val="28"/>
+        </w:rPr>
+        <w:t>3</w:t>
+      </w:r>
+      <w:r>
+        <w:rPr>
+          <w:rFonts w:asciiTheme="minorHAnsi" w:hAnsiTheme="minorHAnsi" w:cstheme="minorHAnsi"/>
+          <w:i/>
+          <w:iCs/>
+          <w:sz w:val="28"/>
+          <w:szCs w:val="28"/>
+        </w:rPr>
+        <w:t>.</w:t>
+      </w:r>
+      <w:r>
+        <w:rPr>
+          <w:rFonts w:asciiTheme="minorHAnsi" w:hAnsiTheme="minorHAnsi" w:cstheme="minorHAnsi"/>
+          <w:i/>
+          <w:iCs/>
+          <w:sz w:val="28"/>
+          <w:szCs w:val="28"/>
+        </w:rPr>
+        <w:t xml:space="preserve"> Changement</w:t>
+      </w:r>
+      <w:r>
+        <w:rPr>
+          <w:rFonts w:asciiTheme="minorHAnsi" w:hAnsiTheme="minorHAnsi" w:cstheme="minorHAnsi"/>
+          <w:i/>
+          <w:iCs/>
+          <w:sz w:val="28"/>
+          <w:szCs w:val="28"/>
+        </w:rPr>
+        <w:t>s</w:t>
+      </w:r>
+      <w:r>
+        <w:rPr>
+          <w:rFonts w:asciiTheme="minorHAnsi" w:hAnsiTheme="minorHAnsi" w:cstheme="minorHAnsi"/>
+          <w:i/>
+          <w:iCs/>
+          <w:sz w:val="28"/>
+          <w:szCs w:val="28"/>
+        </w:rPr>
+        <w:t xml:space="preserve"> avec la V</w:t>
+      </w:r>
+      <w:r>
+        <w:rPr>
+          <w:rFonts w:asciiTheme="minorHAnsi" w:hAnsiTheme="minorHAnsi" w:cstheme="minorHAnsi"/>
+          <w:i/>
+          <w:iCs/>
+          <w:sz w:val="28"/>
+          <w:szCs w:val="28"/>
+        </w:rPr>
+        <w:t>ersion Améliorée</w:t>
+      </w:r>
+      <w:bookmarkEnd w:id="5"/>
+    </w:p>
+    <w:p>
+      <w:pPr>
+        <w:spacing w:after="0"/>
+        <w:rPr>
+          <w:sz w:val="24"/>
+          <w:szCs w:val="24"/>
+        </w:rPr>
+      </w:pPr>
+    </w:p>
+    <w:p>
+      <w:pPr>
+        <w:spacing w:after="0"/>
+        <w:rPr>
+          <w:color w:val="000000" w:themeColor="text1"/>
+          <w:sz w:val="24"/>
+          <w:szCs w:val="24"/>
+        </w:rPr>
+      </w:pPr>
+      <w:r>
+        <w:rPr>
+          <w:sz w:val="24"/>
+          <w:szCs w:val="24"/>
+        </w:rPr>
+        <w:t>(Nouvelles règles + changement des anciennes</w:t>
+      </w:r>
+      <w:r>
+        <w:rPr>
+          <w:sz w:val="24"/>
+          <w:szCs w:val="24"/>
+        </w:rPr>
+        <w:t>)</w:t>
+      </w:r>
+    </w:p>
+    <w:p>
+      <w:pPr>
+        <w:spacing w:after="0"/>
+        <w:rPr>
+          <w:color w:val="000000" w:themeColor="text1"/>
           <w:sz w:val="24"/>
           <w:szCs w:val="24"/>
         </w:rPr>
@@ -1109,13 +2811,13 @@
           <w:szCs w:val="24"/>
         </w:rPr>
         <w:drawing>
-          <wp:anchor distT="0" distB="0" distL="114300" distR="114300" simplePos="0" relativeHeight="251659264" behindDoc="0" locked="0" layoutInCell="1" allowOverlap="1" wp14:anchorId="6FF61446" wp14:editId="653535A9">
+          <wp:anchor distT="0" distB="0" distL="114300" distR="114300" simplePos="0" relativeHeight="251659264" behindDoc="0" locked="0" layoutInCell="1" allowOverlap="1" wp14:anchorId="6FF61446" wp14:editId="65EFF0D6">
             <wp:simplePos x="0" y="0"/>
-            <wp:positionH relativeFrom="column">
-              <wp:posOffset>724535</wp:posOffset>
+            <wp:positionH relativeFrom="margin">
+              <wp:align>center</wp:align>
             </wp:positionH>
             <wp:positionV relativeFrom="paragraph">
-              <wp:posOffset>281305</wp:posOffset>
+              <wp:posOffset>321945</wp:posOffset>
             </wp:positionV>
             <wp:extent cx="4827905" cy="953135"/>
             <wp:effectExtent l="0" t="0" r="0" b="0"/>
@@ -1167,18 +2869,36 @@
       </w:r>
       <w:r>
         <w:rPr>
+          <w:color w:val="000000" w:themeColor="text1"/>
+          <w:sz w:val="24"/>
+          <w:szCs w:val="24"/>
+        </w:rPr>
+        <w:t>Paragraphe.</w:t>
+      </w:r>
+    </w:p>
+    <w:p>
+      <w:pPr>
+        <w:spacing w:after="0"/>
+        <w:rPr>
+          <w:sz w:val="24"/>
+          <w:szCs w:val="24"/>
+        </w:rPr>
+      </w:pPr>
+      <w:r>
+        <w:rPr>
           <w:noProof/>
           <w:sz w:val="24"/>
           <w:szCs w:val="24"/>
         </w:rPr>
+        <w:lastRenderedPageBreak/>
         <w:drawing>
-          <wp:anchor distT="0" distB="0" distL="114300" distR="114300" simplePos="0" relativeHeight="251658240" behindDoc="0" locked="0" layoutInCell="1" allowOverlap="1" wp14:anchorId="7172D09B" wp14:editId="2587C238">
+          <wp:anchor distT="0" distB="0" distL="114300" distR="114300" simplePos="0" relativeHeight="251658240" behindDoc="0" locked="0" layoutInCell="1" allowOverlap="1" wp14:anchorId="7172D09B" wp14:editId="1258D40C">
             <wp:simplePos x="0" y="0"/>
-            <wp:positionH relativeFrom="column">
-              <wp:posOffset>1223645</wp:posOffset>
+            <wp:positionH relativeFrom="margin">
+              <wp:align>center</wp:align>
             </wp:positionH>
             <wp:positionV relativeFrom="paragraph">
-              <wp:posOffset>1359535</wp:posOffset>
+              <wp:posOffset>0</wp:posOffset>
             </wp:positionV>
             <wp:extent cx="3689350" cy="4208780"/>
             <wp:effectExtent l="0" t="0" r="6350" b="1270"/>
@@ -1228,13 +2948,104 @@
           </wp:anchor>
         </w:drawing>
       </w:r>
-      <w:r>
-        <w:rPr>
-          <w:sz w:val="24"/>
-          <w:szCs w:val="24"/>
-        </w:rPr>
-        <w:tab/>
-        <w:t xml:space="preserve">4 – Détails des unités + paramètres du jeu (HP/Dégâts/speed de chaque unité, nb d’IA, </w:t>
+    </w:p>
+    <w:p>
+      <w:pPr>
+        <w:spacing w:after="0"/>
+        <w:rPr>
+          <w:sz w:val="24"/>
+          <w:szCs w:val="24"/>
+        </w:rPr>
+      </w:pPr>
+    </w:p>
+    <w:p>
+      <w:pPr>
+        <w:pStyle w:val="Titre2"/>
+        <w:rPr>
+          <w:rFonts w:asciiTheme="minorHAnsi" w:hAnsiTheme="minorHAnsi" w:cstheme="minorHAnsi"/>
+          <w:i/>
+          <w:iCs/>
+          <w:sz w:val="28"/>
+          <w:szCs w:val="28"/>
+        </w:rPr>
+      </w:pPr>
+      <w:bookmarkStart w:id="6" w:name="_Toc29143078"/>
+      <w:r>
+        <w:rPr>
+          <w:rFonts w:asciiTheme="minorHAnsi" w:hAnsiTheme="minorHAnsi" w:cstheme="minorHAnsi"/>
+          <w:i/>
+          <w:iCs/>
+          <w:sz w:val="28"/>
+          <w:szCs w:val="28"/>
+        </w:rPr>
+        <w:t>4</w:t>
+      </w:r>
+      <w:r>
+        <w:rPr>
+          <w:rFonts w:asciiTheme="minorHAnsi" w:hAnsiTheme="minorHAnsi" w:cstheme="minorHAnsi"/>
+          <w:i/>
+          <w:iCs/>
+          <w:sz w:val="28"/>
+          <w:szCs w:val="28"/>
+        </w:rPr>
+        <w:t>.</w:t>
+      </w:r>
+      <w:r>
+        <w:rPr>
+          <w:rFonts w:asciiTheme="minorHAnsi" w:hAnsiTheme="minorHAnsi" w:cstheme="minorHAnsi"/>
+          <w:i/>
+          <w:iCs/>
+          <w:sz w:val="28"/>
+          <w:szCs w:val="28"/>
+        </w:rPr>
+        <w:t xml:space="preserve"> Détails des unités </w:t>
+      </w:r>
+      <w:r>
+        <w:rPr>
+          <w:rFonts w:asciiTheme="minorHAnsi" w:hAnsiTheme="minorHAnsi" w:cstheme="minorHAnsi"/>
+          <w:i/>
+          <w:iCs/>
+          <w:sz w:val="28"/>
+          <w:szCs w:val="28"/>
+        </w:rPr>
+        <w:t>et</w:t>
+      </w:r>
+      <w:r>
+        <w:rPr>
+          <w:rFonts w:asciiTheme="minorHAnsi" w:hAnsiTheme="minorHAnsi" w:cstheme="minorHAnsi"/>
+          <w:i/>
+          <w:iCs/>
+          <w:sz w:val="28"/>
+          <w:szCs w:val="28"/>
+        </w:rPr>
+        <w:t xml:space="preserve"> paramètres du jeu</w:t>
+      </w:r>
+      <w:bookmarkEnd w:id="6"/>
+    </w:p>
+    <w:p>
+      <w:pPr>
+        <w:spacing w:after="0"/>
+        <w:rPr>
+          <w:sz w:val="24"/>
+          <w:szCs w:val="24"/>
+        </w:rPr>
+      </w:pPr>
+    </w:p>
+    <w:p>
+      <w:pPr>
+        <w:spacing w:after="0"/>
+        <w:rPr>
+          <w:color w:val="000000" w:themeColor="text1"/>
+          <w:sz w:val="24"/>
+          <w:szCs w:val="24"/>
+        </w:rPr>
+      </w:pPr>
+      <w:r>
+        <w:rPr>
+          <w:sz w:val="24"/>
+          <w:szCs w:val="24"/>
+        </w:rPr>
+        <w:t xml:space="preserve">(HP/Dégâts/speed de chaque unité, nb d’IA, </w:t>
       </w:r>
       <w:proofErr w:type="spellStart"/>
       <w:r>
@@ -1257,6 +3068,24 @@
       <w:pPr>
         <w:spacing w:after="0"/>
         <w:rPr>
+          <w:color w:val="000000" w:themeColor="text1"/>
+          <w:sz w:val="24"/>
+          <w:szCs w:val="24"/>
+        </w:rPr>
+      </w:pPr>
+      <w:r>
+        <w:rPr>
+          <w:color w:val="000000" w:themeColor="text1"/>
+          <w:sz w:val="24"/>
+          <w:szCs w:val="24"/>
+        </w:rPr>
+        <w:t>Paragraphe.</w:t>
+      </w:r>
+    </w:p>
+    <w:p>
+      <w:pPr>
+        <w:spacing w:after="0"/>
+        <w:rPr>
           <w:sz w:val="24"/>
           <w:szCs w:val="24"/>
         </w:rPr>
@@ -1269,171 +3098,736 @@
           <w:u w:color="009DE0"/>
         </w:rPr>
       </w:pPr>
-      <w:bookmarkStart w:id="3" w:name="_Toc28891739"/>
+      <w:bookmarkStart w:id="7" w:name="_Toc29143079"/>
       <w:r>
         <w:rPr>
           <w:u w:color="009DE0"/>
         </w:rPr>
         <w:t>III – Description des fonctionnalités</w:t>
       </w:r>
-      <w:bookmarkEnd w:id="3"/>
-    </w:p>
-    <w:p>
-      <w:pPr>
-        <w:spacing w:after="0"/>
-        <w:rPr>
-          <w:sz w:val="24"/>
-          <w:szCs w:val="24"/>
-        </w:rPr>
-      </w:pPr>
-      <w:r>
-        <w:rPr>
-          <w:sz w:val="24"/>
-          <w:szCs w:val="24"/>
-        </w:rPr>
-        <w:tab/>
-        <w:t xml:space="preserve">1 – </w:t>
-      </w:r>
-      <w:r>
-        <w:rPr>
-          <w:sz w:val="24"/>
-          <w:szCs w:val="24"/>
+      <w:bookmarkEnd w:id="7"/>
+    </w:p>
+    <w:p>
+      <w:pPr>
+        <w:spacing w:after="0"/>
+        <w:rPr>
+          <w:sz w:val="24"/>
+          <w:szCs w:val="24"/>
+        </w:rPr>
+      </w:pPr>
+    </w:p>
+    <w:p>
+      <w:pPr>
+        <w:pStyle w:val="Titre2"/>
+        <w:rPr>
+          <w:rFonts w:asciiTheme="minorHAnsi" w:hAnsiTheme="minorHAnsi" w:cstheme="minorHAnsi"/>
+          <w:i/>
+          <w:iCs/>
+          <w:sz w:val="28"/>
+          <w:szCs w:val="28"/>
+        </w:rPr>
+      </w:pPr>
+      <w:bookmarkStart w:id="8" w:name="_Toc29143080"/>
+      <w:r>
+        <w:rPr>
+          <w:rFonts w:asciiTheme="minorHAnsi" w:hAnsiTheme="minorHAnsi" w:cstheme="minorHAnsi"/>
+          <w:i/>
+          <w:iCs/>
+          <w:sz w:val="28"/>
+          <w:szCs w:val="28"/>
+        </w:rPr>
+        <w:t>1</w:t>
+      </w:r>
+      <w:r>
+        <w:rPr>
+          <w:rFonts w:asciiTheme="minorHAnsi" w:hAnsiTheme="minorHAnsi" w:cstheme="minorHAnsi"/>
+          <w:i/>
+          <w:iCs/>
+          <w:sz w:val="28"/>
+          <w:szCs w:val="28"/>
+        </w:rPr>
+        <w:t>.</w:t>
+      </w:r>
+      <w:r>
+        <w:rPr>
+          <w:rFonts w:asciiTheme="minorHAnsi" w:hAnsiTheme="minorHAnsi" w:cstheme="minorHAnsi"/>
+          <w:i/>
+          <w:iCs/>
+          <w:sz w:val="28"/>
+          <w:szCs w:val="28"/>
+        </w:rPr>
+        <w:t xml:space="preserve"> </w:t>
+      </w:r>
+      <w:r>
+        <w:rPr>
+          <w:rFonts w:asciiTheme="minorHAnsi" w:hAnsiTheme="minorHAnsi" w:cstheme="minorHAnsi"/>
+          <w:i/>
+          <w:iCs/>
+          <w:sz w:val="28"/>
+          <w:szCs w:val="28"/>
         </w:rPr>
         <w:t>Les unités</w:t>
       </w:r>
-    </w:p>
-    <w:p>
-      <w:pPr>
-        <w:spacing w:after="0"/>
-        <w:rPr>
-          <w:sz w:val="24"/>
-          <w:szCs w:val="24"/>
-        </w:rPr>
-      </w:pPr>
-      <w:r>
-        <w:rPr>
-          <w:sz w:val="24"/>
-          <w:szCs w:val="24"/>
-        </w:rPr>
-        <w:lastRenderedPageBreak/>
-        <w:tab/>
-        <w:t xml:space="preserve">2 – </w:t>
-      </w:r>
-      <w:r>
-        <w:rPr>
-          <w:sz w:val="24"/>
-          <w:szCs w:val="24"/>
+      <w:bookmarkEnd w:id="8"/>
+    </w:p>
+    <w:p>
+      <w:pPr>
+        <w:spacing w:after="0"/>
+        <w:rPr>
+          <w:sz w:val="24"/>
+          <w:szCs w:val="24"/>
+        </w:rPr>
+      </w:pPr>
+    </w:p>
+    <w:p>
+      <w:pPr>
+        <w:spacing w:after="0"/>
+        <w:rPr>
+          <w:sz w:val="24"/>
+          <w:szCs w:val="24"/>
+        </w:rPr>
+      </w:pPr>
+      <w:r>
+        <w:rPr>
+          <w:sz w:val="24"/>
+          <w:szCs w:val="24"/>
+        </w:rPr>
+        <w:t>Paragraphe.</w:t>
+      </w:r>
+    </w:p>
+    <w:p>
+      <w:pPr>
+        <w:spacing w:after="0"/>
+        <w:rPr>
+          <w:sz w:val="24"/>
+          <w:szCs w:val="24"/>
+        </w:rPr>
+      </w:pPr>
+    </w:p>
+    <w:p>
+      <w:pPr>
+        <w:pStyle w:val="Titre2"/>
+        <w:rPr>
+          <w:rFonts w:asciiTheme="minorHAnsi" w:hAnsiTheme="minorHAnsi" w:cstheme="minorHAnsi"/>
+          <w:i/>
+          <w:iCs/>
+          <w:sz w:val="28"/>
+          <w:szCs w:val="28"/>
+        </w:rPr>
+      </w:pPr>
+      <w:bookmarkStart w:id="9" w:name="_Toc29143081"/>
+      <w:r>
+        <w:rPr>
+          <w:rFonts w:asciiTheme="minorHAnsi" w:hAnsiTheme="minorHAnsi" w:cstheme="minorHAnsi"/>
+          <w:i/>
+          <w:iCs/>
+          <w:sz w:val="28"/>
+          <w:szCs w:val="28"/>
+        </w:rPr>
+        <w:t>2</w:t>
+      </w:r>
+      <w:r>
+        <w:rPr>
+          <w:rFonts w:asciiTheme="minorHAnsi" w:hAnsiTheme="minorHAnsi" w:cstheme="minorHAnsi"/>
+          <w:i/>
+          <w:iCs/>
+          <w:sz w:val="28"/>
+          <w:szCs w:val="28"/>
+        </w:rPr>
+        <w:t>.</w:t>
+      </w:r>
+      <w:r>
+        <w:rPr>
+          <w:rFonts w:asciiTheme="minorHAnsi" w:hAnsiTheme="minorHAnsi" w:cstheme="minorHAnsi"/>
+          <w:i/>
+          <w:iCs/>
+          <w:sz w:val="28"/>
+          <w:szCs w:val="28"/>
+        </w:rPr>
+        <w:t xml:space="preserve"> </w:t>
+      </w:r>
+      <w:r>
+        <w:rPr>
+          <w:rFonts w:asciiTheme="minorHAnsi" w:hAnsiTheme="minorHAnsi" w:cstheme="minorHAnsi"/>
+          <w:i/>
+          <w:iCs/>
+          <w:sz w:val="28"/>
+          <w:szCs w:val="28"/>
         </w:rPr>
         <w:t>Les osts</w:t>
       </w:r>
-    </w:p>
-    <w:p>
-      <w:pPr>
-        <w:spacing w:after="0"/>
-        <w:rPr>
-          <w:sz w:val="24"/>
-          <w:szCs w:val="24"/>
-        </w:rPr>
-      </w:pPr>
-      <w:r>
-        <w:rPr>
-          <w:sz w:val="24"/>
-          <w:szCs w:val="24"/>
-        </w:rPr>
-        <w:tab/>
-        <w:t>3 –</w:t>
-      </w:r>
-      <w:r>
-        <w:rPr>
-          <w:sz w:val="24"/>
-          <w:szCs w:val="24"/>
-        </w:rPr>
-        <w:t xml:space="preserve"> Collisions avec les châteaux</w:t>
-      </w:r>
-    </w:p>
-    <w:p>
-      <w:pPr>
-        <w:spacing w:after="0"/>
-        <w:rPr>
-          <w:sz w:val="24"/>
-          <w:szCs w:val="24"/>
-        </w:rPr>
-      </w:pPr>
-      <w:r>
-        <w:rPr>
-          <w:sz w:val="24"/>
-          <w:szCs w:val="24"/>
-        </w:rPr>
-        <w:tab/>
-        <w:t>4 – L’IA</w:t>
-      </w:r>
-    </w:p>
-    <w:p>
-      <w:pPr>
-        <w:spacing w:after="0"/>
-        <w:rPr>
-          <w:sz w:val="24"/>
-          <w:szCs w:val="24"/>
-        </w:rPr>
-      </w:pPr>
-      <w:r>
-        <w:rPr>
-          <w:sz w:val="24"/>
-          <w:szCs w:val="24"/>
-        </w:rPr>
-        <w:tab/>
-        <w:t>5 – L’interface utilisateur</w:t>
-      </w:r>
-    </w:p>
-    <w:p>
-      <w:pPr>
-        <w:spacing w:after="0"/>
-        <w:rPr>
-          <w:sz w:val="24"/>
-          <w:szCs w:val="24"/>
-        </w:rPr>
-      </w:pPr>
-      <w:r>
-        <w:rPr>
-          <w:sz w:val="24"/>
-          <w:szCs w:val="24"/>
-        </w:rPr>
-        <w:tab/>
-        <w:t>6 – La sauvegarde et le chargement d’une partie</w:t>
-      </w:r>
-    </w:p>
-    <w:p>
-      <w:pPr>
-        <w:spacing w:after="0"/>
-        <w:rPr>
-          <w:sz w:val="24"/>
-          <w:szCs w:val="24"/>
-        </w:rPr>
-      </w:pPr>
-      <w:r>
-        <w:rPr>
-          <w:sz w:val="24"/>
-          <w:szCs w:val="24"/>
-        </w:rPr>
-        <w:tab/>
-        <w:t>7 – L’unité de production</w:t>
-      </w:r>
-    </w:p>
-    <w:p>
-      <w:pPr>
-        <w:spacing w:after="0"/>
-        <w:rPr>
-          <w:sz w:val="24"/>
-          <w:szCs w:val="24"/>
-        </w:rPr>
-      </w:pPr>
-      <w:r>
-        <w:rPr>
-          <w:sz w:val="24"/>
-          <w:szCs w:val="24"/>
-        </w:rPr>
-        <w:tab/>
-        <w:t>8 – ?</w:t>
+      <w:bookmarkEnd w:id="9"/>
+    </w:p>
+    <w:p>
+      <w:pPr>
+        <w:spacing w:after="0"/>
+        <w:rPr>
+          <w:sz w:val="24"/>
+          <w:szCs w:val="24"/>
+        </w:rPr>
+      </w:pPr>
+    </w:p>
+    <w:p>
+      <w:pPr>
+        <w:spacing w:after="0"/>
+        <w:rPr>
+          <w:sz w:val="24"/>
+          <w:szCs w:val="24"/>
+        </w:rPr>
+      </w:pPr>
+      <w:r>
+        <w:rPr>
+          <w:sz w:val="24"/>
+          <w:szCs w:val="24"/>
+        </w:rPr>
+        <w:t>Paragraphe.</w:t>
+      </w:r>
+    </w:p>
+    <w:p>
+      <w:pPr>
+        <w:spacing w:after="0"/>
+        <w:rPr>
+          <w:sz w:val="24"/>
+          <w:szCs w:val="24"/>
+        </w:rPr>
+      </w:pPr>
+    </w:p>
+    <w:p>
+      <w:pPr>
+        <w:pStyle w:val="Titre2"/>
+        <w:rPr>
+          <w:rFonts w:asciiTheme="minorHAnsi" w:hAnsiTheme="minorHAnsi" w:cstheme="minorHAnsi"/>
+          <w:i/>
+          <w:iCs/>
+          <w:sz w:val="28"/>
+          <w:szCs w:val="28"/>
+        </w:rPr>
+      </w:pPr>
+      <w:bookmarkStart w:id="10" w:name="_Toc29143082"/>
+      <w:r>
+        <w:rPr>
+          <w:rFonts w:asciiTheme="minorHAnsi" w:hAnsiTheme="minorHAnsi" w:cstheme="minorHAnsi"/>
+          <w:i/>
+          <w:iCs/>
+          <w:sz w:val="28"/>
+          <w:szCs w:val="28"/>
+        </w:rPr>
+        <w:t>3</w:t>
+      </w:r>
+      <w:r>
+        <w:rPr>
+          <w:rFonts w:asciiTheme="minorHAnsi" w:hAnsiTheme="minorHAnsi" w:cstheme="minorHAnsi"/>
+          <w:i/>
+          <w:iCs/>
+          <w:sz w:val="28"/>
+          <w:szCs w:val="28"/>
+        </w:rPr>
+        <w:t>.</w:t>
+      </w:r>
+      <w:r>
+        <w:rPr>
+          <w:rFonts w:asciiTheme="minorHAnsi" w:hAnsiTheme="minorHAnsi" w:cstheme="minorHAnsi"/>
+          <w:i/>
+          <w:iCs/>
+          <w:sz w:val="28"/>
+          <w:szCs w:val="28"/>
+        </w:rPr>
+        <w:t xml:space="preserve"> </w:t>
+      </w:r>
+      <w:r>
+        <w:rPr>
+          <w:rFonts w:asciiTheme="minorHAnsi" w:hAnsiTheme="minorHAnsi" w:cstheme="minorHAnsi"/>
+          <w:i/>
+          <w:iCs/>
+          <w:sz w:val="28"/>
+          <w:szCs w:val="28"/>
+        </w:rPr>
+        <w:t>Les collisions</w:t>
+      </w:r>
+      <w:bookmarkEnd w:id="10"/>
+    </w:p>
+    <w:p>
+      <w:pPr>
+        <w:spacing w:after="0"/>
+        <w:rPr>
+          <w:sz w:val="24"/>
+          <w:szCs w:val="24"/>
+        </w:rPr>
+      </w:pPr>
+    </w:p>
+    <w:p>
+      <w:pPr>
+        <w:spacing w:after="0"/>
+        <w:rPr>
+          <w:sz w:val="24"/>
+          <w:szCs w:val="24"/>
+        </w:rPr>
+      </w:pPr>
+      <w:r>
+        <w:rPr>
+          <w:sz w:val="24"/>
+          <w:szCs w:val="24"/>
+        </w:rPr>
+        <w:t>(</w:t>
+      </w:r>
+      <w:proofErr w:type="gramStart"/>
+      <w:r>
+        <w:rPr>
+          <w:sz w:val="24"/>
+          <w:szCs w:val="24"/>
+        </w:rPr>
+        <w:t>avec</w:t>
+      </w:r>
+      <w:proofErr w:type="gramEnd"/>
+      <w:r>
+        <w:rPr>
+          <w:sz w:val="24"/>
+          <w:szCs w:val="24"/>
+        </w:rPr>
+        <w:t xml:space="preserve"> les châteaux</w:t>
+      </w:r>
+      <w:r>
+        <w:rPr>
+          <w:sz w:val="24"/>
+          <w:szCs w:val="24"/>
+        </w:rPr>
+        <w:t>)</w:t>
+      </w:r>
+    </w:p>
+    <w:p>
+      <w:pPr>
+        <w:spacing w:after="0"/>
+        <w:rPr>
+          <w:sz w:val="24"/>
+          <w:szCs w:val="24"/>
+        </w:rPr>
+      </w:pPr>
+      <w:r>
+        <w:rPr>
+          <w:sz w:val="24"/>
+          <w:szCs w:val="24"/>
+        </w:rPr>
+        <w:t>Paragraphe.</w:t>
+      </w:r>
+    </w:p>
+    <w:p>
+      <w:pPr>
+        <w:spacing w:after="0"/>
+        <w:rPr>
+          <w:sz w:val="24"/>
+          <w:szCs w:val="24"/>
+        </w:rPr>
+      </w:pPr>
+    </w:p>
+    <w:p>
+      <w:pPr>
+        <w:pStyle w:val="Titre2"/>
+        <w:rPr>
+          <w:rFonts w:asciiTheme="minorHAnsi" w:hAnsiTheme="minorHAnsi" w:cstheme="minorHAnsi"/>
+          <w:i/>
+          <w:iCs/>
+          <w:sz w:val="28"/>
+          <w:szCs w:val="28"/>
+        </w:rPr>
+      </w:pPr>
+      <w:bookmarkStart w:id="11" w:name="_Toc29143083"/>
+      <w:r>
+        <w:rPr>
+          <w:rFonts w:asciiTheme="minorHAnsi" w:hAnsiTheme="minorHAnsi" w:cstheme="minorHAnsi"/>
+          <w:i/>
+          <w:iCs/>
+          <w:sz w:val="28"/>
+          <w:szCs w:val="28"/>
+        </w:rPr>
+        <w:t>4</w:t>
+      </w:r>
+      <w:r>
+        <w:rPr>
+          <w:rFonts w:asciiTheme="minorHAnsi" w:hAnsiTheme="minorHAnsi" w:cstheme="minorHAnsi"/>
+          <w:i/>
+          <w:iCs/>
+          <w:sz w:val="28"/>
+          <w:szCs w:val="28"/>
+        </w:rPr>
+        <w:t>.</w:t>
+      </w:r>
+      <w:r>
+        <w:rPr>
+          <w:rFonts w:asciiTheme="minorHAnsi" w:hAnsiTheme="minorHAnsi" w:cstheme="minorHAnsi"/>
+          <w:i/>
+          <w:iCs/>
+          <w:sz w:val="28"/>
+          <w:szCs w:val="28"/>
+        </w:rPr>
+        <w:t xml:space="preserve"> L’I</w:t>
+      </w:r>
+      <w:r>
+        <w:rPr>
+          <w:rFonts w:asciiTheme="minorHAnsi" w:hAnsiTheme="minorHAnsi" w:cstheme="minorHAnsi"/>
+          <w:i/>
+          <w:iCs/>
+          <w:sz w:val="28"/>
+          <w:szCs w:val="28"/>
+        </w:rPr>
+        <w:t xml:space="preserve">ntelligence </w:t>
+      </w:r>
+      <w:r>
+        <w:rPr>
+          <w:rFonts w:asciiTheme="minorHAnsi" w:hAnsiTheme="minorHAnsi" w:cstheme="minorHAnsi"/>
+          <w:i/>
+          <w:iCs/>
+          <w:sz w:val="28"/>
+          <w:szCs w:val="28"/>
+        </w:rPr>
+        <w:t>A</w:t>
+      </w:r>
+      <w:r>
+        <w:rPr>
+          <w:rFonts w:asciiTheme="minorHAnsi" w:hAnsiTheme="minorHAnsi" w:cstheme="minorHAnsi"/>
+          <w:i/>
+          <w:iCs/>
+          <w:sz w:val="28"/>
+          <w:szCs w:val="28"/>
+        </w:rPr>
+        <w:t>rtificielle</w:t>
+      </w:r>
+      <w:bookmarkEnd w:id="11"/>
+    </w:p>
+    <w:p>
+      <w:pPr>
+        <w:spacing w:after="0"/>
+        <w:rPr>
+          <w:sz w:val="24"/>
+          <w:szCs w:val="24"/>
+        </w:rPr>
+      </w:pPr>
+    </w:p>
+    <w:p>
+      <w:pPr>
+        <w:spacing w:after="0"/>
+        <w:rPr>
+          <w:sz w:val="24"/>
+          <w:szCs w:val="24"/>
+        </w:rPr>
+      </w:pPr>
+      <w:r>
+        <w:rPr>
+          <w:sz w:val="24"/>
+          <w:szCs w:val="24"/>
+        </w:rPr>
+        <w:t>Paragraphe.</w:t>
+      </w:r>
+    </w:p>
+    <w:p>
+      <w:pPr>
+        <w:spacing w:after="0"/>
+        <w:rPr>
+          <w:sz w:val="24"/>
+          <w:szCs w:val="24"/>
+        </w:rPr>
+      </w:pPr>
+    </w:p>
+    <w:p>
+      <w:pPr>
+        <w:pStyle w:val="Titre2"/>
+        <w:rPr>
+          <w:rFonts w:asciiTheme="minorHAnsi" w:hAnsiTheme="minorHAnsi" w:cstheme="minorHAnsi"/>
+          <w:i/>
+          <w:iCs/>
+          <w:sz w:val="28"/>
+          <w:szCs w:val="28"/>
+        </w:rPr>
+      </w:pPr>
+      <w:bookmarkStart w:id="12" w:name="_Toc29143084"/>
+      <w:r>
+        <w:rPr>
+          <w:rFonts w:asciiTheme="minorHAnsi" w:hAnsiTheme="minorHAnsi" w:cstheme="minorHAnsi"/>
+          <w:i/>
+          <w:iCs/>
+          <w:sz w:val="28"/>
+          <w:szCs w:val="28"/>
+        </w:rPr>
+        <w:t>5</w:t>
+      </w:r>
+      <w:r>
+        <w:rPr>
+          <w:rFonts w:asciiTheme="minorHAnsi" w:hAnsiTheme="minorHAnsi" w:cstheme="minorHAnsi"/>
+          <w:i/>
+          <w:iCs/>
+          <w:sz w:val="28"/>
+          <w:szCs w:val="28"/>
+        </w:rPr>
+        <w:t>.</w:t>
+      </w:r>
+      <w:r>
+        <w:rPr>
+          <w:rFonts w:asciiTheme="minorHAnsi" w:hAnsiTheme="minorHAnsi" w:cstheme="minorHAnsi"/>
+          <w:i/>
+          <w:iCs/>
+          <w:sz w:val="28"/>
+          <w:szCs w:val="28"/>
+        </w:rPr>
+        <w:t xml:space="preserve"> L’interface utilisateur</w:t>
+      </w:r>
+      <w:bookmarkEnd w:id="12"/>
+    </w:p>
+    <w:p>
+      <w:pPr>
+        <w:spacing w:after="0"/>
+        <w:rPr>
+          <w:sz w:val="24"/>
+          <w:szCs w:val="24"/>
+        </w:rPr>
+      </w:pPr>
+    </w:p>
+    <w:p>
+      <w:pPr>
+        <w:spacing w:after="0"/>
+        <w:rPr>
+          <w:sz w:val="24"/>
+          <w:szCs w:val="24"/>
+        </w:rPr>
+      </w:pPr>
+      <w:r>
+        <w:rPr>
+          <w:sz w:val="24"/>
+          <w:szCs w:val="24"/>
+        </w:rPr>
+        <w:t>Paragraphe.</w:t>
+      </w:r>
+    </w:p>
+    <w:p>
+      <w:pPr>
+        <w:spacing w:after="0"/>
+        <w:rPr>
+          <w:sz w:val="24"/>
+          <w:szCs w:val="24"/>
+        </w:rPr>
+      </w:pPr>
+    </w:p>
+    <w:p>
+      <w:pPr>
+        <w:pStyle w:val="Titre2"/>
+        <w:rPr>
+          <w:rFonts w:asciiTheme="minorHAnsi" w:hAnsiTheme="minorHAnsi" w:cstheme="minorHAnsi"/>
+          <w:i/>
+          <w:iCs/>
+          <w:sz w:val="28"/>
+          <w:szCs w:val="28"/>
+        </w:rPr>
+      </w:pPr>
+      <w:bookmarkStart w:id="13" w:name="_Toc29143085"/>
+      <w:r>
+        <w:rPr>
+          <w:rFonts w:asciiTheme="minorHAnsi" w:hAnsiTheme="minorHAnsi" w:cstheme="minorHAnsi"/>
+          <w:i/>
+          <w:iCs/>
+          <w:sz w:val="28"/>
+          <w:szCs w:val="28"/>
+        </w:rPr>
+        <w:t>6</w:t>
+      </w:r>
+      <w:r>
+        <w:rPr>
+          <w:rFonts w:asciiTheme="minorHAnsi" w:hAnsiTheme="minorHAnsi" w:cstheme="minorHAnsi"/>
+          <w:i/>
+          <w:iCs/>
+          <w:sz w:val="28"/>
+          <w:szCs w:val="28"/>
+        </w:rPr>
+        <w:t>.</w:t>
+      </w:r>
+      <w:r>
+        <w:rPr>
+          <w:rFonts w:asciiTheme="minorHAnsi" w:hAnsiTheme="minorHAnsi" w:cstheme="minorHAnsi"/>
+          <w:i/>
+          <w:iCs/>
+          <w:sz w:val="28"/>
+          <w:szCs w:val="28"/>
+        </w:rPr>
+        <w:t xml:space="preserve"> La sauvegarde et le chargement d’une partie</w:t>
+      </w:r>
+      <w:bookmarkEnd w:id="13"/>
+    </w:p>
+    <w:p>
+      <w:pPr>
+        <w:spacing w:after="0"/>
+        <w:rPr>
+          <w:sz w:val="24"/>
+          <w:szCs w:val="24"/>
+        </w:rPr>
+      </w:pPr>
+    </w:p>
+    <w:p>
+      <w:pPr>
+        <w:spacing w:after="0"/>
+        <w:rPr>
+          <w:sz w:val="24"/>
+          <w:szCs w:val="24"/>
+        </w:rPr>
+      </w:pPr>
+      <w:r>
+        <w:rPr>
+          <w:sz w:val="24"/>
+          <w:szCs w:val="24"/>
+        </w:rPr>
+        <w:t>Paragraphe.</w:t>
+      </w:r>
+    </w:p>
+    <w:p>
+      <w:pPr>
+        <w:spacing w:after="0"/>
+        <w:rPr>
+          <w:sz w:val="24"/>
+          <w:szCs w:val="24"/>
+        </w:rPr>
+      </w:pPr>
+    </w:p>
+    <w:p>
+      <w:pPr>
+        <w:pStyle w:val="Titre2"/>
+        <w:rPr>
+          <w:rFonts w:asciiTheme="minorHAnsi" w:hAnsiTheme="minorHAnsi" w:cstheme="minorHAnsi"/>
+          <w:i/>
+          <w:iCs/>
+          <w:sz w:val="28"/>
+          <w:szCs w:val="28"/>
+        </w:rPr>
+      </w:pPr>
+      <w:bookmarkStart w:id="14" w:name="_Toc29143086"/>
+      <w:r>
+        <w:rPr>
+          <w:rFonts w:asciiTheme="minorHAnsi" w:hAnsiTheme="minorHAnsi" w:cstheme="minorHAnsi"/>
+          <w:i/>
+          <w:iCs/>
+          <w:sz w:val="28"/>
+          <w:szCs w:val="28"/>
+        </w:rPr>
+        <w:t>7</w:t>
+      </w:r>
+      <w:r>
+        <w:rPr>
+          <w:rFonts w:asciiTheme="minorHAnsi" w:hAnsiTheme="minorHAnsi" w:cstheme="minorHAnsi"/>
+          <w:i/>
+          <w:iCs/>
+          <w:sz w:val="28"/>
+          <w:szCs w:val="28"/>
+        </w:rPr>
+        <w:t>.</w:t>
+      </w:r>
+      <w:r>
+        <w:rPr>
+          <w:rFonts w:asciiTheme="minorHAnsi" w:hAnsiTheme="minorHAnsi" w:cstheme="minorHAnsi"/>
+          <w:i/>
+          <w:iCs/>
+          <w:sz w:val="28"/>
+          <w:szCs w:val="28"/>
+        </w:rPr>
+        <w:t xml:space="preserve"> L’unité de production</w:t>
+      </w:r>
+      <w:bookmarkEnd w:id="14"/>
+    </w:p>
+    <w:p>
+      <w:pPr>
+        <w:spacing w:after="0"/>
+        <w:rPr>
+          <w:sz w:val="24"/>
+          <w:szCs w:val="24"/>
+        </w:rPr>
+      </w:pPr>
+    </w:p>
+    <w:p>
+      <w:pPr>
+        <w:spacing w:after="0"/>
+        <w:rPr>
+          <w:sz w:val="24"/>
+          <w:szCs w:val="24"/>
+        </w:rPr>
+      </w:pPr>
+      <w:r>
+        <w:rPr>
+          <w:sz w:val="24"/>
+          <w:szCs w:val="24"/>
+        </w:rPr>
+        <w:t>Paragraphe.</w:t>
+      </w:r>
+    </w:p>
+    <w:p>
+      <w:pPr>
+        <w:spacing w:after="0"/>
+        <w:rPr>
+          <w:sz w:val="24"/>
+          <w:szCs w:val="24"/>
+        </w:rPr>
+      </w:pPr>
+    </w:p>
+    <w:p>
+      <w:pPr>
+        <w:pStyle w:val="Titre2"/>
+        <w:rPr>
+          <w:rFonts w:asciiTheme="minorHAnsi" w:hAnsiTheme="minorHAnsi" w:cstheme="minorHAnsi"/>
+          <w:i/>
+          <w:iCs/>
+          <w:sz w:val="28"/>
+          <w:szCs w:val="28"/>
+        </w:rPr>
+      </w:pPr>
+      <w:bookmarkStart w:id="15" w:name="_Toc29143087"/>
+      <w:r>
+        <w:rPr>
+          <w:rFonts w:asciiTheme="minorHAnsi" w:hAnsiTheme="minorHAnsi" w:cstheme="minorHAnsi"/>
+          <w:i/>
+          <w:iCs/>
+          <w:sz w:val="28"/>
+          <w:szCs w:val="28"/>
+        </w:rPr>
+        <w:t>8</w:t>
+      </w:r>
+      <w:r>
+        <w:rPr>
+          <w:rFonts w:asciiTheme="minorHAnsi" w:hAnsiTheme="minorHAnsi" w:cstheme="minorHAnsi"/>
+          <w:i/>
+          <w:iCs/>
+          <w:sz w:val="28"/>
+          <w:szCs w:val="28"/>
+        </w:rPr>
+        <w:t>.</w:t>
+      </w:r>
+      <w:r>
+        <w:rPr>
+          <w:rFonts w:asciiTheme="minorHAnsi" w:hAnsiTheme="minorHAnsi" w:cstheme="minorHAnsi"/>
+          <w:i/>
+          <w:iCs/>
+          <w:sz w:val="28"/>
+          <w:szCs w:val="28"/>
+        </w:rPr>
+        <w:t> ?</w:t>
+      </w:r>
+      <w:bookmarkEnd w:id="15"/>
+    </w:p>
+    <w:p>
+      <w:pPr>
+        <w:spacing w:after="0"/>
+        <w:rPr>
+          <w:sz w:val="24"/>
+          <w:szCs w:val="24"/>
+        </w:rPr>
+      </w:pPr>
+    </w:p>
+    <w:p>
+      <w:pPr>
+        <w:spacing w:after="0"/>
+        <w:rPr>
+          <w:sz w:val="24"/>
+          <w:szCs w:val="24"/>
+        </w:rPr>
+      </w:pPr>
+      <w:r>
+        <w:rPr>
+          <w:sz w:val="24"/>
+          <w:szCs w:val="24"/>
+        </w:rPr>
+        <w:t>Paragraphe.</w:t>
       </w:r>
     </w:p>
     <w:p>
@@ -1452,7 +3846,7 @@
           <w:u w:color="009DE0"/>
         </w:rPr>
       </w:pPr>
-      <w:bookmarkStart w:id="4" w:name="_Toc28891740"/>
+      <w:bookmarkStart w:id="16" w:name="_Toc29143088"/>
       <w:r>
         <w:rPr>
           <w:u w:color="009DE0"/>
@@ -1471,131 +3865,291 @@
         </w:rPr>
         <w:t>oints à améliorer et anomalies connus</w:t>
       </w:r>
-      <w:bookmarkEnd w:id="4"/>
-    </w:p>
-    <w:p>
-      <w:pPr>
-        <w:spacing w:after="0"/>
-        <w:rPr>
-          <w:sz w:val="24"/>
-          <w:szCs w:val="24"/>
-        </w:rPr>
-      </w:pPr>
-      <w:r>
-        <w:rPr>
-          <w:sz w:val="24"/>
-          <w:szCs w:val="24"/>
-        </w:rPr>
-        <w:tab/>
-        <w:t>1 – La réserve d’unité (V.1)</w:t>
-      </w:r>
-    </w:p>
-    <w:p>
-      <w:pPr>
-        <w:spacing w:after="0"/>
-        <w:rPr>
-          <w:sz w:val="24"/>
-          <w:szCs w:val="24"/>
-        </w:rPr>
-      </w:pPr>
-      <w:r>
-        <w:rPr>
-          <w:sz w:val="24"/>
-          <w:szCs w:val="24"/>
-        </w:rPr>
-        <w:tab/>
-        <w:t>2 – Le temps entre deux vagues d’unités</w:t>
-      </w:r>
-    </w:p>
-    <w:p>
-      <w:pPr>
-        <w:spacing w:after="0"/>
-        <w:rPr>
-          <w:sz w:val="24"/>
-          <w:szCs w:val="24"/>
-        </w:rPr>
-      </w:pPr>
-      <w:r>
-        <w:rPr>
-          <w:sz w:val="24"/>
-          <w:szCs w:val="24"/>
-        </w:rPr>
-        <w:tab/>
-        <w:t>3 – ?</w:t>
-      </w:r>
-    </w:p>
-    <w:p>
-      <w:pPr>
-        <w:spacing w:after="0"/>
-        <w:rPr>
-          <w:sz w:val="24"/>
-          <w:szCs w:val="24"/>
-        </w:rPr>
-      </w:pPr>
-    </w:p>
-    <w:p>
-      <w:pPr>
-        <w:spacing w:after="0"/>
-        <w:rPr>
-          <w:sz w:val="24"/>
-          <w:szCs w:val="24"/>
-        </w:rPr>
-      </w:pPr>
-      <w:r>
-        <w:rPr>
-          <w:sz w:val="24"/>
-          <w:szCs w:val="24"/>
-        </w:rPr>
-        <w:t xml:space="preserve"> </w:t>
-      </w:r>
-    </w:p>
-    <w:p>
-      <w:pPr>
-        <w:spacing w:after="0"/>
-        <w:rPr>
-          <w:sz w:val="24"/>
-          <w:szCs w:val="24"/>
-        </w:rPr>
-      </w:pPr>
-    </w:p>
-    <w:p>
-      <w:pPr>
-        <w:spacing w:after="0"/>
-        <w:rPr>
-          <w:sz w:val="24"/>
-          <w:szCs w:val="24"/>
-        </w:rPr>
-      </w:pPr>
-    </w:p>
-    <w:p>
-      <w:pPr>
-        <w:spacing w:after="0"/>
-        <w:rPr>
-          <w:sz w:val="24"/>
-          <w:szCs w:val="24"/>
-        </w:rPr>
-      </w:pPr>
-    </w:p>
-    <w:p>
-      <w:pPr>
-        <w:spacing w:after="0"/>
-        <w:rPr>
-          <w:sz w:val="24"/>
-          <w:szCs w:val="24"/>
-        </w:rPr>
-      </w:pPr>
-    </w:p>
-    <w:p>
-      <w:pPr>
-        <w:spacing w:after="0"/>
-        <w:rPr>
-          <w:sz w:val="24"/>
-          <w:szCs w:val="24"/>
-        </w:rPr>
-      </w:pPr>
-    </w:p>
-    <w:p>
-      <w:pPr>
+      <w:bookmarkEnd w:id="16"/>
+    </w:p>
+    <w:p>
+      <w:pPr>
+        <w:spacing w:after="0"/>
+        <w:rPr>
+          <w:sz w:val="24"/>
+          <w:szCs w:val="24"/>
+        </w:rPr>
+      </w:pPr>
+    </w:p>
+    <w:p>
+      <w:pPr>
+        <w:pStyle w:val="Titre2"/>
+        <w:rPr>
+          <w:rFonts w:asciiTheme="minorHAnsi" w:hAnsiTheme="minorHAnsi" w:cstheme="minorHAnsi"/>
+          <w:i/>
+          <w:iCs/>
+          <w:sz w:val="28"/>
+          <w:szCs w:val="28"/>
+        </w:rPr>
+      </w:pPr>
+      <w:bookmarkStart w:id="17" w:name="_Toc29143089"/>
+      <w:r>
+        <w:rPr>
+          <w:rFonts w:asciiTheme="minorHAnsi" w:hAnsiTheme="minorHAnsi" w:cstheme="minorHAnsi"/>
+          <w:i/>
+          <w:iCs/>
+          <w:sz w:val="28"/>
+          <w:szCs w:val="28"/>
+        </w:rPr>
+        <w:t>1</w:t>
+      </w:r>
+      <w:r>
+        <w:rPr>
+          <w:rFonts w:asciiTheme="minorHAnsi" w:hAnsiTheme="minorHAnsi" w:cstheme="minorHAnsi"/>
+          <w:i/>
+          <w:iCs/>
+          <w:sz w:val="28"/>
+          <w:szCs w:val="28"/>
+        </w:rPr>
+        <w:t>.</w:t>
+      </w:r>
+      <w:r>
+        <w:rPr>
+          <w:rFonts w:asciiTheme="minorHAnsi" w:hAnsiTheme="minorHAnsi" w:cstheme="minorHAnsi"/>
+          <w:i/>
+          <w:iCs/>
+          <w:sz w:val="28"/>
+          <w:szCs w:val="28"/>
+        </w:rPr>
+        <w:t xml:space="preserve"> La réserve d’unité</w:t>
+      </w:r>
+      <w:bookmarkEnd w:id="17"/>
+    </w:p>
+    <w:p>
+      <w:pPr>
+        <w:spacing w:after="0"/>
+        <w:rPr>
+          <w:sz w:val="24"/>
+          <w:szCs w:val="24"/>
+        </w:rPr>
+      </w:pPr>
+    </w:p>
+    <w:p>
+      <w:pPr>
+        <w:spacing w:after="0"/>
+        <w:rPr>
+          <w:sz w:val="24"/>
+          <w:szCs w:val="24"/>
+        </w:rPr>
+      </w:pPr>
+      <w:r>
+        <w:rPr>
+          <w:sz w:val="24"/>
+          <w:szCs w:val="24"/>
+        </w:rPr>
+        <w:t>(V.1)</w:t>
+      </w:r>
+    </w:p>
+    <w:p>
+      <w:pPr>
+        <w:spacing w:after="0"/>
+        <w:rPr>
+          <w:sz w:val="24"/>
+          <w:szCs w:val="24"/>
+        </w:rPr>
+      </w:pPr>
+      <w:r>
+        <w:rPr>
+          <w:sz w:val="24"/>
+          <w:szCs w:val="24"/>
+        </w:rPr>
+        <w:t>Paragraphe.</w:t>
+      </w:r>
+    </w:p>
+    <w:p>
+      <w:pPr>
+        <w:spacing w:after="0"/>
+        <w:rPr>
+          <w:sz w:val="24"/>
+          <w:szCs w:val="24"/>
+        </w:rPr>
+      </w:pPr>
+    </w:p>
+    <w:p>
+      <w:pPr>
+        <w:pStyle w:val="Titre2"/>
+        <w:rPr>
+          <w:rFonts w:asciiTheme="minorHAnsi" w:hAnsiTheme="minorHAnsi" w:cstheme="minorHAnsi"/>
+          <w:i/>
+          <w:iCs/>
+          <w:sz w:val="28"/>
+          <w:szCs w:val="28"/>
+        </w:rPr>
+      </w:pPr>
+      <w:bookmarkStart w:id="18" w:name="_Toc29143090"/>
+      <w:r>
+        <w:rPr>
+          <w:rFonts w:asciiTheme="minorHAnsi" w:hAnsiTheme="minorHAnsi" w:cstheme="minorHAnsi"/>
+          <w:i/>
+          <w:iCs/>
+          <w:sz w:val="28"/>
+          <w:szCs w:val="28"/>
+        </w:rPr>
+        <w:t>2</w:t>
+      </w:r>
+      <w:r>
+        <w:rPr>
+          <w:rFonts w:asciiTheme="minorHAnsi" w:hAnsiTheme="minorHAnsi" w:cstheme="minorHAnsi"/>
+          <w:i/>
+          <w:iCs/>
+          <w:sz w:val="28"/>
+          <w:szCs w:val="28"/>
+        </w:rPr>
+        <w:t>.</w:t>
+      </w:r>
+      <w:r>
+        <w:rPr>
+          <w:rFonts w:asciiTheme="minorHAnsi" w:hAnsiTheme="minorHAnsi" w:cstheme="minorHAnsi"/>
+          <w:i/>
+          <w:iCs/>
+          <w:sz w:val="28"/>
+          <w:szCs w:val="28"/>
+        </w:rPr>
+        <w:t xml:space="preserve"> Le temps entre </w:t>
+      </w:r>
+      <w:r>
+        <w:rPr>
+          <w:rFonts w:asciiTheme="minorHAnsi" w:hAnsiTheme="minorHAnsi" w:cstheme="minorHAnsi"/>
+          <w:i/>
+          <w:iCs/>
+          <w:sz w:val="28"/>
+          <w:szCs w:val="28"/>
+        </w:rPr>
+        <w:t>le déploiement d’une</w:t>
+      </w:r>
+      <w:r>
+        <w:rPr>
+          <w:rFonts w:asciiTheme="minorHAnsi" w:hAnsiTheme="minorHAnsi" w:cstheme="minorHAnsi"/>
+          <w:i/>
+          <w:iCs/>
+          <w:sz w:val="28"/>
+          <w:szCs w:val="28"/>
+        </w:rPr>
+        <w:t xml:space="preserve"> vague d’unit</w:t>
+      </w:r>
+      <w:r>
+        <w:rPr>
+          <w:rFonts w:asciiTheme="minorHAnsi" w:hAnsiTheme="minorHAnsi" w:cstheme="minorHAnsi"/>
+          <w:i/>
+          <w:iCs/>
+          <w:sz w:val="28"/>
+          <w:szCs w:val="28"/>
+        </w:rPr>
+        <w:t>é</w:t>
+      </w:r>
+      <w:bookmarkEnd w:id="18"/>
+    </w:p>
+    <w:p>
+      <w:pPr>
+        <w:spacing w:after="0"/>
+        <w:rPr>
+          <w:sz w:val="24"/>
+          <w:szCs w:val="24"/>
+        </w:rPr>
+      </w:pPr>
+    </w:p>
+    <w:p>
+      <w:pPr>
+        <w:spacing w:after="0"/>
+        <w:rPr>
+          <w:sz w:val="24"/>
+          <w:szCs w:val="24"/>
+        </w:rPr>
+      </w:pPr>
+      <w:r>
+        <w:rPr>
+          <w:sz w:val="24"/>
+          <w:szCs w:val="24"/>
+        </w:rPr>
+        <w:t>Paragraphe.</w:t>
+      </w:r>
+    </w:p>
+    <w:p>
+      <w:pPr>
+        <w:spacing w:after="0"/>
+        <w:rPr>
+          <w:sz w:val="24"/>
+          <w:szCs w:val="24"/>
+        </w:rPr>
+      </w:pPr>
+    </w:p>
+    <w:p>
+      <w:pPr>
+        <w:pStyle w:val="Titre2"/>
+        <w:rPr>
+          <w:rFonts w:asciiTheme="minorHAnsi" w:hAnsiTheme="minorHAnsi" w:cstheme="minorHAnsi"/>
+          <w:i/>
+          <w:iCs/>
+          <w:sz w:val="28"/>
+          <w:szCs w:val="28"/>
+        </w:rPr>
+      </w:pPr>
+      <w:bookmarkStart w:id="19" w:name="_Toc29143091"/>
+      <w:r>
+        <w:rPr>
+          <w:rFonts w:asciiTheme="minorHAnsi" w:hAnsiTheme="minorHAnsi" w:cstheme="minorHAnsi"/>
+          <w:i/>
+          <w:iCs/>
+          <w:sz w:val="28"/>
+          <w:szCs w:val="28"/>
+        </w:rPr>
+        <w:t>3</w:t>
+      </w:r>
+      <w:r>
+        <w:rPr>
+          <w:rFonts w:asciiTheme="minorHAnsi" w:hAnsiTheme="minorHAnsi" w:cstheme="minorHAnsi"/>
+          <w:i/>
+          <w:iCs/>
+          <w:sz w:val="28"/>
+          <w:szCs w:val="28"/>
+        </w:rPr>
+        <w:t>.</w:t>
+      </w:r>
+      <w:r>
+        <w:rPr>
+          <w:rFonts w:asciiTheme="minorHAnsi" w:hAnsiTheme="minorHAnsi" w:cstheme="minorHAnsi"/>
+          <w:i/>
+          <w:iCs/>
+          <w:sz w:val="28"/>
+          <w:szCs w:val="28"/>
+        </w:rPr>
+        <w:t> ?</w:t>
+      </w:r>
+      <w:bookmarkEnd w:id="19"/>
+    </w:p>
+    <w:p>
+      <w:pPr>
+        <w:spacing w:after="0"/>
+        <w:rPr>
+          <w:sz w:val="24"/>
+          <w:szCs w:val="24"/>
+        </w:rPr>
+      </w:pPr>
+    </w:p>
+    <w:p>
+      <w:pPr>
+        <w:spacing w:after="0"/>
+        <w:rPr>
+          <w:sz w:val="24"/>
+          <w:szCs w:val="24"/>
+        </w:rPr>
+      </w:pPr>
+      <w:r>
+        <w:rPr>
+          <w:sz w:val="24"/>
+          <w:szCs w:val="24"/>
+        </w:rPr>
+        <w:t>Paragraphe.</w:t>
+      </w:r>
+    </w:p>
+    <w:p>
+      <w:pPr>
+        <w:spacing w:after="0"/>
         <w:rPr>
           <w:sz w:val="24"/>
           <w:szCs w:val="24"/>
@@ -2153,6 +4707,28 @@
       <w:u w:val="single"/>
     </w:rPr>
   </w:style>
+  <w:style w:type="paragraph" w:styleId="Titre2">
+    <w:name w:val="heading 2"/>
+    <w:basedOn w:val="Normal"/>
+    <w:next w:val="Normal"/>
+    <w:link w:val="Titre2Car"/>
+    <w:uiPriority w:val="9"/>
+    <w:unhideWhenUsed/>
+    <w:qFormat/>
+    <w:rsid w:val="003B6CAA"/>
+    <w:pPr>
+      <w:keepNext/>
+      <w:keepLines/>
+      <w:spacing w:before="40" w:after="0"/>
+      <w:outlineLvl w:val="1"/>
+    </w:pPr>
+    <w:rPr>
+      <w:rFonts w:asciiTheme="majorHAnsi" w:eastAsiaTheme="majorEastAsia" w:hAnsiTheme="majorHAnsi" w:cstheme="majorBidi"/>
+      <w:color w:val="2F5496" w:themeColor="accent1" w:themeShade="BF"/>
+      <w:sz w:val="26"/>
+      <w:szCs w:val="26"/>
+    </w:rPr>
+  </w:style>
   <w:style w:type="character" w:default="1" w:styleId="Policepardfaut">
     <w:name w:val="Default Paragraph Font"/>
     <w:uiPriority w:val="1"/>
@@ -2287,12 +4863,18 @@
     <w:autoRedefine/>
     <w:uiPriority w:val="39"/>
     <w:unhideWhenUsed/>
-    <w:rsid w:val="00196F29"/>
+    <w:rsid w:val="00763B59"/>
     <w:pPr>
+      <w:tabs>
+        <w:tab w:val="right" w:leader="dot" w:pos="10456"/>
+      </w:tabs>
       <w:spacing w:after="100"/>
     </w:pPr>
     <w:rPr>
       <w:rFonts w:eastAsiaTheme="minorEastAsia" w:cs="Times New Roman"/>
+      <w:noProof/>
+      <w:sz w:val="28"/>
+      <w:szCs w:val="28"/>
       <w:lang w:eastAsia="fr-FR"/>
     </w:rPr>
   </w:style>
@@ -2322,6 +4904,19 @@
     <w:rPr>
       <w:color w:val="0563C1" w:themeColor="hyperlink"/>
       <w:u w:val="single"/>
+    </w:rPr>
+  </w:style>
+  <w:style w:type="character" w:customStyle="1" w:styleId="Titre2Car">
+    <w:name w:val="Titre 2 Car"/>
+    <w:basedOn w:val="Policepardfaut"/>
+    <w:link w:val="Titre2"/>
+    <w:uiPriority w:val="9"/>
+    <w:rsid w:val="003B6CAA"/>
+    <w:rPr>
+      <w:rFonts w:asciiTheme="majorHAnsi" w:eastAsiaTheme="majorEastAsia" w:hAnsiTheme="majorHAnsi" w:cstheme="majorBidi"/>
+      <w:color w:val="2F5496" w:themeColor="accent1" w:themeShade="BF"/>
+      <w:sz w:val="26"/>
+      <w:szCs w:val="26"/>
     </w:rPr>
   </w:style>
 </w:styles>
@@ -2593,7 +5188,7 @@
 </file>
 
 <file path=customXml/itemProps1.xml><?xml version="1.0" encoding="utf-8"?>
-<ds:datastoreItem xmlns:ds="http://schemas.openxmlformats.org/officeDocument/2006/customXml" ds:itemID="{6431B163-3740-4378-8744-9BD9C0108A2D}">
+<ds:datastoreItem xmlns:ds="http://schemas.openxmlformats.org/officeDocument/2006/customXml" ds:itemID="{BB633FBB-2EB8-4AAE-8F2B-1AEA58BF8EDA}">
   <ds:schemaRefs>
     <ds:schemaRef ds:uri="http://schemas.openxmlformats.org/officeDocument/2006/bibliography"/>
   </ds:schemaRefs>

</xml_diff>

<commit_message>
README fin partie 1 et squelette partie 3.1 (unités)
</commit_message>
<xml_diff>
--- a/README.docx
+++ b/README.docx
@@ -485,29 +485,7 @@
           <w:szCs w:val="24"/>
           <w:u w:color="009DE0"/>
         </w:rPr>
-        <w:t>(</w:t>
-      </w:r>
-      <w:proofErr w:type="gramStart"/>
-      <w:r>
-        <w:rPr>
-          <w:i/>
-          <w:iCs/>
-          <w:sz w:val="24"/>
-          <w:szCs w:val="24"/>
-          <w:u w:color="009DE0"/>
-        </w:rPr>
-        <w:t>photo</w:t>
-      </w:r>
-      <w:proofErr w:type="gramEnd"/>
-      <w:r>
-        <w:rPr>
-          <w:i/>
-          <w:iCs/>
-          <w:sz w:val="24"/>
-          <w:szCs w:val="24"/>
-          <w:u w:color="009DE0"/>
-        </w:rPr>
-        <w:t xml:space="preserve"> nulle à remplacer par une meilleure)</w:t>
+        <w:t>(photo nulle à remplacer par une meilleure)</w:t>
       </w:r>
     </w:p>
     <w:p>
@@ -1064,7 +1042,7 @@
                 <w:sz w:val="24"/>
                 <w:szCs w:val="24"/>
               </w:rPr>
-              <w:t>4</w:t>
+              <w:t>3</w:t>
             </w:r>
             <w:r>
               <w:rPr>
@@ -1303,7 +1281,7 @@
                 <w:sz w:val="24"/>
                 <w:szCs w:val="24"/>
               </w:rPr>
-              <w:t>4</w:t>
+              <w:t>5</w:t>
             </w:r>
             <w:r>
               <w:rPr>
@@ -1394,7 +1372,7 @@
                 <w:sz w:val="24"/>
                 <w:szCs w:val="24"/>
               </w:rPr>
-              <w:t>4</w:t>
+              <w:t>5</w:t>
             </w:r>
             <w:r>
               <w:rPr>
@@ -1485,7 +1463,7 @@
                 <w:sz w:val="24"/>
                 <w:szCs w:val="24"/>
               </w:rPr>
-              <w:t>4</w:t>
+              <w:t>5</w:t>
             </w:r>
             <w:r>
               <w:rPr>
@@ -1576,7 +1554,7 @@
                 <w:sz w:val="24"/>
                 <w:szCs w:val="24"/>
               </w:rPr>
-              <w:t>5</w:t>
+              <w:t>6</w:t>
             </w:r>
             <w:r>
               <w:rPr>
@@ -1667,7 +1645,7 @@
                 <w:sz w:val="24"/>
                 <w:szCs w:val="24"/>
               </w:rPr>
-              <w:t>5</w:t>
+              <w:t>6</w:t>
             </w:r>
             <w:r>
               <w:rPr>
@@ -1758,7 +1736,7 @@
                 <w:sz w:val="24"/>
                 <w:szCs w:val="24"/>
               </w:rPr>
-              <w:t>5</w:t>
+              <w:t>6</w:t>
             </w:r>
             <w:r>
               <w:rPr>
@@ -1849,7 +1827,7 @@
                 <w:sz w:val="24"/>
                 <w:szCs w:val="24"/>
               </w:rPr>
-              <w:t>5</w:t>
+              <w:t>6</w:t>
             </w:r>
             <w:r>
               <w:rPr>
@@ -1909,7 +1887,7 @@
               <w:rPr>
                 <w:webHidden/>
               </w:rPr>
-              <w:t>5</w:t>
+              <w:t>6</w:t>
             </w:r>
             <w:r>
               <w:rPr>
@@ -1997,7 +1975,7 @@
                 <w:sz w:val="24"/>
                 <w:szCs w:val="24"/>
               </w:rPr>
-              <w:t>5</w:t>
+              <w:t>6</w:t>
             </w:r>
             <w:r>
               <w:rPr>
@@ -2088,7 +2066,7 @@
                 <w:sz w:val="24"/>
                 <w:szCs w:val="24"/>
               </w:rPr>
-              <w:t>5</w:t>
+              <w:t>6</w:t>
             </w:r>
             <w:r>
               <w:rPr>
@@ -2179,7 +2157,7 @@
                 <w:sz w:val="24"/>
                 <w:szCs w:val="24"/>
               </w:rPr>
-              <w:t>5</w:t>
+              <w:t>6</w:t>
             </w:r>
             <w:r>
               <w:rPr>
@@ -2211,8 +2189,6 @@
             <w:fldChar w:fldCharType="end"/>
           </w:r>
         </w:p>
-        <w:bookmarkStart w:id="0" w:name="_GoBack" w:displacedByCustomXml="next"/>
-        <w:bookmarkEnd w:id="0" w:displacedByCustomXml="next"/>
       </w:sdtContent>
     </w:sdt>
     <w:p>
@@ -2220,20 +2196,26 @@
         <w:pStyle w:val="Titre1"/>
         <w:pageBreakBefore/>
         <w:rPr>
+          <w:szCs w:val="36"/>
+        </w:rPr>
+      </w:pPr>
+      <w:bookmarkStart w:id="0" w:name="_Toc29143073"/>
+      <w:r>
+        <w:rPr>
           <w:rFonts w:asciiTheme="minorHAnsi" w:hAnsiTheme="minorHAnsi" w:cstheme="minorHAnsi"/>
           <w:szCs w:val="36"/>
           <w:u w:color="009DE0"/>
         </w:rPr>
-      </w:pPr>
-      <w:bookmarkStart w:id="1" w:name="_Toc29143073"/>
+        <w:lastRenderedPageBreak/>
+        <w:t xml:space="preserve">I – </w:t>
+      </w:r>
       <w:r>
         <w:rPr>
           <w:rFonts w:asciiTheme="minorHAnsi" w:hAnsiTheme="minorHAnsi" w:cstheme="minorHAnsi"/>
           <w:szCs w:val="36"/>
           <w:u w:color="009DE0"/>
         </w:rPr>
-        <w:lastRenderedPageBreak/>
-        <w:t xml:space="preserve">I – </w:t>
+        <w:t>Présentation</w:t>
       </w:r>
       <w:r>
         <w:rPr>
@@ -2241,7 +2223,7 @@
           <w:szCs w:val="36"/>
           <w:u w:color="009DE0"/>
         </w:rPr>
-        <w:t>Présentation</w:t>
+        <w:t xml:space="preserve"> du suje</w:t>
       </w:r>
       <w:r>
         <w:rPr>
@@ -2249,58 +2231,672 @@
           <w:szCs w:val="36"/>
           <w:u w:color="009DE0"/>
         </w:rPr>
-        <w:t xml:space="preserve"> du suje</w:t>
-      </w:r>
-      <w:r>
-        <w:rPr>
-          <w:rFonts w:asciiTheme="minorHAnsi" w:hAnsiTheme="minorHAnsi" w:cstheme="minorHAnsi"/>
-          <w:szCs w:val="36"/>
+        <w:t>t</w:t>
+      </w:r>
+      <w:bookmarkEnd w:id="0"/>
+      <w:r>
+        <w:rPr>
+          <w:noProof/>
+          <w:sz w:val="24"/>
+          <w:szCs w:val="24"/>
+        </w:rPr>
+        <w:t xml:space="preserve"> </w:t>
+      </w:r>
+    </w:p>
+    <w:p>
+      <w:pPr>
+        <w:spacing w:after="0"/>
+        <w:rPr>
+          <w:noProof/>
+          <w:sz w:val="24"/>
+          <w:szCs w:val="24"/>
+        </w:rPr>
+      </w:pPr>
+    </w:p>
+    <w:p>
+      <w:pPr>
+        <w:spacing w:after="0"/>
+        <w:rPr>
+          <w:noProof/>
+          <w:sz w:val="24"/>
+          <w:szCs w:val="24"/>
+        </w:rPr>
+      </w:pPr>
+      <w:r>
+        <w:rPr>
+          <w:noProof/>
+          <w:sz w:val="24"/>
+          <w:szCs w:val="24"/>
+        </w:rPr>
+        <w:t>« Le jeu se déroule dans un royaume lointain, à la stabilité discutable, dans lequel le trône a été laissé vacant suite à diverses intrigues qu’il ne nous appartient pas de décrire ici. Chaque joueur incarne un duc, en lutte pour devenir le nouveau roi. Pour cela, ils doivent vassaliner les autres en conquérant leurs terres.</w:t>
+      </w:r>
+      <w:r>
+        <w:rPr>
+          <w:noProof/>
+          <w:sz w:val="24"/>
+          <w:szCs w:val="24"/>
+        </w:rPr>
+        <w:t> »</w:t>
+      </w:r>
+    </w:p>
+    <w:p>
+      <w:pPr>
+        <w:spacing w:after="0"/>
+        <w:rPr>
+          <w:noProof/>
+          <w:sz w:val="24"/>
+          <w:szCs w:val="24"/>
+        </w:rPr>
+      </w:pPr>
+    </w:p>
+    <w:p>
+      <w:pPr>
+        <w:spacing w:after="0"/>
+        <w:ind w:firstLine="708"/>
+        <w:rPr>
+          <w:noProof/>
+          <w:sz w:val="24"/>
+          <w:szCs w:val="24"/>
+        </w:rPr>
+      </w:pPr>
+      <w:r>
+        <w:rPr>
+          <w:noProof/>
+          <w:sz w:val="24"/>
+          <w:szCs w:val="24"/>
+        </w:rPr>
+        <w:t xml:space="preserve">Le jeu présenté </w:t>
+      </w:r>
+      <w:r>
+        <w:rPr>
+          <w:noProof/>
+          <w:sz w:val="24"/>
+          <w:szCs w:val="24"/>
+        </w:rPr>
+        <w:t xml:space="preserve">dans </w:t>
+      </w:r>
+      <w:r>
+        <w:rPr>
+          <w:noProof/>
+          <w:sz w:val="24"/>
+          <w:szCs w:val="24"/>
+        </w:rPr>
+        <w:t xml:space="preserve">ce projet est un jeu de stratégie et de conquête. Le joueur contrôle un château qui produit </w:t>
+      </w:r>
+      <w:r>
+        <w:rPr>
+          <w:noProof/>
+          <w:sz w:val="24"/>
+          <w:szCs w:val="24"/>
+        </w:rPr>
+        <w:t>de manière constante la devise de ce monde</w:t>
+      </w:r>
+      <w:r>
+        <w:rPr>
+          <w:noProof/>
+          <w:sz w:val="24"/>
+          <w:szCs w:val="24"/>
+        </w:rPr>
+        <w:t>. Avec cette monnaie il a la possibilité de dévelo</w:t>
+      </w:r>
+      <w:r>
+        <w:rPr>
+          <w:noProof/>
+          <w:sz w:val="24"/>
+          <w:szCs w:val="24"/>
+        </w:rPr>
+        <w:t>p</w:t>
+      </w:r>
+      <w:r>
+        <w:rPr>
+          <w:noProof/>
+          <w:sz w:val="24"/>
+          <w:szCs w:val="24"/>
+        </w:rPr>
+        <w:t>per son château - en construisant et améliorant des bâtiment</w:t>
+      </w:r>
+      <w:r>
+        <w:rPr>
+          <w:noProof/>
+          <w:sz w:val="24"/>
+          <w:szCs w:val="24"/>
+        </w:rPr>
+        <w:t>s</w:t>
+      </w:r>
+      <w:r>
+        <w:rPr>
+          <w:noProof/>
+          <w:sz w:val="24"/>
+          <w:szCs w:val="24"/>
+        </w:rPr>
+        <w:t xml:space="preserve"> </w:t>
+      </w:r>
+      <w:r>
+        <w:rPr>
+          <w:noProof/>
+          <w:sz w:val="24"/>
+          <w:szCs w:val="24"/>
+        </w:rPr>
+        <w:t>-</w:t>
+      </w:r>
+      <w:r>
+        <w:rPr>
+          <w:noProof/>
+          <w:sz w:val="24"/>
+          <w:szCs w:val="24"/>
+        </w:rPr>
+        <w:t xml:space="preserve"> et éga</w:t>
+      </w:r>
+      <w:r>
+        <w:rPr>
+          <w:noProof/>
+          <w:sz w:val="24"/>
+          <w:szCs w:val="24"/>
+        </w:rPr>
+        <w:t>lement de lever des armées - constituées de divers soldats</w:t>
+      </w:r>
+      <w:r>
+        <w:rPr>
+          <w:noProof/>
+          <w:sz w:val="24"/>
+          <w:szCs w:val="24"/>
+        </w:rPr>
+        <w:t xml:space="preserve"> comme des piquiers, catapultes ou encore espions</w:t>
+      </w:r>
+      <w:r>
+        <w:rPr>
+          <w:noProof/>
+          <w:sz w:val="24"/>
+          <w:szCs w:val="24"/>
+        </w:rPr>
+        <w:t xml:space="preserve"> – dans un seul but : conquérir le royaume.</w:t>
+      </w:r>
+    </w:p>
+    <w:p>
+      <w:pPr>
+        <w:spacing w:after="0"/>
+        <w:ind w:firstLine="708"/>
+        <w:rPr>
+          <w:noProof/>
+          <w:sz w:val="24"/>
+          <w:szCs w:val="24"/>
+        </w:rPr>
+      </w:pPr>
+    </w:p>
+    <w:p>
+      <w:pPr>
+        <w:spacing w:after="0"/>
+        <w:ind w:firstLine="708"/>
+        <w:rPr>
+          <w:noProof/>
+          <w:sz w:val="24"/>
+          <w:szCs w:val="24"/>
+        </w:rPr>
+      </w:pPr>
+      <w:r>
+        <w:rPr>
+          <w:noProof/>
+          <w:sz w:val="24"/>
+          <w:szCs w:val="24"/>
+        </w:rPr>
+        <w:t>En effet celui-ci est parsemé</w:t>
+      </w:r>
+      <w:r>
+        <w:rPr>
+          <w:noProof/>
+          <w:sz w:val="24"/>
+          <w:szCs w:val="24"/>
+        </w:rPr>
+        <w:t xml:space="preserve"> de nombreux autres châteaux, dont certains sont contrôlés par des ducs animés par la même envie de conquête.</w:t>
+      </w:r>
+    </w:p>
+    <w:p>
+      <w:pPr>
+        <w:spacing w:after="0"/>
+        <w:ind w:firstLine="708"/>
+        <w:rPr>
+          <w:sz w:val="24"/>
+          <w:szCs w:val="24"/>
+        </w:rPr>
+      </w:pPr>
+      <w:r>
+        <w:rPr>
+          <w:noProof/>
+          <w:sz w:val="24"/>
+          <w:szCs w:val="24"/>
+        </w:rPr>
+        <w:t xml:space="preserve">Ainsi une seule issue est possible : celui qui prendra possession de tous </w:t>
+      </w:r>
+      <w:r>
+        <w:rPr>
+          <w:noProof/>
+          <w:sz w:val="24"/>
+          <w:szCs w:val="24"/>
+        </w:rPr>
+        <w:t>les châteaux r</w:t>
+      </w:r>
+      <w:r>
+        <w:rPr>
+          <w:noProof/>
+          <w:sz w:val="24"/>
+          <w:szCs w:val="24"/>
+        </w:rPr>
+        <w:t>é</w:t>
+      </w:r>
+      <w:r>
+        <w:rPr>
+          <w:noProof/>
+          <w:sz w:val="24"/>
+          <w:szCs w:val="24"/>
+        </w:rPr>
+        <w:t>gnera sans contestation sur le monde.</w:t>
+      </w:r>
+    </w:p>
+    <w:p>
+      <w:pPr>
+        <w:spacing w:after="0"/>
+        <w:rPr>
+          <w:sz w:val="24"/>
+          <w:szCs w:val="24"/>
+        </w:rPr>
+      </w:pPr>
+    </w:p>
+    <w:p>
+      <w:pPr>
+        <w:pStyle w:val="Titre1"/>
+        <w:rPr>
           <w:u w:color="009DE0"/>
         </w:rPr>
-        <w:t>t</w:t>
+      </w:pPr>
+      <w:bookmarkStart w:id="1" w:name="_Toc29143074"/>
+      <w:r>
+        <w:rPr>
+          <w:u w:color="009DE0"/>
+        </w:rPr>
+        <w:t>II – Règle</w:t>
+      </w:r>
+      <w:r>
+        <w:rPr>
+          <w:u w:color="009DE0"/>
+        </w:rPr>
+        <w:t>s</w:t>
+      </w:r>
+      <w:r>
+        <w:rPr>
+          <w:u w:color="009DE0"/>
+        </w:rPr>
+        <w:t xml:space="preserve"> du jeu</w:t>
       </w:r>
       <w:bookmarkEnd w:id="1"/>
-    </w:p>
-    <w:p>
-      <w:pPr>
-        <w:spacing w:after="0"/>
-        <w:rPr>
-          <w:sz w:val="36"/>
-          <w:szCs w:val="36"/>
-        </w:rPr>
-      </w:pPr>
-      <w:r>
-        <w:rPr>
-          <w:sz w:val="24"/>
-          <w:szCs w:val="24"/>
-        </w:rPr>
-        <w:t>(</w:t>
-      </w:r>
-      <w:proofErr w:type="gramStart"/>
-      <w:r>
-        <w:rPr>
-          <w:sz w:val="24"/>
-          <w:szCs w:val="24"/>
-        </w:rPr>
-        <w:t>introduction</w:t>
-      </w:r>
-      <w:proofErr w:type="gramEnd"/>
-      <w:r>
-        <w:rPr>
-          <w:sz w:val="24"/>
-          <w:szCs w:val="24"/>
-        </w:rPr>
-        <w:t xml:space="preserve"> + synopsis + présentation du jeu : type de jeu </w:t>
-      </w:r>
-      <w:proofErr w:type="spellStart"/>
-      <w:r>
-        <w:rPr>
-          <w:sz w:val="24"/>
-          <w:szCs w:val="24"/>
-        </w:rPr>
-        <w:t>etc</w:t>
-      </w:r>
-      <w:proofErr w:type="spellEnd"/>
+      <w:r>
+        <w:rPr>
+          <w:u w:color="009DE0"/>
+        </w:rPr>
+        <w:t xml:space="preserve"> </w:t>
+      </w:r>
+    </w:p>
+    <w:p>
+      <w:pPr>
+        <w:spacing w:after="0"/>
+        <w:rPr>
+          <w:sz w:val="24"/>
+          <w:szCs w:val="24"/>
+        </w:rPr>
+      </w:pPr>
+    </w:p>
+    <w:p>
+      <w:pPr>
+        <w:pStyle w:val="Titre2"/>
+        <w:rPr>
+          <w:rFonts w:asciiTheme="minorHAnsi" w:hAnsiTheme="minorHAnsi" w:cstheme="minorHAnsi"/>
+          <w:i/>
+          <w:iCs/>
+          <w:sz w:val="28"/>
+          <w:szCs w:val="28"/>
+        </w:rPr>
+      </w:pPr>
+      <w:bookmarkStart w:id="2" w:name="_Toc29143075"/>
+      <w:r>
+        <w:rPr>
+          <w:rFonts w:asciiTheme="minorHAnsi" w:hAnsiTheme="minorHAnsi" w:cstheme="minorHAnsi"/>
+          <w:i/>
+          <w:iCs/>
+          <w:sz w:val="28"/>
+          <w:szCs w:val="28"/>
+        </w:rPr>
+        <w:t>1</w:t>
+      </w:r>
+      <w:r>
+        <w:rPr>
+          <w:rFonts w:asciiTheme="minorHAnsi" w:hAnsiTheme="minorHAnsi" w:cstheme="minorHAnsi"/>
+          <w:i/>
+          <w:iCs/>
+          <w:sz w:val="28"/>
+          <w:szCs w:val="28"/>
+        </w:rPr>
+        <w:t>.</w:t>
+      </w:r>
+      <w:r>
+        <w:rPr>
+          <w:rFonts w:asciiTheme="minorHAnsi" w:hAnsiTheme="minorHAnsi" w:cstheme="minorHAnsi"/>
+          <w:i/>
+          <w:iCs/>
+          <w:sz w:val="28"/>
+          <w:szCs w:val="28"/>
+        </w:rPr>
+        <w:t xml:space="preserve"> Règle</w:t>
+      </w:r>
+      <w:r>
+        <w:rPr>
+          <w:rFonts w:asciiTheme="minorHAnsi" w:hAnsiTheme="minorHAnsi" w:cstheme="minorHAnsi"/>
+          <w:i/>
+          <w:iCs/>
+          <w:sz w:val="28"/>
+          <w:szCs w:val="28"/>
+        </w:rPr>
+        <w:t>s</w:t>
+      </w:r>
+      <w:r>
+        <w:rPr>
+          <w:rFonts w:asciiTheme="minorHAnsi" w:hAnsiTheme="minorHAnsi" w:cstheme="minorHAnsi"/>
+          <w:i/>
+          <w:iCs/>
+          <w:sz w:val="28"/>
+          <w:szCs w:val="28"/>
+        </w:rPr>
+        <w:t xml:space="preserve"> de base</w:t>
+      </w:r>
+      <w:bookmarkEnd w:id="2"/>
+    </w:p>
+    <w:p>
+      <w:pPr>
+        <w:spacing w:after="0"/>
+        <w:rPr>
+          <w:sz w:val="24"/>
+          <w:szCs w:val="24"/>
+        </w:rPr>
+      </w:pPr>
+    </w:p>
+    <w:p>
+      <w:pPr>
+        <w:spacing w:after="0"/>
+        <w:rPr>
+          <w:color w:val="000000" w:themeColor="text1"/>
+          <w:sz w:val="24"/>
+          <w:szCs w:val="24"/>
+        </w:rPr>
+      </w:pPr>
+      <w:r>
+        <w:rPr>
+          <w:color w:val="000000" w:themeColor="text1"/>
+          <w:sz w:val="24"/>
+          <w:szCs w:val="24"/>
+        </w:rPr>
+        <w:t>(C</w:t>
+      </w:r>
+      <w:r>
+        <w:rPr>
+          <w:color w:val="000000" w:themeColor="text1"/>
+          <w:sz w:val="24"/>
+          <w:szCs w:val="24"/>
+        </w:rPr>
+        <w:t>elles spécifiées dans le sujet explicitement)</w:t>
+      </w:r>
+    </w:p>
+    <w:p>
+      <w:pPr>
+        <w:spacing w:after="0"/>
+        <w:rPr>
+          <w:color w:val="000000" w:themeColor="text1"/>
+          <w:sz w:val="24"/>
+          <w:szCs w:val="24"/>
+        </w:rPr>
+      </w:pPr>
+      <w:r>
+        <w:rPr>
+          <w:color w:val="000000" w:themeColor="text1"/>
+          <w:sz w:val="24"/>
+          <w:szCs w:val="24"/>
+        </w:rPr>
+        <w:t>Paragraphe.</w:t>
+      </w:r>
+    </w:p>
+    <w:p>
+      <w:pPr>
+        <w:spacing w:after="0"/>
+        <w:rPr>
+          <w:color w:val="000000" w:themeColor="text1"/>
+          <w:sz w:val="24"/>
+          <w:szCs w:val="24"/>
+        </w:rPr>
+      </w:pPr>
+    </w:p>
+    <w:p>
+      <w:pPr>
+        <w:pStyle w:val="Titre2"/>
+        <w:rPr>
+          <w:rFonts w:asciiTheme="minorHAnsi" w:hAnsiTheme="minorHAnsi" w:cstheme="minorHAnsi"/>
+          <w:i/>
+          <w:iCs/>
+          <w:sz w:val="28"/>
+          <w:szCs w:val="28"/>
+        </w:rPr>
+      </w:pPr>
+      <w:bookmarkStart w:id="3" w:name="_Toc29143076"/>
+      <w:r>
+        <w:rPr>
+          <w:rFonts w:asciiTheme="minorHAnsi" w:hAnsiTheme="minorHAnsi" w:cstheme="minorHAnsi"/>
+          <w:i/>
+          <w:iCs/>
+          <w:sz w:val="28"/>
+          <w:szCs w:val="28"/>
+        </w:rPr>
+        <w:t>2</w:t>
+      </w:r>
+      <w:r>
+        <w:rPr>
+          <w:rFonts w:asciiTheme="minorHAnsi" w:hAnsiTheme="minorHAnsi" w:cstheme="minorHAnsi"/>
+          <w:i/>
+          <w:iCs/>
+          <w:sz w:val="28"/>
+          <w:szCs w:val="28"/>
+        </w:rPr>
+        <w:t>.</w:t>
+      </w:r>
+      <w:r>
+        <w:rPr>
+          <w:rFonts w:asciiTheme="minorHAnsi" w:hAnsiTheme="minorHAnsi" w:cstheme="minorHAnsi"/>
+          <w:i/>
+          <w:iCs/>
+          <w:sz w:val="28"/>
+          <w:szCs w:val="28"/>
+        </w:rPr>
+        <w:t xml:space="preserve"> Règle</w:t>
+      </w:r>
+      <w:r>
+        <w:rPr>
+          <w:rFonts w:asciiTheme="minorHAnsi" w:hAnsiTheme="minorHAnsi" w:cstheme="minorHAnsi"/>
+          <w:i/>
+          <w:iCs/>
+          <w:sz w:val="28"/>
+          <w:szCs w:val="28"/>
+        </w:rPr>
+        <w:t>s</w:t>
+      </w:r>
+      <w:r>
+        <w:rPr>
+          <w:rFonts w:asciiTheme="minorHAnsi" w:hAnsiTheme="minorHAnsi" w:cstheme="minorHAnsi"/>
+          <w:i/>
+          <w:iCs/>
+          <w:sz w:val="28"/>
+          <w:szCs w:val="28"/>
+        </w:rPr>
+        <w:t xml:space="preserve"> ajouté</w:t>
+      </w:r>
+      <w:r>
+        <w:rPr>
+          <w:rFonts w:asciiTheme="minorHAnsi" w:hAnsiTheme="minorHAnsi" w:cstheme="minorHAnsi"/>
+          <w:i/>
+          <w:iCs/>
+          <w:sz w:val="28"/>
+          <w:szCs w:val="28"/>
+        </w:rPr>
+        <w:t>es</w:t>
+      </w:r>
+      <w:bookmarkEnd w:id="3"/>
+    </w:p>
+    <w:p>
+      <w:pPr>
+        <w:spacing w:after="0"/>
+        <w:rPr>
+          <w:sz w:val="24"/>
+          <w:szCs w:val="24"/>
+        </w:rPr>
+      </w:pPr>
+    </w:p>
+    <w:p>
+      <w:pPr>
+        <w:spacing w:after="0"/>
+        <w:rPr>
+          <w:color w:val="000000" w:themeColor="text1"/>
+          <w:sz w:val="24"/>
+          <w:szCs w:val="24"/>
+        </w:rPr>
+      </w:pPr>
+      <w:r>
+        <w:rPr>
+          <w:sz w:val="24"/>
+          <w:szCs w:val="24"/>
+        </w:rPr>
+        <w:t>(Celles non spécifié dans le sujet ou alors implicitement)</w:t>
+      </w:r>
+    </w:p>
+    <w:p>
+      <w:pPr>
+        <w:spacing w:after="0"/>
+        <w:rPr>
+          <w:color w:val="000000" w:themeColor="text1"/>
+          <w:sz w:val="24"/>
+          <w:szCs w:val="24"/>
+        </w:rPr>
+      </w:pPr>
+      <w:r>
+        <w:rPr>
+          <w:color w:val="000000" w:themeColor="text1"/>
+          <w:sz w:val="24"/>
+          <w:szCs w:val="24"/>
+        </w:rPr>
+        <w:t>Paragraphe.</w:t>
+      </w:r>
+    </w:p>
+    <w:p>
+      <w:pPr>
+        <w:spacing w:after="0"/>
+        <w:rPr>
+          <w:sz w:val="24"/>
+          <w:szCs w:val="24"/>
+        </w:rPr>
+      </w:pPr>
+    </w:p>
+    <w:p>
+      <w:pPr>
+        <w:pStyle w:val="Titre2"/>
+        <w:rPr>
+          <w:rFonts w:asciiTheme="minorHAnsi" w:hAnsiTheme="minorHAnsi" w:cstheme="minorHAnsi"/>
+          <w:i/>
+          <w:iCs/>
+          <w:sz w:val="28"/>
+          <w:szCs w:val="28"/>
+        </w:rPr>
+      </w:pPr>
+      <w:bookmarkStart w:id="4" w:name="_Toc29143077"/>
+      <w:r>
+        <w:rPr>
+          <w:rFonts w:asciiTheme="minorHAnsi" w:hAnsiTheme="minorHAnsi" w:cstheme="minorHAnsi"/>
+          <w:i/>
+          <w:iCs/>
+          <w:sz w:val="28"/>
+          <w:szCs w:val="28"/>
+        </w:rPr>
+        <w:t>3</w:t>
+      </w:r>
+      <w:r>
+        <w:rPr>
+          <w:rFonts w:asciiTheme="minorHAnsi" w:hAnsiTheme="minorHAnsi" w:cstheme="minorHAnsi"/>
+          <w:i/>
+          <w:iCs/>
+          <w:sz w:val="28"/>
+          <w:szCs w:val="28"/>
+        </w:rPr>
+        <w:t>.</w:t>
+      </w:r>
+      <w:r>
+        <w:rPr>
+          <w:rFonts w:asciiTheme="minorHAnsi" w:hAnsiTheme="minorHAnsi" w:cstheme="minorHAnsi"/>
+          <w:i/>
+          <w:iCs/>
+          <w:sz w:val="28"/>
+          <w:szCs w:val="28"/>
+        </w:rPr>
+        <w:t xml:space="preserve"> Changement</w:t>
+      </w:r>
+      <w:r>
+        <w:rPr>
+          <w:rFonts w:asciiTheme="minorHAnsi" w:hAnsiTheme="minorHAnsi" w:cstheme="minorHAnsi"/>
+          <w:i/>
+          <w:iCs/>
+          <w:sz w:val="28"/>
+          <w:szCs w:val="28"/>
+        </w:rPr>
+        <w:t>s</w:t>
+      </w:r>
+      <w:r>
+        <w:rPr>
+          <w:rFonts w:asciiTheme="minorHAnsi" w:hAnsiTheme="minorHAnsi" w:cstheme="minorHAnsi"/>
+          <w:i/>
+          <w:iCs/>
+          <w:sz w:val="28"/>
+          <w:szCs w:val="28"/>
+        </w:rPr>
+        <w:t xml:space="preserve"> avec la V</w:t>
+      </w:r>
+      <w:r>
+        <w:rPr>
+          <w:rFonts w:asciiTheme="minorHAnsi" w:hAnsiTheme="minorHAnsi" w:cstheme="minorHAnsi"/>
+          <w:i/>
+          <w:iCs/>
+          <w:sz w:val="28"/>
+          <w:szCs w:val="28"/>
+        </w:rPr>
+        <w:t>ersion Améliorée</w:t>
+      </w:r>
+      <w:bookmarkEnd w:id="4"/>
+    </w:p>
+    <w:p>
+      <w:pPr>
+        <w:spacing w:after="0"/>
+        <w:rPr>
+          <w:sz w:val="24"/>
+          <w:szCs w:val="24"/>
+        </w:rPr>
+      </w:pPr>
+    </w:p>
+    <w:p>
+      <w:pPr>
+        <w:spacing w:after="0"/>
+        <w:rPr>
+          <w:color w:val="000000" w:themeColor="text1"/>
+          <w:sz w:val="24"/>
+          <w:szCs w:val="24"/>
+        </w:rPr>
+      </w:pPr>
+      <w:r>
+        <w:rPr>
+          <w:sz w:val="24"/>
+          <w:szCs w:val="24"/>
+        </w:rPr>
+        <w:t>(Nouvelles règles + changement des anciennes</w:t>
+      </w:r>
       <w:r>
         <w:rPr>
           <w:sz w:val="24"/>
@@ -2308,516 +2904,147 @@
         </w:rPr>
         <w:t>)</w:t>
       </w:r>
+    </w:p>
+    <w:p>
+      <w:pPr>
+        <w:spacing w:after="0"/>
+        <w:rPr>
+          <w:color w:val="000000" w:themeColor="text1"/>
+          <w:sz w:val="24"/>
+          <w:szCs w:val="24"/>
+        </w:rPr>
+      </w:pPr>
+      <w:r>
+        <w:rPr>
+          <w:color w:val="000000" w:themeColor="text1"/>
+          <w:sz w:val="24"/>
+          <w:szCs w:val="24"/>
+        </w:rPr>
+        <w:t>Paragraphe.</w:t>
+      </w:r>
+    </w:p>
+    <w:p>
+      <w:pPr>
+        <w:spacing w:after="0"/>
+        <w:rPr>
+          <w:sz w:val="24"/>
+          <w:szCs w:val="24"/>
+        </w:rPr>
+      </w:pPr>
+    </w:p>
+    <w:p>
+      <w:pPr>
+        <w:pStyle w:val="Titre2"/>
+        <w:rPr>
+          <w:rFonts w:asciiTheme="minorHAnsi" w:hAnsiTheme="minorHAnsi" w:cstheme="minorHAnsi"/>
+          <w:i/>
+          <w:iCs/>
+          <w:sz w:val="28"/>
+          <w:szCs w:val="28"/>
+        </w:rPr>
+      </w:pPr>
+      <w:bookmarkStart w:id="5" w:name="_Toc29143078"/>
+      <w:r>
+        <w:rPr>
+          <w:rFonts w:asciiTheme="minorHAnsi" w:hAnsiTheme="minorHAnsi" w:cstheme="minorHAnsi"/>
+          <w:i/>
+          <w:iCs/>
+          <w:sz w:val="28"/>
+          <w:szCs w:val="28"/>
+        </w:rPr>
+        <w:t>4</w:t>
+      </w:r>
+      <w:r>
+        <w:rPr>
+          <w:rFonts w:asciiTheme="minorHAnsi" w:hAnsiTheme="minorHAnsi" w:cstheme="minorHAnsi"/>
+          <w:i/>
+          <w:iCs/>
+          <w:sz w:val="28"/>
+          <w:szCs w:val="28"/>
+        </w:rPr>
+        <w:t>.</w:t>
+      </w:r>
+      <w:r>
+        <w:rPr>
+          <w:rFonts w:asciiTheme="minorHAnsi" w:hAnsiTheme="minorHAnsi" w:cstheme="minorHAnsi"/>
+          <w:i/>
+          <w:iCs/>
+          <w:sz w:val="28"/>
+          <w:szCs w:val="28"/>
+        </w:rPr>
+        <w:t xml:space="preserve"> Détails des unités </w:t>
+      </w:r>
+      <w:r>
+        <w:rPr>
+          <w:rFonts w:asciiTheme="minorHAnsi" w:hAnsiTheme="minorHAnsi" w:cstheme="minorHAnsi"/>
+          <w:i/>
+          <w:iCs/>
+          <w:sz w:val="28"/>
+          <w:szCs w:val="28"/>
+        </w:rPr>
+        <w:t>et</w:t>
+      </w:r>
+      <w:r>
+        <w:rPr>
+          <w:rFonts w:asciiTheme="minorHAnsi" w:hAnsiTheme="minorHAnsi" w:cstheme="minorHAnsi"/>
+          <w:i/>
+          <w:iCs/>
+          <w:sz w:val="28"/>
+          <w:szCs w:val="28"/>
+        </w:rPr>
+        <w:t xml:space="preserve"> paramètres du jeu</w:t>
+      </w:r>
+      <w:bookmarkEnd w:id="5"/>
+    </w:p>
+    <w:p>
+      <w:pPr>
+        <w:spacing w:after="0"/>
+        <w:rPr>
+          <w:sz w:val="24"/>
+          <w:szCs w:val="24"/>
+        </w:rPr>
+      </w:pPr>
+    </w:p>
+    <w:p>
+      <w:pPr>
+        <w:spacing w:after="0"/>
+        <w:rPr>
+          <w:color w:val="000000" w:themeColor="text1"/>
+          <w:sz w:val="24"/>
+          <w:szCs w:val="24"/>
+        </w:rPr>
+      </w:pPr>
+      <w:r>
+        <w:rPr>
+          <w:sz w:val="24"/>
+          <w:szCs w:val="24"/>
+        </w:rPr>
+        <w:t>(HP/Dégâts/speed de chaque unité, nb d’IA, etc)</w:t>
+      </w:r>
+    </w:p>
+    <w:p>
+      <w:pPr>
+        <w:spacing w:after="0"/>
+        <w:rPr>
+          <w:color w:val="000000" w:themeColor="text1"/>
+          <w:sz w:val="24"/>
+          <w:szCs w:val="24"/>
+        </w:rPr>
+      </w:pPr>
       <w:r>
         <w:rPr>
           <w:noProof/>
           <w:sz w:val="24"/>
           <w:szCs w:val="24"/>
         </w:rPr>
-        <w:t xml:space="preserve"> </w:t>
-      </w:r>
-    </w:p>
-    <w:p>
-      <w:pPr>
-        <w:spacing w:after="0"/>
-        <w:rPr>
-          <w:noProof/>
-          <w:sz w:val="24"/>
-          <w:szCs w:val="24"/>
-        </w:rPr>
-      </w:pPr>
-    </w:p>
-    <w:p>
-      <w:pPr>
-        <w:spacing w:after="0"/>
-        <w:rPr>
-          <w:noProof/>
-          <w:sz w:val="24"/>
-          <w:szCs w:val="24"/>
-        </w:rPr>
-      </w:pPr>
-      <w:r>
-        <w:rPr>
-          <w:noProof/>
-          <w:sz w:val="24"/>
-          <w:szCs w:val="24"/>
-        </w:rPr>
-        <w:t>« Le jeu se déroule dans un royaume lointain, à la stabilité discutable, dans lequel le trône a été laissé vacant suite à diverses intrigues qu’il ne nous appartient pas de décrire ici. Chaque joueur incarne un duc, en lutte pour devenir le nouveau roi. Pour cela, ils doivent vassaliner les autres en conquérant leurs terres.</w:t>
-      </w:r>
-      <w:r>
-        <w:rPr>
-          <w:noProof/>
-          <w:sz w:val="24"/>
-          <w:szCs w:val="24"/>
-        </w:rPr>
-        <w:t> »</w:t>
-      </w:r>
-    </w:p>
-    <w:p>
-      <w:pPr>
-        <w:spacing w:after="0"/>
-        <w:rPr>
-          <w:noProof/>
-          <w:sz w:val="24"/>
-          <w:szCs w:val="24"/>
-        </w:rPr>
-      </w:pPr>
-    </w:p>
-    <w:p>
-      <w:pPr>
-        <w:spacing w:after="0"/>
-        <w:rPr>
-          <w:rFonts w:ascii="Segoe UI" w:hAnsi="Segoe UI" w:cs="Segoe UI"/>
-          <w:color w:val="212529"/>
-          <w:sz w:val="23"/>
-          <w:szCs w:val="23"/>
-        </w:rPr>
-      </w:pPr>
-      <w:r>
-        <w:rPr>
-          <w:noProof/>
-          <w:sz w:val="24"/>
-          <w:szCs w:val="24"/>
-        </w:rPr>
-        <w:t>Les joueurs disposent de châteaux générants des richesses avec lesquels ils pourront lever des osts pour attaquer les châteaux adverses. Le jeu se termine dès qu’un seul duc possède encore au moins un château. »</w:t>
-      </w:r>
-    </w:p>
-    <w:p>
-      <w:pPr>
-        <w:spacing w:after="0"/>
-        <w:rPr>
-          <w:sz w:val="24"/>
-          <w:szCs w:val="24"/>
-        </w:rPr>
-      </w:pPr>
-    </w:p>
-    <w:p>
-      <w:pPr>
-        <w:pStyle w:val="Titre1"/>
-        <w:rPr>
-          <w:u w:color="009DE0"/>
-        </w:rPr>
-      </w:pPr>
-      <w:bookmarkStart w:id="2" w:name="_Toc29143074"/>
-      <w:r>
-        <w:rPr>
-          <w:u w:color="009DE0"/>
-        </w:rPr>
-        <w:t>II – Règle</w:t>
-      </w:r>
-      <w:r>
-        <w:rPr>
-          <w:u w:color="009DE0"/>
-        </w:rPr>
-        <w:t>s</w:t>
-      </w:r>
-      <w:r>
-        <w:rPr>
-          <w:u w:color="009DE0"/>
-        </w:rPr>
-        <w:t xml:space="preserve"> du jeu</w:t>
-      </w:r>
-      <w:bookmarkEnd w:id="2"/>
-      <w:r>
-        <w:rPr>
-          <w:u w:color="009DE0"/>
-        </w:rPr>
-        <w:t xml:space="preserve"> </w:t>
-      </w:r>
-    </w:p>
-    <w:p>
-      <w:pPr>
-        <w:spacing w:after="0"/>
-        <w:rPr>
-          <w:sz w:val="24"/>
-          <w:szCs w:val="24"/>
-        </w:rPr>
-      </w:pPr>
-    </w:p>
-    <w:p>
-      <w:pPr>
-        <w:pStyle w:val="Titre2"/>
-        <w:rPr>
-          <w:rFonts w:asciiTheme="minorHAnsi" w:hAnsiTheme="minorHAnsi" w:cstheme="minorHAnsi"/>
-          <w:i/>
-          <w:iCs/>
-          <w:sz w:val="28"/>
-          <w:szCs w:val="28"/>
-        </w:rPr>
-      </w:pPr>
-      <w:bookmarkStart w:id="3" w:name="_Toc29143075"/>
-      <w:r>
-        <w:rPr>
-          <w:rFonts w:asciiTheme="minorHAnsi" w:hAnsiTheme="minorHAnsi" w:cstheme="minorHAnsi"/>
-          <w:i/>
-          <w:iCs/>
-          <w:sz w:val="28"/>
-          <w:szCs w:val="28"/>
-        </w:rPr>
-        <w:t>1</w:t>
-      </w:r>
-      <w:r>
-        <w:rPr>
-          <w:rFonts w:asciiTheme="minorHAnsi" w:hAnsiTheme="minorHAnsi" w:cstheme="minorHAnsi"/>
-          <w:i/>
-          <w:iCs/>
-          <w:sz w:val="28"/>
-          <w:szCs w:val="28"/>
-        </w:rPr>
-        <w:t>.</w:t>
-      </w:r>
-      <w:r>
-        <w:rPr>
-          <w:rFonts w:asciiTheme="minorHAnsi" w:hAnsiTheme="minorHAnsi" w:cstheme="minorHAnsi"/>
-          <w:i/>
-          <w:iCs/>
-          <w:sz w:val="28"/>
-          <w:szCs w:val="28"/>
-        </w:rPr>
-        <w:t xml:space="preserve"> Règle</w:t>
-      </w:r>
-      <w:r>
-        <w:rPr>
-          <w:rFonts w:asciiTheme="minorHAnsi" w:hAnsiTheme="minorHAnsi" w:cstheme="minorHAnsi"/>
-          <w:i/>
-          <w:iCs/>
-          <w:sz w:val="28"/>
-          <w:szCs w:val="28"/>
-        </w:rPr>
-        <w:t>s</w:t>
-      </w:r>
-      <w:r>
-        <w:rPr>
-          <w:rFonts w:asciiTheme="minorHAnsi" w:hAnsiTheme="minorHAnsi" w:cstheme="minorHAnsi"/>
-          <w:i/>
-          <w:iCs/>
-          <w:sz w:val="28"/>
-          <w:szCs w:val="28"/>
-        </w:rPr>
-        <w:t xml:space="preserve"> de base</w:t>
-      </w:r>
-      <w:bookmarkEnd w:id="3"/>
-    </w:p>
-    <w:p>
-      <w:pPr>
-        <w:spacing w:after="0"/>
-        <w:rPr>
-          <w:sz w:val="24"/>
-          <w:szCs w:val="24"/>
-        </w:rPr>
-      </w:pPr>
-    </w:p>
-    <w:p>
-      <w:pPr>
-        <w:spacing w:after="0"/>
-        <w:rPr>
-          <w:color w:val="000000" w:themeColor="text1"/>
-          <w:sz w:val="24"/>
-          <w:szCs w:val="24"/>
-        </w:rPr>
-      </w:pPr>
-      <w:r>
-        <w:rPr>
-          <w:color w:val="000000" w:themeColor="text1"/>
-          <w:sz w:val="24"/>
-          <w:szCs w:val="24"/>
-        </w:rPr>
-        <w:t>(C</w:t>
-      </w:r>
-      <w:r>
-        <w:rPr>
-          <w:color w:val="000000" w:themeColor="text1"/>
-          <w:sz w:val="24"/>
-          <w:szCs w:val="24"/>
-        </w:rPr>
-        <w:t>elles spécifiées dans le sujet explicitement)</w:t>
-      </w:r>
-    </w:p>
-    <w:p>
-      <w:pPr>
-        <w:spacing w:after="0"/>
-        <w:rPr>
-          <w:color w:val="000000" w:themeColor="text1"/>
-          <w:sz w:val="24"/>
-          <w:szCs w:val="24"/>
-        </w:rPr>
-      </w:pPr>
-      <w:r>
-        <w:rPr>
-          <w:color w:val="000000" w:themeColor="text1"/>
-          <w:sz w:val="24"/>
-          <w:szCs w:val="24"/>
-        </w:rPr>
-        <w:t>Paragraphe.</w:t>
-      </w:r>
-    </w:p>
-    <w:p>
-      <w:pPr>
-        <w:spacing w:after="0"/>
-        <w:rPr>
-          <w:color w:val="000000" w:themeColor="text1"/>
-          <w:sz w:val="24"/>
-          <w:szCs w:val="24"/>
-        </w:rPr>
-      </w:pPr>
-    </w:p>
-    <w:p>
-      <w:pPr>
-        <w:pStyle w:val="Titre2"/>
-        <w:rPr>
-          <w:rFonts w:asciiTheme="minorHAnsi" w:hAnsiTheme="minorHAnsi" w:cstheme="minorHAnsi"/>
-          <w:i/>
-          <w:iCs/>
-          <w:sz w:val="28"/>
-          <w:szCs w:val="28"/>
-        </w:rPr>
-      </w:pPr>
-      <w:bookmarkStart w:id="4" w:name="_Toc29143076"/>
-      <w:r>
-        <w:rPr>
-          <w:rFonts w:asciiTheme="minorHAnsi" w:hAnsiTheme="minorHAnsi" w:cstheme="minorHAnsi"/>
-          <w:i/>
-          <w:iCs/>
-          <w:sz w:val="28"/>
-          <w:szCs w:val="28"/>
-        </w:rPr>
-        <w:t>2</w:t>
-      </w:r>
-      <w:r>
-        <w:rPr>
-          <w:rFonts w:asciiTheme="minorHAnsi" w:hAnsiTheme="minorHAnsi" w:cstheme="minorHAnsi"/>
-          <w:i/>
-          <w:iCs/>
-          <w:sz w:val="28"/>
-          <w:szCs w:val="28"/>
-        </w:rPr>
-        <w:t>.</w:t>
-      </w:r>
-      <w:r>
-        <w:rPr>
-          <w:rFonts w:asciiTheme="minorHAnsi" w:hAnsiTheme="minorHAnsi" w:cstheme="minorHAnsi"/>
-          <w:i/>
-          <w:iCs/>
-          <w:sz w:val="28"/>
-          <w:szCs w:val="28"/>
-        </w:rPr>
-        <w:t xml:space="preserve"> Règle</w:t>
-      </w:r>
-      <w:r>
-        <w:rPr>
-          <w:rFonts w:asciiTheme="minorHAnsi" w:hAnsiTheme="minorHAnsi" w:cstheme="minorHAnsi"/>
-          <w:i/>
-          <w:iCs/>
-          <w:sz w:val="28"/>
-          <w:szCs w:val="28"/>
-        </w:rPr>
-        <w:t>s</w:t>
-      </w:r>
-      <w:r>
-        <w:rPr>
-          <w:rFonts w:asciiTheme="minorHAnsi" w:hAnsiTheme="minorHAnsi" w:cstheme="minorHAnsi"/>
-          <w:i/>
-          <w:iCs/>
-          <w:sz w:val="28"/>
-          <w:szCs w:val="28"/>
-        </w:rPr>
-        <w:t xml:space="preserve"> ajouté</w:t>
-      </w:r>
-      <w:r>
-        <w:rPr>
-          <w:rFonts w:asciiTheme="minorHAnsi" w:hAnsiTheme="minorHAnsi" w:cstheme="minorHAnsi"/>
-          <w:i/>
-          <w:iCs/>
-          <w:sz w:val="28"/>
-          <w:szCs w:val="28"/>
-        </w:rPr>
-        <w:t>es</w:t>
-      </w:r>
-      <w:bookmarkEnd w:id="4"/>
-    </w:p>
-    <w:p>
-      <w:pPr>
-        <w:spacing w:after="0"/>
-        <w:rPr>
-          <w:sz w:val="24"/>
-          <w:szCs w:val="24"/>
-        </w:rPr>
-      </w:pPr>
-    </w:p>
-    <w:p>
-      <w:pPr>
-        <w:spacing w:after="0"/>
-        <w:rPr>
-          <w:color w:val="000000" w:themeColor="text1"/>
-          <w:sz w:val="24"/>
-          <w:szCs w:val="24"/>
-        </w:rPr>
-      </w:pPr>
-      <w:r>
-        <w:rPr>
-          <w:sz w:val="24"/>
-          <w:szCs w:val="24"/>
-        </w:rPr>
-        <w:t>(Celles non spécifié dans le sujet ou alors implicitement)</w:t>
-      </w:r>
-    </w:p>
-    <w:p>
-      <w:pPr>
-        <w:spacing w:after="0"/>
-        <w:rPr>
-          <w:color w:val="000000" w:themeColor="text1"/>
-          <w:sz w:val="24"/>
-          <w:szCs w:val="24"/>
-        </w:rPr>
-      </w:pPr>
-      <w:r>
-        <w:rPr>
-          <w:color w:val="000000" w:themeColor="text1"/>
-          <w:sz w:val="24"/>
-          <w:szCs w:val="24"/>
-        </w:rPr>
-        <w:t>Paragraphe.</w:t>
-      </w:r>
-    </w:p>
-    <w:p>
-      <w:pPr>
-        <w:spacing w:after="0"/>
-        <w:rPr>
-          <w:sz w:val="24"/>
-          <w:szCs w:val="24"/>
-        </w:rPr>
-      </w:pPr>
-    </w:p>
-    <w:p>
-      <w:pPr>
-        <w:pStyle w:val="Titre2"/>
-        <w:rPr>
-          <w:rFonts w:asciiTheme="minorHAnsi" w:hAnsiTheme="minorHAnsi" w:cstheme="minorHAnsi"/>
-          <w:i/>
-          <w:iCs/>
-          <w:sz w:val="28"/>
-          <w:szCs w:val="28"/>
-        </w:rPr>
-      </w:pPr>
-      <w:bookmarkStart w:id="5" w:name="_Toc29143077"/>
-      <w:r>
-        <w:rPr>
-          <w:rFonts w:asciiTheme="minorHAnsi" w:hAnsiTheme="minorHAnsi" w:cstheme="minorHAnsi"/>
-          <w:i/>
-          <w:iCs/>
-          <w:sz w:val="28"/>
-          <w:szCs w:val="28"/>
-        </w:rPr>
-        <w:t>3</w:t>
-      </w:r>
-      <w:r>
-        <w:rPr>
-          <w:rFonts w:asciiTheme="minorHAnsi" w:hAnsiTheme="minorHAnsi" w:cstheme="minorHAnsi"/>
-          <w:i/>
-          <w:iCs/>
-          <w:sz w:val="28"/>
-          <w:szCs w:val="28"/>
-        </w:rPr>
-        <w:t>.</w:t>
-      </w:r>
-      <w:r>
-        <w:rPr>
-          <w:rFonts w:asciiTheme="minorHAnsi" w:hAnsiTheme="minorHAnsi" w:cstheme="minorHAnsi"/>
-          <w:i/>
-          <w:iCs/>
-          <w:sz w:val="28"/>
-          <w:szCs w:val="28"/>
-        </w:rPr>
-        <w:t xml:space="preserve"> Changement</w:t>
-      </w:r>
-      <w:r>
-        <w:rPr>
-          <w:rFonts w:asciiTheme="minorHAnsi" w:hAnsiTheme="minorHAnsi" w:cstheme="minorHAnsi"/>
-          <w:i/>
-          <w:iCs/>
-          <w:sz w:val="28"/>
-          <w:szCs w:val="28"/>
-        </w:rPr>
-        <w:t>s</w:t>
-      </w:r>
-      <w:r>
-        <w:rPr>
-          <w:rFonts w:asciiTheme="minorHAnsi" w:hAnsiTheme="minorHAnsi" w:cstheme="minorHAnsi"/>
-          <w:i/>
-          <w:iCs/>
-          <w:sz w:val="28"/>
-          <w:szCs w:val="28"/>
-        </w:rPr>
-        <w:t xml:space="preserve"> avec la V</w:t>
-      </w:r>
-      <w:r>
-        <w:rPr>
-          <w:rFonts w:asciiTheme="minorHAnsi" w:hAnsiTheme="minorHAnsi" w:cstheme="minorHAnsi"/>
-          <w:i/>
-          <w:iCs/>
-          <w:sz w:val="28"/>
-          <w:szCs w:val="28"/>
-        </w:rPr>
-        <w:t>ersion Améliorée</w:t>
-      </w:r>
-      <w:bookmarkEnd w:id="5"/>
-    </w:p>
-    <w:p>
-      <w:pPr>
-        <w:spacing w:after="0"/>
-        <w:rPr>
-          <w:sz w:val="24"/>
-          <w:szCs w:val="24"/>
-        </w:rPr>
-      </w:pPr>
-    </w:p>
-    <w:p>
-      <w:pPr>
-        <w:spacing w:after="0"/>
-        <w:rPr>
-          <w:color w:val="000000" w:themeColor="text1"/>
-          <w:sz w:val="24"/>
-          <w:szCs w:val="24"/>
-        </w:rPr>
-      </w:pPr>
-      <w:r>
-        <w:rPr>
-          <w:sz w:val="24"/>
-          <w:szCs w:val="24"/>
-        </w:rPr>
-        <w:t>(Nouvelles règles + changement des anciennes</w:t>
-      </w:r>
-      <w:r>
-        <w:rPr>
-          <w:sz w:val="24"/>
-          <w:szCs w:val="24"/>
-        </w:rPr>
-        <w:t>)</w:t>
-      </w:r>
-    </w:p>
-    <w:p>
-      <w:pPr>
-        <w:spacing w:after="0"/>
-        <w:rPr>
-          <w:color w:val="000000" w:themeColor="text1"/>
-          <w:sz w:val="24"/>
-          <w:szCs w:val="24"/>
-        </w:rPr>
-      </w:pPr>
-      <w:r>
-        <w:rPr>
-          <w:noProof/>
-          <w:sz w:val="24"/>
-          <w:szCs w:val="24"/>
-        </w:rPr>
         <w:drawing>
-          <wp:anchor distT="0" distB="0" distL="114300" distR="114300" simplePos="0" relativeHeight="251659264" behindDoc="0" locked="0" layoutInCell="1" allowOverlap="1" wp14:anchorId="6FF61446" wp14:editId="65EFF0D6">
+          <wp:anchor distT="0" distB="0" distL="114300" distR="114300" simplePos="0" relativeHeight="251659264" behindDoc="0" locked="0" layoutInCell="1" allowOverlap="1" wp14:anchorId="6FF61446" wp14:editId="3589A7CD">
             <wp:simplePos x="0" y="0"/>
             <wp:positionH relativeFrom="margin">
-              <wp:align>center</wp:align>
+              <wp:posOffset>908685</wp:posOffset>
             </wp:positionH>
             <wp:positionV relativeFrom="paragraph">
-              <wp:posOffset>321945</wp:posOffset>
+              <wp:posOffset>403225</wp:posOffset>
             </wp:positionV>
             <wp:extent cx="4827905" cy="953135"/>
             <wp:effectExtent l="0" t="0" r="0" b="0"/>
@@ -2892,10 +3119,10 @@
         </w:rPr>
         <w:lastRenderedPageBreak/>
         <w:drawing>
-          <wp:anchor distT="0" distB="0" distL="114300" distR="114300" simplePos="0" relativeHeight="251658240" behindDoc="0" locked="0" layoutInCell="1" allowOverlap="1" wp14:anchorId="7172D09B" wp14:editId="1258D40C">
+          <wp:anchor distT="0" distB="0" distL="114300" distR="114300" simplePos="0" relativeHeight="251658240" behindDoc="0" locked="0" layoutInCell="1" allowOverlap="1" wp14:anchorId="7172D09B" wp14:editId="7A96A18F">
             <wp:simplePos x="0" y="0"/>
             <wp:positionH relativeFrom="margin">
-              <wp:align>center</wp:align>
+              <wp:posOffset>1475105</wp:posOffset>
             </wp:positionH>
             <wp:positionV relativeFrom="paragraph">
               <wp:posOffset>0</wp:posOffset>
@@ -2951,6 +3178,47 @@
     </w:p>
     <w:p>
       <w:pPr>
+        <w:pStyle w:val="Titre1"/>
+        <w:rPr>
+          <w:u w:color="009DE0"/>
+        </w:rPr>
+      </w:pPr>
+      <w:bookmarkStart w:id="6" w:name="_Toc29143079"/>
+      <w:r>
+        <w:rPr>
+          <w:u w:color="009DE0"/>
+        </w:rPr>
+        <w:t>III – Description des fonctionnalités</w:t>
+      </w:r>
+      <w:bookmarkEnd w:id="6"/>
+    </w:p>
+    <w:p>
+      <w:pPr>
+        <w:spacing w:after="0"/>
+        <w:rPr>
+          <w:sz w:val="24"/>
+          <w:szCs w:val="24"/>
+        </w:rPr>
+      </w:pPr>
+    </w:p>
+    <w:p>
+      <w:pPr>
+        <w:spacing w:after="0"/>
+        <w:rPr>
+          <w:sz w:val="24"/>
+          <w:szCs w:val="24"/>
+        </w:rPr>
+      </w:pPr>
+      <w:r>
+        <w:rPr>
+          <w:sz w:val="24"/>
+          <w:szCs w:val="24"/>
+        </w:rPr>
+        <w:t>À partir de cette section nous évoquerons uniquement les éléments de la Version Améliorée.</w:t>
+      </w:r>
+    </w:p>
+    <w:p>
+      <w:pPr>
         <w:spacing w:after="0"/>
         <w:rPr>
           <w:sz w:val="24"/>
@@ -2969,16 +3237,16 @@
           <w:szCs w:val="28"/>
         </w:rPr>
       </w:pPr>
-      <w:bookmarkStart w:id="6" w:name="_Toc29143078"/>
-      <w:r>
-        <w:rPr>
-          <w:rFonts w:asciiTheme="minorHAnsi" w:hAnsiTheme="minorHAnsi" w:cstheme="minorHAnsi"/>
-          <w:i/>
-          <w:iCs/>
-          <w:sz w:val="28"/>
-          <w:szCs w:val="28"/>
-        </w:rPr>
-        <w:t>4</w:t>
+      <w:bookmarkStart w:id="7" w:name="_Toc29143080"/>
+      <w:r>
+        <w:rPr>
+          <w:rFonts w:asciiTheme="minorHAnsi" w:hAnsiTheme="minorHAnsi" w:cstheme="minorHAnsi"/>
+          <w:i/>
+          <w:iCs/>
+          <w:sz w:val="28"/>
+          <w:szCs w:val="28"/>
+        </w:rPr>
+        <w:t>1</w:t>
       </w:r>
       <w:r>
         <w:rPr>
@@ -2998,84 +3266,2114 @@
           <w:sz w:val="28"/>
           <w:szCs w:val="28"/>
         </w:rPr>
-        <w:t xml:space="preserve"> Détails des unités </w:t>
-      </w:r>
-      <w:r>
-        <w:rPr>
-          <w:rFonts w:asciiTheme="minorHAnsi" w:hAnsiTheme="minorHAnsi" w:cstheme="minorHAnsi"/>
-          <w:i/>
-          <w:iCs/>
-          <w:sz w:val="28"/>
-          <w:szCs w:val="28"/>
-        </w:rPr>
-        <w:t>et</w:t>
-      </w:r>
-      <w:r>
-        <w:rPr>
-          <w:rFonts w:asciiTheme="minorHAnsi" w:hAnsiTheme="minorHAnsi" w:cstheme="minorHAnsi"/>
-          <w:i/>
-          <w:iCs/>
-          <w:sz w:val="28"/>
-          <w:szCs w:val="28"/>
-        </w:rPr>
-        <w:t xml:space="preserve"> paramètres du jeu</w:t>
-      </w:r>
-      <w:bookmarkEnd w:id="6"/>
-    </w:p>
-    <w:p>
-      <w:pPr>
-        <w:spacing w:after="0"/>
-        <w:rPr>
-          <w:sz w:val="24"/>
-          <w:szCs w:val="24"/>
-        </w:rPr>
-      </w:pPr>
-    </w:p>
-    <w:p>
-      <w:pPr>
-        <w:spacing w:after="0"/>
-        <w:rPr>
-          <w:color w:val="000000" w:themeColor="text1"/>
-          <w:sz w:val="24"/>
-          <w:szCs w:val="24"/>
-        </w:rPr>
-      </w:pPr>
-      <w:r>
-        <w:rPr>
-          <w:sz w:val="24"/>
-          <w:szCs w:val="24"/>
-        </w:rPr>
-        <w:t xml:space="preserve">(HP/Dégâts/speed de chaque unité, nb d’IA, </w:t>
-      </w:r>
-      <w:proofErr w:type="spellStart"/>
-      <w:r>
-        <w:rPr>
-          <w:sz w:val="24"/>
-          <w:szCs w:val="24"/>
-        </w:rPr>
-        <w:t>etc</w:t>
-      </w:r>
-      <w:proofErr w:type="spellEnd"/>
-      <w:r>
-        <w:rPr>
-          <w:sz w:val="24"/>
-          <w:szCs w:val="24"/>
-        </w:rPr>
-        <w:t>)</w:t>
-      </w:r>
-    </w:p>
-    <w:p>
-      <w:pPr>
-        <w:spacing w:after="0"/>
-        <w:rPr>
-          <w:color w:val="000000" w:themeColor="text1"/>
-          <w:sz w:val="24"/>
-          <w:szCs w:val="24"/>
-        </w:rPr>
-      </w:pPr>
-      <w:r>
-        <w:rPr>
-          <w:color w:val="000000" w:themeColor="text1"/>
+        <w:t xml:space="preserve"> </w:t>
+      </w:r>
+      <w:r>
+        <w:rPr>
+          <w:rFonts w:asciiTheme="minorHAnsi" w:hAnsiTheme="minorHAnsi" w:cstheme="minorHAnsi"/>
+          <w:i/>
+          <w:iCs/>
+          <w:sz w:val="28"/>
+          <w:szCs w:val="28"/>
+        </w:rPr>
+        <w:t>Les unités</w:t>
+      </w:r>
+      <w:bookmarkEnd w:id="7"/>
+    </w:p>
+    <w:p>
+      <w:pPr>
+        <w:spacing w:after="0"/>
+        <w:rPr>
+          <w:sz w:val="24"/>
+          <w:szCs w:val="24"/>
+        </w:rPr>
+      </w:pPr>
+    </w:p>
+    <w:p>
+      <w:pPr>
+        <w:spacing w:after="0"/>
+        <w:ind w:firstLine="708"/>
+        <w:jc w:val="both"/>
+        <w:rPr>
+          <w:sz w:val="24"/>
+          <w:szCs w:val="24"/>
+        </w:rPr>
+      </w:pPr>
+      <w:r>
+        <w:rPr>
+          <w:sz w:val="24"/>
+          <w:szCs w:val="24"/>
+        </w:rPr>
+        <w:t>Il existe dans le jeu 7 unités différentes. Chacune ont des caractéristiques propres, et certaines possèdent des capacités particulières et/ou supplémentaires.</w:t>
+      </w:r>
+    </w:p>
+    <w:p>
+      <w:pPr>
+        <w:spacing w:after="0"/>
+        <w:rPr>
+          <w:sz w:val="24"/>
+          <w:szCs w:val="24"/>
+        </w:rPr>
+      </w:pPr>
+    </w:p>
+    <w:p>
+      <w:pPr>
+        <w:spacing w:after="0"/>
+        <w:ind w:firstLine="708"/>
+        <w:rPr>
+          <w:sz w:val="24"/>
+          <w:szCs w:val="24"/>
+        </w:rPr>
+      </w:pPr>
+      <w:r>
+        <w:rPr>
+          <w:sz w:val="24"/>
+          <w:szCs w:val="24"/>
+        </w:rPr>
+        <w:t>Voici leur description détaillée :</w:t>
+      </w:r>
+    </w:p>
+    <w:p>
+      <w:pPr>
+        <w:spacing w:after="0"/>
+        <w:rPr>
+          <w:sz w:val="24"/>
+          <w:szCs w:val="24"/>
+        </w:rPr>
+      </w:pPr>
+      <w:r>
+        <w:rPr>
+          <w:b/>
+          <w:bCs/>
+          <w:noProof/>
+          <w:sz w:val="24"/>
+          <w:szCs w:val="24"/>
+          <w:u w:val="thick" w:color="32CD32"/>
+        </w:rPr>
+        <w:drawing>
+          <wp:anchor distT="0" distB="0" distL="114300" distR="114300" simplePos="0" relativeHeight="251662336" behindDoc="1" locked="0" layoutInCell="1" allowOverlap="1" wp14:anchorId="06842DC2" wp14:editId="307166A5">
+            <wp:simplePos x="0" y="0"/>
+            <wp:positionH relativeFrom="column">
+              <wp:posOffset>11430</wp:posOffset>
+            </wp:positionH>
+            <wp:positionV relativeFrom="paragraph">
+              <wp:posOffset>200025</wp:posOffset>
+            </wp:positionV>
+            <wp:extent cx="1127760" cy="1127760"/>
+            <wp:effectExtent l="19050" t="19050" r="15240" b="15240"/>
+            <wp:wrapTight wrapText="bothSides">
+              <wp:wrapPolygon edited="0">
+                <wp:start x="-365" y="-365"/>
+                <wp:lineTo x="-365" y="21527"/>
+                <wp:lineTo x="21527" y="21527"/>
+                <wp:lineTo x="21527" y="-365"/>
+                <wp:lineTo x="-365" y="-365"/>
+              </wp:wrapPolygon>
+            </wp:wrapTight>
+            <wp:docPr id="6" name="Image 6"/>
+            <wp:cNvGraphicFramePr>
+              <a:graphicFrameLocks xmlns:a="http://schemas.openxmlformats.org/drawingml/2006/main" noChangeAspect="1"/>
+            </wp:cNvGraphicFramePr>
+            <a:graphic xmlns:a="http://schemas.openxmlformats.org/drawingml/2006/main">
+              <a:graphicData uri="http://schemas.openxmlformats.org/drawingml/2006/picture">
+                <pic:pic xmlns:pic="http://schemas.openxmlformats.org/drawingml/2006/picture">
+                  <pic:nvPicPr>
+                    <pic:cNvPr id="6" name="Piker.png"/>
+                    <pic:cNvPicPr/>
+                  </pic:nvPicPr>
+                  <pic:blipFill>
+                    <a:blip r:embed="rId10">
+                      <a:extLst>
+                        <a:ext uri="{28A0092B-C50C-407E-A947-70E740481C1C}">
+                          <a14:useLocalDpi xmlns:a14="http://schemas.microsoft.com/office/drawing/2010/main" val="0"/>
+                        </a:ext>
+                      </a:extLst>
+                    </a:blip>
+                    <a:stretch>
+                      <a:fillRect/>
+                    </a:stretch>
+                  </pic:blipFill>
+                  <pic:spPr>
+                    <a:xfrm>
+                      <a:off x="0" y="0"/>
+                      <a:ext cx="1127760" cy="1127760"/>
+                    </a:xfrm>
+                    <a:prstGeom prst="rect">
+                      <a:avLst/>
+                    </a:prstGeom>
+                    <a:ln w="19050">
+                      <a:solidFill>
+                        <a:schemeClr val="accent5">
+                          <a:lumMod val="75000"/>
+                        </a:schemeClr>
+                      </a:solidFill>
+                    </a:ln>
+                  </pic:spPr>
+                </pic:pic>
+              </a:graphicData>
+            </a:graphic>
+            <wp14:sizeRelH relativeFrom="margin">
+              <wp14:pctWidth>0</wp14:pctWidth>
+            </wp14:sizeRelH>
+          </wp:anchor>
+        </w:drawing>
+      </w:r>
+    </w:p>
+    <w:p>
+      <w:pPr>
+        <w:spacing w:after="0"/>
+        <w:rPr>
+          <w:b/>
+          <w:bCs/>
+          <w:sz w:val="24"/>
+          <w:szCs w:val="24"/>
+          <w:u w:val="thick" w:color="32CD32"/>
+        </w:rPr>
+      </w:pPr>
+      <w:r>
+        <w:rPr>
+          <w:b/>
+          <w:bCs/>
+          <w:sz w:val="24"/>
+          <w:szCs w:val="24"/>
+          <w:u w:val="thick" w:color="32CD32"/>
+        </w:rPr>
+        <w:t>Piker</w:t>
+      </w:r>
+    </w:p>
+    <w:p>
+      <w:pPr>
+        <w:spacing w:after="0"/>
+        <w:jc w:val="both"/>
+      </w:pPr>
+      <w:r>
+        <w:rPr>
+          <w:sz w:val="24"/>
+          <w:szCs w:val="24"/>
+        </w:rPr>
+        <w:t xml:space="preserve">Coût : XX </w:t>
+      </w:r>
+      <w:r>
+        <w:rPr>
+          <w:sz w:val="24"/>
+          <w:szCs w:val="24"/>
+        </w:rPr>
+        <w:t xml:space="preserve">  </w:t>
+      </w:r>
+      <w:r>
+        <w:rPr>
+          <w:sz w:val="24"/>
+          <w:szCs w:val="24"/>
+        </w:rPr>
+        <w:t xml:space="preserve"> </w:t>
+      </w:r>
+      <w:r>
+        <w:rPr>
+          <w:sz w:val="24"/>
+          <w:szCs w:val="24"/>
+        </w:rPr>
+        <w:t xml:space="preserve"> </w:t>
+      </w:r>
+      <w:r>
+        <w:rPr>
+          <w:rFonts w:cstheme="minorHAnsi"/>
+          <w:color w:val="1D2129"/>
+          <w:sz w:val="24"/>
+          <w:szCs w:val="24"/>
+          <w:shd w:val="clear" w:color="auto" w:fill="FFFFFF"/>
+        </w:rPr>
+        <w:t>•</w:t>
+      </w:r>
+      <w:r>
+        <w:rPr>
+          <w:rFonts w:cstheme="minorHAnsi"/>
+          <w:color w:val="1D2129"/>
+          <w:sz w:val="24"/>
+          <w:szCs w:val="24"/>
+          <w:shd w:val="clear" w:color="auto" w:fill="FFFFFF"/>
+        </w:rPr>
+        <w:t xml:space="preserve">   </w:t>
+      </w:r>
+      <w:r>
+        <w:rPr>
+          <w:sz w:val="24"/>
+          <w:szCs w:val="24"/>
+        </w:rPr>
+        <w:t xml:space="preserve"> </w:t>
+      </w:r>
+      <w:r>
+        <w:rPr>
+          <w:sz w:val="24"/>
+          <w:szCs w:val="24"/>
+        </w:rPr>
+        <w:t xml:space="preserve">Points de vie : </w:t>
+      </w:r>
+      <w:r>
+        <w:rPr>
+          <w:sz w:val="24"/>
+          <w:szCs w:val="24"/>
+        </w:rPr>
+        <w:t xml:space="preserve">XX  </w:t>
+      </w:r>
+      <w:r>
+        <w:rPr>
+          <w:sz w:val="24"/>
+          <w:szCs w:val="24"/>
+        </w:rPr>
+        <w:t xml:space="preserve">   </w:t>
+      </w:r>
+      <w:r>
+        <w:rPr>
+          <w:rFonts w:cstheme="minorHAnsi"/>
+          <w:color w:val="1D2129"/>
+          <w:sz w:val="24"/>
+          <w:szCs w:val="24"/>
+          <w:shd w:val="clear" w:color="auto" w:fill="FFFFFF"/>
+        </w:rPr>
+        <w:t>•</w:t>
+      </w:r>
+      <w:r>
+        <w:rPr>
+          <w:sz w:val="24"/>
+          <w:szCs w:val="24"/>
+        </w:rPr>
+        <w:t xml:space="preserve">  </w:t>
+      </w:r>
+      <w:r>
+        <w:rPr>
+          <w:sz w:val="24"/>
+          <w:szCs w:val="24"/>
+        </w:rPr>
+        <w:t xml:space="preserve">   </w:t>
+      </w:r>
+      <w:r>
+        <w:rPr>
+          <w:sz w:val="24"/>
+          <w:szCs w:val="24"/>
+        </w:rPr>
+        <w:t>Dégâts : XX</w:t>
+      </w:r>
+      <w:r>
+        <w:rPr>
+          <w:sz w:val="24"/>
+          <w:szCs w:val="24"/>
+        </w:rPr>
+        <w:t xml:space="preserve">   </w:t>
+      </w:r>
+      <w:r>
+        <w:rPr>
+          <w:sz w:val="24"/>
+          <w:szCs w:val="24"/>
+        </w:rPr>
+        <w:t xml:space="preserve">                               </w:t>
+      </w:r>
+      <w:r>
+        <w:rPr>
+          <w:sz w:val="24"/>
+          <w:szCs w:val="24"/>
+        </w:rPr>
+        <w:t xml:space="preserve">                                                                              </w:t>
+      </w:r>
+      <w:r>
+        <w:rPr>
+          <w:sz w:val="24"/>
+          <w:szCs w:val="24"/>
+        </w:rPr>
+        <w:t>Temps de production : X,X s</w:t>
+      </w:r>
+      <w:r>
+        <w:rPr>
+          <w:sz w:val="24"/>
+          <w:szCs w:val="24"/>
+        </w:rPr>
+        <w:t>econde</w:t>
+      </w:r>
+      <w:r>
+        <w:rPr>
+          <w:sz w:val="24"/>
+          <w:szCs w:val="24"/>
+        </w:rPr>
+        <w:t xml:space="preserve">  </w:t>
+      </w:r>
+      <w:r>
+        <w:rPr>
+          <w:sz w:val="24"/>
+          <w:szCs w:val="24"/>
+        </w:rPr>
+        <w:t xml:space="preserve">   </w:t>
+      </w:r>
+      <w:r>
+        <w:rPr>
+          <w:rFonts w:cstheme="minorHAnsi"/>
+          <w:color w:val="1D2129"/>
+          <w:sz w:val="24"/>
+          <w:szCs w:val="24"/>
+          <w:shd w:val="clear" w:color="auto" w:fill="FFFFFF"/>
+        </w:rPr>
+        <w:t>•</w:t>
+      </w:r>
+      <w:r>
+        <w:rPr>
+          <w:rFonts w:cstheme="minorHAnsi"/>
+          <w:color w:val="1D2129"/>
+          <w:sz w:val="24"/>
+          <w:szCs w:val="24"/>
+          <w:shd w:val="clear" w:color="auto" w:fill="FFFFFF"/>
+        </w:rPr>
+        <w:t xml:space="preserve">   </w:t>
+      </w:r>
+      <w:r>
+        <w:rPr>
+          <w:sz w:val="24"/>
+          <w:szCs w:val="24"/>
+        </w:rPr>
+        <w:t xml:space="preserve">  Vitesse de déplacement : </w:t>
+      </w:r>
+      <w:r>
+        <w:rPr>
+          <w:sz w:val="24"/>
+          <w:szCs w:val="24"/>
+        </w:rPr>
+        <w:t xml:space="preserve">XX pixel/seconde    </w:t>
+      </w:r>
+      <w:r>
+        <w:rPr>
+          <w:sz w:val="24"/>
+          <w:szCs w:val="24"/>
+        </w:rPr>
+        <w:t xml:space="preserve">                       </w:t>
+      </w:r>
+      <w:r>
+        <w:rPr>
+          <w:sz w:val="24"/>
+          <w:szCs w:val="24"/>
+        </w:rPr>
+        <w:t>|</w:t>
+      </w:r>
+    </w:p>
+    <w:p>
+      <w:pPr>
+        <w:spacing w:after="0"/>
+        <w:rPr>
+          <w:sz w:val="24"/>
+          <w:szCs w:val="24"/>
+        </w:rPr>
+      </w:pPr>
+      <w:r>
+        <w:rPr>
+          <w:sz w:val="24"/>
+          <w:szCs w:val="24"/>
+        </w:rPr>
+        <w:t xml:space="preserve">Le </w:t>
+      </w:r>
+      <w:r>
+        <w:rPr>
+          <w:sz w:val="24"/>
+          <w:szCs w:val="24"/>
+        </w:rPr>
+        <w:t>P</w:t>
+      </w:r>
+      <w:r>
+        <w:rPr>
+          <w:sz w:val="24"/>
+          <w:szCs w:val="24"/>
+        </w:rPr>
+        <w:t>iquier est blabl</w:t>
+      </w:r>
+      <w:r>
+        <w:rPr>
+          <w:sz w:val="24"/>
+          <w:szCs w:val="24"/>
+        </w:rPr>
+        <w:t>abl</w:t>
+      </w:r>
+      <w:r>
+        <w:rPr>
+          <w:sz w:val="24"/>
+          <w:szCs w:val="24"/>
+        </w:rPr>
+        <w:t>a……..</w:t>
+      </w:r>
+    </w:p>
+    <w:p>
+      <w:pPr>
+        <w:spacing w:after="0"/>
+        <w:rPr>
+          <w:sz w:val="24"/>
+          <w:szCs w:val="24"/>
+        </w:rPr>
+      </w:pPr>
+      <w:r>
+        <w:rPr>
+          <w:sz w:val="24"/>
+          <w:szCs w:val="24"/>
+        </w:rPr>
+        <w:t>Blablabla…….</w:t>
+      </w:r>
+    </w:p>
+    <w:p>
+      <w:pPr>
+        <w:spacing w:after="0"/>
+        <w:rPr>
+          <w:sz w:val="24"/>
+          <w:szCs w:val="24"/>
+        </w:rPr>
+      </w:pPr>
+      <w:r>
+        <w:rPr>
+          <w:b/>
+          <w:bCs/>
+          <w:noProof/>
+          <w:sz w:val="24"/>
+          <w:szCs w:val="24"/>
+          <w:u w:val="thick" w:color="32CD32"/>
+        </w:rPr>
+        <w:drawing>
+          <wp:anchor distT="0" distB="0" distL="114300" distR="114300" simplePos="0" relativeHeight="251664384" behindDoc="1" locked="0" layoutInCell="1" allowOverlap="1" wp14:anchorId="4EDE2194" wp14:editId="67A99F70">
+            <wp:simplePos x="0" y="0"/>
+            <wp:positionH relativeFrom="column">
+              <wp:posOffset>11430</wp:posOffset>
+            </wp:positionH>
+            <wp:positionV relativeFrom="paragraph">
+              <wp:posOffset>196850</wp:posOffset>
+            </wp:positionV>
+            <wp:extent cx="1127760" cy="1127760"/>
+            <wp:effectExtent l="19050" t="19050" r="15240" b="15240"/>
+            <wp:wrapTight wrapText="bothSides">
+              <wp:wrapPolygon edited="0">
+                <wp:start x="-365" y="-365"/>
+                <wp:lineTo x="-365" y="21527"/>
+                <wp:lineTo x="21527" y="21527"/>
+                <wp:lineTo x="21527" y="-365"/>
+                <wp:lineTo x="-365" y="-365"/>
+              </wp:wrapPolygon>
+            </wp:wrapTight>
+            <wp:docPr id="7" name="Image 7"/>
+            <wp:cNvGraphicFramePr>
+              <a:graphicFrameLocks xmlns:a="http://schemas.openxmlformats.org/drawingml/2006/main" noChangeAspect="1"/>
+            </wp:cNvGraphicFramePr>
+            <a:graphic xmlns:a="http://schemas.openxmlformats.org/drawingml/2006/main">
+              <a:graphicData uri="http://schemas.openxmlformats.org/drawingml/2006/picture">
+                <pic:pic xmlns:pic="http://schemas.openxmlformats.org/drawingml/2006/picture">
+                  <pic:nvPicPr>
+                    <pic:cNvPr id="6" name="Piker.png"/>
+                    <pic:cNvPicPr/>
+                  </pic:nvPicPr>
+                  <pic:blipFill>
+                    <a:blip r:embed="rId11">
+                      <a:extLst>
+                        <a:ext uri="{28A0092B-C50C-407E-A947-70E740481C1C}">
+                          <a14:useLocalDpi xmlns:a14="http://schemas.microsoft.com/office/drawing/2010/main" val="0"/>
+                        </a:ext>
+                      </a:extLst>
+                    </a:blip>
+                    <a:stretch>
+                      <a:fillRect/>
+                    </a:stretch>
+                  </pic:blipFill>
+                  <pic:spPr>
+                    <a:xfrm>
+                      <a:off x="0" y="0"/>
+                      <a:ext cx="1127760" cy="1127760"/>
+                    </a:xfrm>
+                    <a:prstGeom prst="rect">
+                      <a:avLst/>
+                    </a:prstGeom>
+                    <a:ln w="19050">
+                      <a:solidFill>
+                        <a:schemeClr val="accent5">
+                          <a:lumMod val="75000"/>
+                        </a:schemeClr>
+                      </a:solidFill>
+                    </a:ln>
+                  </pic:spPr>
+                </pic:pic>
+              </a:graphicData>
+            </a:graphic>
+            <wp14:sizeRelH relativeFrom="margin">
+              <wp14:pctWidth>0</wp14:pctWidth>
+            </wp14:sizeRelH>
+          </wp:anchor>
+        </w:drawing>
+      </w:r>
+    </w:p>
+    <w:p>
+      <w:pPr>
+        <w:spacing w:after="0"/>
+        <w:rPr>
+          <w:sz w:val="24"/>
+          <w:szCs w:val="24"/>
+        </w:rPr>
+      </w:pPr>
+      <w:r>
+        <w:rPr>
+          <w:b/>
+          <w:bCs/>
+          <w:sz w:val="24"/>
+          <w:szCs w:val="24"/>
+          <w:u w:val="thick" w:color="32CD32"/>
+        </w:rPr>
+        <w:t>Knight</w:t>
+      </w:r>
+    </w:p>
+    <w:p>
+      <w:pPr>
+        <w:spacing w:after="0"/>
+        <w:jc w:val="both"/>
+      </w:pPr>
+      <w:r>
+        <w:rPr>
+          <w:sz w:val="24"/>
+          <w:szCs w:val="24"/>
+        </w:rPr>
+        <w:t xml:space="preserve">Coût : XX     </w:t>
+      </w:r>
+      <w:r>
+        <w:rPr>
+          <w:rFonts w:cstheme="minorHAnsi"/>
+          <w:color w:val="1D2129"/>
+          <w:sz w:val="24"/>
+          <w:szCs w:val="24"/>
+          <w:shd w:val="clear" w:color="auto" w:fill="FFFFFF"/>
+        </w:rPr>
+        <w:t>•</w:t>
+      </w:r>
+      <w:r>
+        <w:rPr>
+          <w:rFonts w:cstheme="minorHAnsi"/>
+          <w:color w:val="1D2129"/>
+          <w:sz w:val="24"/>
+          <w:szCs w:val="24"/>
+          <w:shd w:val="clear" w:color="auto" w:fill="FFFFFF"/>
+        </w:rPr>
+        <w:t xml:space="preserve">   </w:t>
+      </w:r>
+      <w:r>
+        <w:rPr>
+          <w:sz w:val="24"/>
+          <w:szCs w:val="24"/>
+        </w:rPr>
+        <w:t xml:space="preserve"> </w:t>
+      </w:r>
+      <w:r>
+        <w:rPr>
+          <w:sz w:val="24"/>
+          <w:szCs w:val="24"/>
+        </w:rPr>
+        <w:t xml:space="preserve">Points de vie : </w:t>
+      </w:r>
+      <w:r>
+        <w:rPr>
+          <w:sz w:val="24"/>
+          <w:szCs w:val="24"/>
+        </w:rPr>
+        <w:t xml:space="preserve">XX     </w:t>
+      </w:r>
+      <w:r>
+        <w:rPr>
+          <w:rFonts w:cstheme="minorHAnsi"/>
+          <w:color w:val="1D2129"/>
+          <w:sz w:val="24"/>
+          <w:szCs w:val="24"/>
+          <w:shd w:val="clear" w:color="auto" w:fill="FFFFFF"/>
+        </w:rPr>
+        <w:t>•</w:t>
+      </w:r>
+      <w:r>
+        <w:rPr>
+          <w:sz w:val="24"/>
+          <w:szCs w:val="24"/>
+        </w:rPr>
+        <w:t xml:space="preserve">     Dégâts : XX                                                                                                                Temps de production : X,X seconde     </w:t>
+      </w:r>
+      <w:r>
+        <w:rPr>
+          <w:rFonts w:cstheme="minorHAnsi"/>
+          <w:color w:val="1D2129"/>
+          <w:sz w:val="24"/>
+          <w:szCs w:val="24"/>
+          <w:shd w:val="clear" w:color="auto" w:fill="FFFFFF"/>
+        </w:rPr>
+        <w:t>•</w:t>
+      </w:r>
+      <w:r>
+        <w:rPr>
+          <w:rFonts w:cstheme="minorHAnsi"/>
+          <w:color w:val="1D2129"/>
+          <w:sz w:val="24"/>
+          <w:szCs w:val="24"/>
+          <w:shd w:val="clear" w:color="auto" w:fill="FFFFFF"/>
+        </w:rPr>
+        <w:t xml:space="preserve">   </w:t>
+      </w:r>
+      <w:r>
+        <w:rPr>
+          <w:sz w:val="24"/>
+          <w:szCs w:val="24"/>
+        </w:rPr>
+        <w:t xml:space="preserve">  Vitesse de déplacement : XX pixel/seconde                           |</w:t>
+      </w:r>
+    </w:p>
+    <w:p>
+      <w:pPr>
+        <w:spacing w:after="0"/>
+        <w:rPr>
+          <w:sz w:val="24"/>
+          <w:szCs w:val="24"/>
+        </w:rPr>
+      </w:pPr>
+      <w:r>
+        <w:rPr>
+          <w:sz w:val="24"/>
+          <w:szCs w:val="24"/>
+        </w:rPr>
+        <w:t xml:space="preserve">Le </w:t>
+      </w:r>
+      <w:r>
+        <w:rPr>
+          <w:sz w:val="24"/>
+          <w:szCs w:val="24"/>
+        </w:rPr>
+        <w:t>Chevalier</w:t>
+      </w:r>
+      <w:r>
+        <w:rPr>
+          <w:sz w:val="24"/>
+          <w:szCs w:val="24"/>
+        </w:rPr>
+        <w:t xml:space="preserve"> est blabl</w:t>
+      </w:r>
+      <w:r>
+        <w:rPr>
+          <w:sz w:val="24"/>
+          <w:szCs w:val="24"/>
+        </w:rPr>
+        <w:t>abl</w:t>
+      </w:r>
+      <w:r>
+        <w:rPr>
+          <w:sz w:val="24"/>
+          <w:szCs w:val="24"/>
+        </w:rPr>
+        <w:t>a……..</w:t>
+      </w:r>
+    </w:p>
+    <w:p>
+      <w:pPr>
+        <w:spacing w:after="0"/>
+        <w:rPr>
+          <w:sz w:val="24"/>
+          <w:szCs w:val="24"/>
+        </w:rPr>
+      </w:pPr>
+      <w:r>
+        <w:rPr>
+          <w:sz w:val="24"/>
+          <w:szCs w:val="24"/>
+        </w:rPr>
+        <w:t>Blablabla…….</w:t>
+      </w:r>
+    </w:p>
+    <w:p>
+      <w:pPr>
+        <w:spacing w:after="0"/>
+        <w:rPr>
+          <w:sz w:val="24"/>
+          <w:szCs w:val="24"/>
+        </w:rPr>
+      </w:pPr>
+    </w:p>
+    <w:p>
+      <w:pPr>
+        <w:spacing w:after="0"/>
+        <w:rPr>
+          <w:sz w:val="24"/>
+          <w:szCs w:val="24"/>
+        </w:rPr>
+      </w:pPr>
+      <w:r>
+        <w:rPr>
+          <w:b/>
+          <w:bCs/>
+          <w:noProof/>
+          <w:sz w:val="24"/>
+          <w:szCs w:val="24"/>
+          <w:u w:val="thick" w:color="32CD32"/>
+        </w:rPr>
+        <w:lastRenderedPageBreak/>
+        <w:drawing>
+          <wp:anchor distT="0" distB="0" distL="114300" distR="114300" simplePos="0" relativeHeight="251673600" behindDoc="1" locked="0" layoutInCell="1" allowOverlap="1" wp14:anchorId="549768C2" wp14:editId="4901A5BA">
+            <wp:simplePos x="0" y="0"/>
+            <wp:positionH relativeFrom="column">
+              <wp:posOffset>0</wp:posOffset>
+            </wp:positionH>
+            <wp:positionV relativeFrom="paragraph">
+              <wp:posOffset>0</wp:posOffset>
+            </wp:positionV>
+            <wp:extent cx="1143099" cy="1143099"/>
+            <wp:effectExtent l="19050" t="19050" r="19050" b="19050"/>
+            <wp:wrapTight wrapText="bothSides">
+              <wp:wrapPolygon edited="0">
+                <wp:start x="-360" y="-360"/>
+                <wp:lineTo x="-360" y="21600"/>
+                <wp:lineTo x="21600" y="21600"/>
+                <wp:lineTo x="21600" y="-360"/>
+                <wp:lineTo x="-360" y="-360"/>
+              </wp:wrapPolygon>
+            </wp:wrapTight>
+            <wp:docPr id="13" name="Image 13"/>
+            <wp:cNvGraphicFramePr>
+              <a:graphicFrameLocks xmlns:a="http://schemas.openxmlformats.org/drawingml/2006/main" noChangeAspect="1"/>
+            </wp:cNvGraphicFramePr>
+            <a:graphic xmlns:a="http://schemas.openxmlformats.org/drawingml/2006/main">
+              <a:graphicData uri="http://schemas.openxmlformats.org/drawingml/2006/picture">
+                <pic:pic xmlns:pic="http://schemas.openxmlformats.org/drawingml/2006/picture">
+                  <pic:nvPicPr>
+                    <pic:cNvPr id="13" name="Onager.png"/>
+                    <pic:cNvPicPr/>
+                  </pic:nvPicPr>
+                  <pic:blipFill>
+                    <a:blip r:embed="rId12">
+                      <a:extLst>
+                        <a:ext uri="{28A0092B-C50C-407E-A947-70E740481C1C}">
+                          <a14:useLocalDpi xmlns:a14="http://schemas.microsoft.com/office/drawing/2010/main" val="0"/>
+                        </a:ext>
+                      </a:extLst>
+                    </a:blip>
+                    <a:stretch>
+                      <a:fillRect/>
+                    </a:stretch>
+                  </pic:blipFill>
+                  <pic:spPr>
+                    <a:xfrm>
+                      <a:off x="0" y="0"/>
+                      <a:ext cx="1143099" cy="1143099"/>
+                    </a:xfrm>
+                    <a:prstGeom prst="rect">
+                      <a:avLst/>
+                    </a:prstGeom>
+                    <a:ln w="19050">
+                      <a:solidFill>
+                        <a:schemeClr val="accent5">
+                          <a:lumMod val="75000"/>
+                        </a:schemeClr>
+                      </a:solidFill>
+                    </a:ln>
+                  </pic:spPr>
+                </pic:pic>
+              </a:graphicData>
+            </a:graphic>
+          </wp:anchor>
+        </w:drawing>
+      </w:r>
+      <w:r>
+        <w:rPr>
+          <w:b/>
+          <w:bCs/>
+          <w:sz w:val="24"/>
+          <w:szCs w:val="24"/>
+          <w:u w:val="thick" w:color="32CD32"/>
+        </w:rPr>
+        <w:t>Onager</w:t>
+      </w:r>
+    </w:p>
+    <w:p>
+      <w:pPr>
+        <w:spacing w:after="0"/>
+        <w:jc w:val="both"/>
+      </w:pPr>
+      <w:r>
+        <w:rPr>
+          <w:sz w:val="24"/>
+          <w:szCs w:val="24"/>
+        </w:rPr>
+        <w:t xml:space="preserve">Coût : XX     </w:t>
+      </w:r>
+      <w:r>
+        <w:rPr>
+          <w:rFonts w:cstheme="minorHAnsi"/>
+          <w:color w:val="1D2129"/>
+          <w:sz w:val="24"/>
+          <w:szCs w:val="24"/>
+          <w:shd w:val="clear" w:color="auto" w:fill="FFFFFF"/>
+        </w:rPr>
+        <w:t>•</w:t>
+      </w:r>
+      <w:r>
+        <w:rPr>
+          <w:rFonts w:cstheme="minorHAnsi"/>
+          <w:color w:val="1D2129"/>
+          <w:sz w:val="24"/>
+          <w:szCs w:val="24"/>
+          <w:shd w:val="clear" w:color="auto" w:fill="FFFFFF"/>
+        </w:rPr>
+        <w:t xml:space="preserve">   </w:t>
+      </w:r>
+      <w:r>
+        <w:rPr>
+          <w:sz w:val="24"/>
+          <w:szCs w:val="24"/>
+        </w:rPr>
+        <w:t xml:space="preserve"> </w:t>
+      </w:r>
+      <w:r>
+        <w:rPr>
+          <w:sz w:val="24"/>
+          <w:szCs w:val="24"/>
+        </w:rPr>
+        <w:t xml:space="preserve">Points de vie : </w:t>
+      </w:r>
+      <w:r>
+        <w:rPr>
+          <w:sz w:val="24"/>
+          <w:szCs w:val="24"/>
+        </w:rPr>
+        <w:t xml:space="preserve">XX     </w:t>
+      </w:r>
+      <w:r>
+        <w:rPr>
+          <w:rFonts w:cstheme="minorHAnsi"/>
+          <w:color w:val="1D2129"/>
+          <w:sz w:val="24"/>
+          <w:szCs w:val="24"/>
+          <w:shd w:val="clear" w:color="auto" w:fill="FFFFFF"/>
+        </w:rPr>
+        <w:t>•</w:t>
+      </w:r>
+      <w:r>
+        <w:rPr>
+          <w:sz w:val="24"/>
+          <w:szCs w:val="24"/>
+        </w:rPr>
+        <w:t xml:space="preserve">     Dégâts : XX                                                                                                                Temps de production : X,X seconde     </w:t>
+      </w:r>
+      <w:r>
+        <w:rPr>
+          <w:rFonts w:cstheme="minorHAnsi"/>
+          <w:color w:val="1D2129"/>
+          <w:sz w:val="24"/>
+          <w:szCs w:val="24"/>
+          <w:shd w:val="clear" w:color="auto" w:fill="FFFFFF"/>
+        </w:rPr>
+        <w:t>•</w:t>
+      </w:r>
+      <w:r>
+        <w:rPr>
+          <w:rFonts w:cstheme="minorHAnsi"/>
+          <w:color w:val="1D2129"/>
+          <w:sz w:val="24"/>
+          <w:szCs w:val="24"/>
+          <w:shd w:val="clear" w:color="auto" w:fill="FFFFFF"/>
+        </w:rPr>
+        <w:t xml:space="preserve">   </w:t>
+      </w:r>
+      <w:r>
+        <w:rPr>
+          <w:sz w:val="24"/>
+          <w:szCs w:val="24"/>
+        </w:rPr>
+        <w:t xml:space="preserve">  Vitesse de déplacement : XX pixel/seconde                           |</w:t>
+      </w:r>
+    </w:p>
+    <w:p>
+      <w:pPr>
+        <w:spacing w:after="0"/>
+        <w:rPr>
+          <w:sz w:val="24"/>
+          <w:szCs w:val="24"/>
+        </w:rPr>
+      </w:pPr>
+      <w:r>
+        <w:rPr>
+          <w:sz w:val="24"/>
+          <w:szCs w:val="24"/>
+        </w:rPr>
+        <w:t>L</w:t>
+      </w:r>
+      <w:r>
+        <w:rPr>
+          <w:sz w:val="24"/>
+          <w:szCs w:val="24"/>
+        </w:rPr>
+        <w:t xml:space="preserve">a Catapulte </w:t>
+      </w:r>
+      <w:r>
+        <w:rPr>
+          <w:sz w:val="24"/>
+          <w:szCs w:val="24"/>
+        </w:rPr>
+        <w:t>est blabl</w:t>
+      </w:r>
+      <w:r>
+        <w:rPr>
+          <w:sz w:val="24"/>
+          <w:szCs w:val="24"/>
+        </w:rPr>
+        <w:t>abl</w:t>
+      </w:r>
+      <w:r>
+        <w:rPr>
+          <w:sz w:val="24"/>
+          <w:szCs w:val="24"/>
+        </w:rPr>
+        <w:t>a……..</w:t>
+      </w:r>
+    </w:p>
+    <w:p>
+      <w:pPr>
+        <w:spacing w:after="0"/>
+        <w:rPr>
+          <w:sz w:val="24"/>
+          <w:szCs w:val="24"/>
+        </w:rPr>
+      </w:pPr>
+      <w:r>
+        <w:rPr>
+          <w:sz w:val="24"/>
+          <w:szCs w:val="24"/>
+        </w:rPr>
+        <w:t>Blablabla…….</w:t>
+      </w:r>
+    </w:p>
+    <w:p>
+      <w:pPr>
+        <w:spacing w:after="0"/>
+        <w:rPr>
+          <w:sz w:val="24"/>
+          <w:szCs w:val="24"/>
+        </w:rPr>
+      </w:pPr>
+      <w:r>
+        <w:rPr>
+          <w:b/>
+          <w:bCs/>
+          <w:noProof/>
+          <w:sz w:val="24"/>
+          <w:szCs w:val="24"/>
+          <w:u w:val="thick" w:color="32CD32"/>
+        </w:rPr>
+        <w:drawing>
+          <wp:anchor distT="0" distB="0" distL="114300" distR="114300" simplePos="0" relativeHeight="251668480" behindDoc="1" locked="0" layoutInCell="1" allowOverlap="1" wp14:anchorId="3FE7B655" wp14:editId="395D6A00">
+            <wp:simplePos x="0" y="0"/>
+            <wp:positionH relativeFrom="column">
+              <wp:posOffset>11430</wp:posOffset>
+            </wp:positionH>
+            <wp:positionV relativeFrom="paragraph">
+              <wp:posOffset>196215</wp:posOffset>
+            </wp:positionV>
+            <wp:extent cx="1127760" cy="1127760"/>
+            <wp:effectExtent l="19050" t="19050" r="15240" b="15240"/>
+            <wp:wrapTight wrapText="bothSides">
+              <wp:wrapPolygon edited="0">
+                <wp:start x="-365" y="-365"/>
+                <wp:lineTo x="-365" y="21527"/>
+                <wp:lineTo x="21527" y="21527"/>
+                <wp:lineTo x="21527" y="-365"/>
+                <wp:lineTo x="-365" y="-365"/>
+              </wp:wrapPolygon>
+            </wp:wrapTight>
+            <wp:docPr id="9" name="Image 9"/>
+            <wp:cNvGraphicFramePr>
+              <a:graphicFrameLocks xmlns:a="http://schemas.openxmlformats.org/drawingml/2006/main" noChangeAspect="1"/>
+            </wp:cNvGraphicFramePr>
+            <a:graphic xmlns:a="http://schemas.openxmlformats.org/drawingml/2006/main">
+              <a:graphicData uri="http://schemas.openxmlformats.org/drawingml/2006/picture">
+                <pic:pic xmlns:pic="http://schemas.openxmlformats.org/drawingml/2006/picture">
+                  <pic:nvPicPr>
+                    <pic:cNvPr id="6" name="Piker.png"/>
+                    <pic:cNvPicPr/>
+                  </pic:nvPicPr>
+                  <pic:blipFill>
+                    <a:blip r:embed="rId13">
+                      <a:extLst>
+                        <a:ext uri="{28A0092B-C50C-407E-A947-70E740481C1C}">
+                          <a14:useLocalDpi xmlns:a14="http://schemas.microsoft.com/office/drawing/2010/main" val="0"/>
+                        </a:ext>
+                      </a:extLst>
+                    </a:blip>
+                    <a:stretch>
+                      <a:fillRect/>
+                    </a:stretch>
+                  </pic:blipFill>
+                  <pic:spPr>
+                    <a:xfrm>
+                      <a:off x="0" y="0"/>
+                      <a:ext cx="1127760" cy="1127760"/>
+                    </a:xfrm>
+                    <a:prstGeom prst="rect">
+                      <a:avLst/>
+                    </a:prstGeom>
+                    <a:ln w="19050">
+                      <a:solidFill>
+                        <a:schemeClr val="accent5">
+                          <a:lumMod val="75000"/>
+                        </a:schemeClr>
+                      </a:solidFill>
+                    </a:ln>
+                  </pic:spPr>
+                </pic:pic>
+              </a:graphicData>
+            </a:graphic>
+            <wp14:sizeRelH relativeFrom="margin">
+              <wp14:pctWidth>0</wp14:pctWidth>
+            </wp14:sizeRelH>
+          </wp:anchor>
+        </w:drawing>
+      </w:r>
+    </w:p>
+    <w:p>
+      <w:pPr>
+        <w:spacing w:after="0"/>
+        <w:rPr>
+          <w:b/>
+          <w:bCs/>
+          <w:sz w:val="24"/>
+          <w:szCs w:val="24"/>
+          <w:u w:val="thick" w:color="32CD32"/>
+        </w:rPr>
+      </w:pPr>
+      <w:r>
+        <w:rPr>
+          <w:b/>
+          <w:bCs/>
+          <w:sz w:val="24"/>
+          <w:szCs w:val="24"/>
+          <w:u w:val="thick" w:color="32CD32"/>
+        </w:rPr>
+        <w:t>Archer</w:t>
+      </w:r>
+    </w:p>
+    <w:p>
+      <w:pPr>
+        <w:spacing w:after="0"/>
+        <w:jc w:val="both"/>
+      </w:pPr>
+      <w:r>
+        <w:rPr>
+          <w:sz w:val="24"/>
+          <w:szCs w:val="24"/>
+        </w:rPr>
+        <w:t xml:space="preserve">Coût : XX     </w:t>
+      </w:r>
+      <w:r>
+        <w:rPr>
+          <w:rFonts w:cstheme="minorHAnsi"/>
+          <w:color w:val="1D2129"/>
+          <w:sz w:val="24"/>
+          <w:szCs w:val="24"/>
+          <w:shd w:val="clear" w:color="auto" w:fill="FFFFFF"/>
+        </w:rPr>
+        <w:t>•</w:t>
+      </w:r>
+      <w:r>
+        <w:rPr>
+          <w:rFonts w:cstheme="minorHAnsi"/>
+          <w:color w:val="1D2129"/>
+          <w:sz w:val="24"/>
+          <w:szCs w:val="24"/>
+          <w:shd w:val="clear" w:color="auto" w:fill="FFFFFF"/>
+        </w:rPr>
+        <w:t xml:space="preserve">   </w:t>
+      </w:r>
+      <w:r>
+        <w:rPr>
+          <w:sz w:val="24"/>
+          <w:szCs w:val="24"/>
+        </w:rPr>
+        <w:t xml:space="preserve"> </w:t>
+      </w:r>
+      <w:r>
+        <w:rPr>
+          <w:sz w:val="24"/>
+          <w:szCs w:val="24"/>
+        </w:rPr>
+        <w:t xml:space="preserve">Points de vie : </w:t>
+      </w:r>
+      <w:r>
+        <w:rPr>
+          <w:sz w:val="24"/>
+          <w:szCs w:val="24"/>
+        </w:rPr>
+        <w:t xml:space="preserve">XX     </w:t>
+      </w:r>
+      <w:r>
+        <w:rPr>
+          <w:rFonts w:cstheme="minorHAnsi"/>
+          <w:color w:val="1D2129"/>
+          <w:sz w:val="24"/>
+          <w:szCs w:val="24"/>
+          <w:shd w:val="clear" w:color="auto" w:fill="FFFFFF"/>
+        </w:rPr>
+        <w:t>•</w:t>
+      </w:r>
+      <w:r>
+        <w:rPr>
+          <w:sz w:val="24"/>
+          <w:szCs w:val="24"/>
+        </w:rPr>
+        <w:t xml:space="preserve">     Dégâts : XX                                                                                                                Temps de production : X,X seconde     </w:t>
+      </w:r>
+      <w:r>
+        <w:rPr>
+          <w:rFonts w:cstheme="minorHAnsi"/>
+          <w:color w:val="1D2129"/>
+          <w:sz w:val="24"/>
+          <w:szCs w:val="24"/>
+          <w:shd w:val="clear" w:color="auto" w:fill="FFFFFF"/>
+        </w:rPr>
+        <w:t>•</w:t>
+      </w:r>
+      <w:r>
+        <w:rPr>
+          <w:rFonts w:cstheme="minorHAnsi"/>
+          <w:color w:val="1D2129"/>
+          <w:sz w:val="24"/>
+          <w:szCs w:val="24"/>
+          <w:shd w:val="clear" w:color="auto" w:fill="FFFFFF"/>
+        </w:rPr>
+        <w:t xml:space="preserve">   </w:t>
+      </w:r>
+      <w:r>
+        <w:rPr>
+          <w:sz w:val="24"/>
+          <w:szCs w:val="24"/>
+        </w:rPr>
+        <w:t xml:space="preserve">  Vitesse de déplacement : XX pixel/seconde                           |</w:t>
+      </w:r>
+    </w:p>
+    <w:p>
+      <w:pPr>
+        <w:spacing w:after="0"/>
+        <w:rPr>
+          <w:sz w:val="24"/>
+          <w:szCs w:val="24"/>
+        </w:rPr>
+      </w:pPr>
+      <w:r>
+        <w:rPr>
+          <w:sz w:val="24"/>
+          <w:szCs w:val="24"/>
+        </w:rPr>
+        <w:t>L</w:t>
+      </w:r>
+      <w:r>
+        <w:rPr>
+          <w:sz w:val="24"/>
+          <w:szCs w:val="24"/>
+        </w:rPr>
+        <w:t xml:space="preserve">’Archer </w:t>
+      </w:r>
+      <w:r>
+        <w:rPr>
+          <w:sz w:val="24"/>
+          <w:szCs w:val="24"/>
+        </w:rPr>
+        <w:t>est blabl</w:t>
+      </w:r>
+      <w:r>
+        <w:rPr>
+          <w:sz w:val="24"/>
+          <w:szCs w:val="24"/>
+        </w:rPr>
+        <w:t>abl</w:t>
+      </w:r>
+      <w:r>
+        <w:rPr>
+          <w:sz w:val="24"/>
+          <w:szCs w:val="24"/>
+        </w:rPr>
+        <w:t>a……..</w:t>
+      </w:r>
+    </w:p>
+    <w:p>
+      <w:pPr>
+        <w:spacing w:after="0"/>
+        <w:rPr>
+          <w:sz w:val="24"/>
+          <w:szCs w:val="24"/>
+        </w:rPr>
+      </w:pPr>
+      <w:r>
+        <w:rPr>
+          <w:sz w:val="24"/>
+          <w:szCs w:val="24"/>
+        </w:rPr>
+        <w:t>Blablabla…….</w:t>
+      </w:r>
+    </w:p>
+    <w:p>
+      <w:pPr>
+        <w:spacing w:after="0"/>
+        <w:rPr>
+          <w:sz w:val="24"/>
+          <w:szCs w:val="24"/>
+        </w:rPr>
+      </w:pPr>
+      <w:r>
+        <w:rPr>
+          <w:b/>
+          <w:bCs/>
+          <w:noProof/>
+          <w:sz w:val="24"/>
+          <w:szCs w:val="24"/>
+          <w:u w:val="thick" w:color="32CD32"/>
+        </w:rPr>
+        <w:drawing>
+          <wp:anchor distT="0" distB="0" distL="114300" distR="114300" simplePos="0" relativeHeight="251669504" behindDoc="1" locked="0" layoutInCell="1" allowOverlap="1" wp14:anchorId="4900BD22" wp14:editId="2B8A0C83">
+            <wp:simplePos x="0" y="0"/>
+            <wp:positionH relativeFrom="column">
+              <wp:posOffset>11430</wp:posOffset>
+            </wp:positionH>
+            <wp:positionV relativeFrom="paragraph">
+              <wp:posOffset>198120</wp:posOffset>
+            </wp:positionV>
+            <wp:extent cx="1127760" cy="1127760"/>
+            <wp:effectExtent l="19050" t="19050" r="15240" b="15240"/>
+            <wp:wrapTight wrapText="bothSides">
+              <wp:wrapPolygon edited="0">
+                <wp:start x="-365" y="-365"/>
+                <wp:lineTo x="-365" y="21527"/>
+                <wp:lineTo x="21527" y="21527"/>
+                <wp:lineTo x="21527" y="-365"/>
+                <wp:lineTo x="-365" y="-365"/>
+              </wp:wrapPolygon>
+            </wp:wrapTight>
+            <wp:docPr id="10" name="Image 10"/>
+            <wp:cNvGraphicFramePr>
+              <a:graphicFrameLocks xmlns:a="http://schemas.openxmlformats.org/drawingml/2006/main" noChangeAspect="1"/>
+            </wp:cNvGraphicFramePr>
+            <a:graphic xmlns:a="http://schemas.openxmlformats.org/drawingml/2006/main">
+              <a:graphicData uri="http://schemas.openxmlformats.org/drawingml/2006/picture">
+                <pic:pic xmlns:pic="http://schemas.openxmlformats.org/drawingml/2006/picture">
+                  <pic:nvPicPr>
+                    <pic:cNvPr id="6" name="Piker.png"/>
+                    <pic:cNvPicPr/>
+                  </pic:nvPicPr>
+                  <pic:blipFill>
+                    <a:blip r:embed="rId14">
+                      <a:extLst>
+                        <a:ext uri="{28A0092B-C50C-407E-A947-70E740481C1C}">
+                          <a14:useLocalDpi xmlns:a14="http://schemas.microsoft.com/office/drawing/2010/main" val="0"/>
+                        </a:ext>
+                      </a:extLst>
+                    </a:blip>
+                    <a:stretch>
+                      <a:fillRect/>
+                    </a:stretch>
+                  </pic:blipFill>
+                  <pic:spPr>
+                    <a:xfrm>
+                      <a:off x="0" y="0"/>
+                      <a:ext cx="1127760" cy="1127760"/>
+                    </a:xfrm>
+                    <a:prstGeom prst="rect">
+                      <a:avLst/>
+                    </a:prstGeom>
+                    <a:ln w="19050">
+                      <a:solidFill>
+                        <a:schemeClr val="accent5">
+                          <a:lumMod val="75000"/>
+                        </a:schemeClr>
+                      </a:solidFill>
+                    </a:ln>
+                  </pic:spPr>
+                </pic:pic>
+              </a:graphicData>
+            </a:graphic>
+            <wp14:sizeRelH relativeFrom="margin">
+              <wp14:pctWidth>0</wp14:pctWidth>
+            </wp14:sizeRelH>
+          </wp:anchor>
+        </w:drawing>
+      </w:r>
+    </w:p>
+    <w:p>
+      <w:pPr>
+        <w:spacing w:after="0"/>
+        <w:rPr>
+          <w:sz w:val="24"/>
+          <w:szCs w:val="24"/>
+        </w:rPr>
+      </w:pPr>
+      <w:r>
+        <w:rPr>
+          <w:b/>
+          <w:bCs/>
+          <w:sz w:val="24"/>
+          <w:szCs w:val="24"/>
+          <w:u w:val="thick" w:color="32CD32"/>
+        </w:rPr>
+        <w:t>Berseker</w:t>
+      </w:r>
+    </w:p>
+    <w:p>
+      <w:pPr>
+        <w:spacing w:after="0"/>
+        <w:jc w:val="both"/>
+      </w:pPr>
+      <w:r>
+        <w:rPr>
+          <w:sz w:val="24"/>
+          <w:szCs w:val="24"/>
+        </w:rPr>
+        <w:t xml:space="preserve">Coût : XX     </w:t>
+      </w:r>
+      <w:r>
+        <w:rPr>
+          <w:rFonts w:cstheme="minorHAnsi"/>
+          <w:color w:val="1D2129"/>
+          <w:sz w:val="24"/>
+          <w:szCs w:val="24"/>
+          <w:shd w:val="clear" w:color="auto" w:fill="FFFFFF"/>
+        </w:rPr>
+        <w:t>•</w:t>
+      </w:r>
+      <w:r>
+        <w:rPr>
+          <w:rFonts w:cstheme="minorHAnsi"/>
+          <w:color w:val="1D2129"/>
+          <w:sz w:val="24"/>
+          <w:szCs w:val="24"/>
+          <w:shd w:val="clear" w:color="auto" w:fill="FFFFFF"/>
+        </w:rPr>
+        <w:t xml:space="preserve">   </w:t>
+      </w:r>
+      <w:r>
+        <w:rPr>
+          <w:sz w:val="24"/>
+          <w:szCs w:val="24"/>
+        </w:rPr>
+        <w:t xml:space="preserve"> </w:t>
+      </w:r>
+      <w:r>
+        <w:rPr>
+          <w:sz w:val="24"/>
+          <w:szCs w:val="24"/>
+        </w:rPr>
+        <w:t xml:space="preserve">Points de vie : </w:t>
+      </w:r>
+      <w:r>
+        <w:rPr>
+          <w:sz w:val="24"/>
+          <w:szCs w:val="24"/>
+        </w:rPr>
+        <w:t xml:space="preserve">XX     </w:t>
+      </w:r>
+      <w:r>
+        <w:rPr>
+          <w:rFonts w:cstheme="minorHAnsi"/>
+          <w:color w:val="1D2129"/>
+          <w:sz w:val="24"/>
+          <w:szCs w:val="24"/>
+          <w:shd w:val="clear" w:color="auto" w:fill="FFFFFF"/>
+        </w:rPr>
+        <w:t>•</w:t>
+      </w:r>
+      <w:r>
+        <w:rPr>
+          <w:sz w:val="24"/>
+          <w:szCs w:val="24"/>
+        </w:rPr>
+        <w:t xml:space="preserve">     Dégâts : XX                                                                                                                Temps de production : X,X seconde     </w:t>
+      </w:r>
+      <w:r>
+        <w:rPr>
+          <w:rFonts w:cstheme="minorHAnsi"/>
+          <w:color w:val="1D2129"/>
+          <w:sz w:val="24"/>
+          <w:szCs w:val="24"/>
+          <w:shd w:val="clear" w:color="auto" w:fill="FFFFFF"/>
+        </w:rPr>
+        <w:t>•</w:t>
+      </w:r>
+      <w:r>
+        <w:rPr>
+          <w:rFonts w:cstheme="minorHAnsi"/>
+          <w:color w:val="1D2129"/>
+          <w:sz w:val="24"/>
+          <w:szCs w:val="24"/>
+          <w:shd w:val="clear" w:color="auto" w:fill="FFFFFF"/>
+        </w:rPr>
+        <w:t xml:space="preserve">   </w:t>
+      </w:r>
+      <w:r>
+        <w:rPr>
+          <w:sz w:val="24"/>
+          <w:szCs w:val="24"/>
+        </w:rPr>
+        <w:t xml:space="preserve">  Vitesse de déplacement : XX pixel/seconde                           |</w:t>
+      </w:r>
+    </w:p>
+    <w:p>
+      <w:pPr>
+        <w:spacing w:after="0"/>
+        <w:rPr>
+          <w:sz w:val="24"/>
+          <w:szCs w:val="24"/>
+        </w:rPr>
+      </w:pPr>
+      <w:r>
+        <w:rPr>
+          <w:sz w:val="24"/>
+          <w:szCs w:val="24"/>
+        </w:rPr>
+        <w:t xml:space="preserve">Le </w:t>
+      </w:r>
+      <w:r>
+        <w:rPr>
+          <w:sz w:val="24"/>
+          <w:szCs w:val="24"/>
+        </w:rPr>
+        <w:t xml:space="preserve">Berserker </w:t>
+      </w:r>
+      <w:r>
+        <w:rPr>
+          <w:sz w:val="24"/>
+          <w:szCs w:val="24"/>
+        </w:rPr>
+        <w:t xml:space="preserve"> est blabl</w:t>
+      </w:r>
+      <w:r>
+        <w:rPr>
+          <w:sz w:val="24"/>
+          <w:szCs w:val="24"/>
+        </w:rPr>
+        <w:t>abl</w:t>
+      </w:r>
+      <w:r>
+        <w:rPr>
+          <w:sz w:val="24"/>
+          <w:szCs w:val="24"/>
+        </w:rPr>
+        <w:t>a……..</w:t>
+      </w:r>
+    </w:p>
+    <w:p>
+      <w:pPr>
+        <w:spacing w:after="0"/>
+        <w:rPr>
+          <w:sz w:val="24"/>
+          <w:szCs w:val="24"/>
+        </w:rPr>
+      </w:pPr>
+      <w:r>
+        <w:rPr>
+          <w:sz w:val="24"/>
+          <w:szCs w:val="24"/>
+        </w:rPr>
+        <w:t>Blablabla…….</w:t>
+      </w:r>
+    </w:p>
+    <w:p>
+      <w:pPr>
+        <w:spacing w:after="0"/>
+        <w:rPr>
+          <w:sz w:val="24"/>
+          <w:szCs w:val="24"/>
+        </w:rPr>
+      </w:pPr>
+      <w:r>
+        <w:rPr>
+          <w:b/>
+          <w:bCs/>
+          <w:noProof/>
+          <w:sz w:val="24"/>
+          <w:szCs w:val="24"/>
+          <w:u w:val="thick" w:color="32CD32"/>
+        </w:rPr>
+        <w:drawing>
+          <wp:anchor distT="0" distB="0" distL="114300" distR="114300" simplePos="0" relativeHeight="251670528" behindDoc="1" locked="0" layoutInCell="1" allowOverlap="1" wp14:anchorId="7DB61509" wp14:editId="547A1F01">
+            <wp:simplePos x="0" y="0"/>
+            <wp:positionH relativeFrom="column">
+              <wp:posOffset>11430</wp:posOffset>
+            </wp:positionH>
+            <wp:positionV relativeFrom="paragraph">
+              <wp:posOffset>194945</wp:posOffset>
+            </wp:positionV>
+            <wp:extent cx="1127760" cy="1127760"/>
+            <wp:effectExtent l="19050" t="19050" r="15240" b="15240"/>
+            <wp:wrapTight wrapText="bothSides">
+              <wp:wrapPolygon edited="0">
+                <wp:start x="-365" y="-365"/>
+                <wp:lineTo x="-365" y="21527"/>
+                <wp:lineTo x="21527" y="21527"/>
+                <wp:lineTo x="21527" y="-365"/>
+                <wp:lineTo x="-365" y="-365"/>
+              </wp:wrapPolygon>
+            </wp:wrapTight>
+            <wp:docPr id="11" name="Image 11"/>
+            <wp:cNvGraphicFramePr>
+              <a:graphicFrameLocks xmlns:a="http://schemas.openxmlformats.org/drawingml/2006/main" noChangeAspect="1"/>
+            </wp:cNvGraphicFramePr>
+            <a:graphic xmlns:a="http://schemas.openxmlformats.org/drawingml/2006/main">
+              <a:graphicData uri="http://schemas.openxmlformats.org/drawingml/2006/picture">
+                <pic:pic xmlns:pic="http://schemas.openxmlformats.org/drawingml/2006/picture">
+                  <pic:nvPicPr>
+                    <pic:cNvPr id="6" name="Piker.png"/>
+                    <pic:cNvPicPr/>
+                  </pic:nvPicPr>
+                  <pic:blipFill>
+                    <a:blip r:embed="rId15">
+                      <a:extLst>
+                        <a:ext uri="{28A0092B-C50C-407E-A947-70E740481C1C}">
+                          <a14:useLocalDpi xmlns:a14="http://schemas.microsoft.com/office/drawing/2010/main" val="0"/>
+                        </a:ext>
+                      </a:extLst>
+                    </a:blip>
+                    <a:stretch>
+                      <a:fillRect/>
+                    </a:stretch>
+                  </pic:blipFill>
+                  <pic:spPr>
+                    <a:xfrm>
+                      <a:off x="0" y="0"/>
+                      <a:ext cx="1127760" cy="1127760"/>
+                    </a:xfrm>
+                    <a:prstGeom prst="rect">
+                      <a:avLst/>
+                    </a:prstGeom>
+                    <a:ln w="19050">
+                      <a:solidFill>
+                        <a:schemeClr val="accent5">
+                          <a:lumMod val="75000"/>
+                        </a:schemeClr>
+                      </a:solidFill>
+                    </a:ln>
+                  </pic:spPr>
+                </pic:pic>
+              </a:graphicData>
+            </a:graphic>
+            <wp14:sizeRelH relativeFrom="margin">
+              <wp14:pctWidth>0</wp14:pctWidth>
+            </wp14:sizeRelH>
+          </wp:anchor>
+        </w:drawing>
+      </w:r>
+    </w:p>
+    <w:p>
+      <w:pPr>
+        <w:spacing w:after="0"/>
+        <w:rPr>
+          <w:sz w:val="24"/>
+          <w:szCs w:val="24"/>
+        </w:rPr>
+      </w:pPr>
+      <w:r>
+        <w:rPr>
+          <w:b/>
+          <w:bCs/>
+          <w:sz w:val="24"/>
+          <w:szCs w:val="24"/>
+          <w:u w:val="thick" w:color="32CD32"/>
+        </w:rPr>
+        <w:t>Spy</w:t>
+      </w:r>
+    </w:p>
+    <w:p>
+      <w:pPr>
+        <w:spacing w:after="0"/>
+        <w:jc w:val="both"/>
+      </w:pPr>
+      <w:r>
+        <w:rPr>
+          <w:sz w:val="24"/>
+          <w:szCs w:val="24"/>
+        </w:rPr>
+        <w:t xml:space="preserve">Coût : XX     </w:t>
+      </w:r>
+      <w:r>
+        <w:rPr>
+          <w:rFonts w:cstheme="minorHAnsi"/>
+          <w:color w:val="1D2129"/>
+          <w:sz w:val="24"/>
+          <w:szCs w:val="24"/>
+          <w:shd w:val="clear" w:color="auto" w:fill="FFFFFF"/>
+        </w:rPr>
+        <w:t>•</w:t>
+      </w:r>
+      <w:r>
+        <w:rPr>
+          <w:rFonts w:cstheme="minorHAnsi"/>
+          <w:color w:val="1D2129"/>
+          <w:sz w:val="24"/>
+          <w:szCs w:val="24"/>
+          <w:shd w:val="clear" w:color="auto" w:fill="FFFFFF"/>
+        </w:rPr>
+        <w:t xml:space="preserve">   </w:t>
+      </w:r>
+      <w:r>
+        <w:rPr>
+          <w:sz w:val="24"/>
+          <w:szCs w:val="24"/>
+        </w:rPr>
+        <w:t xml:space="preserve"> </w:t>
+      </w:r>
+      <w:r>
+        <w:rPr>
+          <w:sz w:val="24"/>
+          <w:szCs w:val="24"/>
+        </w:rPr>
+        <w:t xml:space="preserve">Points de vie : </w:t>
+      </w:r>
+      <w:r>
+        <w:rPr>
+          <w:sz w:val="24"/>
+          <w:szCs w:val="24"/>
+        </w:rPr>
+        <w:t xml:space="preserve">XX     </w:t>
+      </w:r>
+      <w:r>
+        <w:rPr>
+          <w:rFonts w:cstheme="minorHAnsi"/>
+          <w:color w:val="1D2129"/>
+          <w:sz w:val="24"/>
+          <w:szCs w:val="24"/>
+          <w:shd w:val="clear" w:color="auto" w:fill="FFFFFF"/>
+        </w:rPr>
+        <w:t>•</w:t>
+      </w:r>
+      <w:r>
+        <w:rPr>
+          <w:sz w:val="24"/>
+          <w:szCs w:val="24"/>
+        </w:rPr>
+        <w:t xml:space="preserve">     Dégâts : XX                                                                                                                Temps de production : X,X seconde     </w:t>
+      </w:r>
+      <w:r>
+        <w:rPr>
+          <w:rFonts w:cstheme="minorHAnsi"/>
+          <w:color w:val="1D2129"/>
+          <w:sz w:val="24"/>
+          <w:szCs w:val="24"/>
+          <w:shd w:val="clear" w:color="auto" w:fill="FFFFFF"/>
+        </w:rPr>
+        <w:t>•</w:t>
+      </w:r>
+      <w:r>
+        <w:rPr>
+          <w:rFonts w:cstheme="minorHAnsi"/>
+          <w:color w:val="1D2129"/>
+          <w:sz w:val="24"/>
+          <w:szCs w:val="24"/>
+          <w:shd w:val="clear" w:color="auto" w:fill="FFFFFF"/>
+        </w:rPr>
+        <w:t xml:space="preserve">   </w:t>
+      </w:r>
+      <w:r>
+        <w:rPr>
+          <w:sz w:val="24"/>
+          <w:szCs w:val="24"/>
+        </w:rPr>
+        <w:t xml:space="preserve">  Vitesse de déplacement : XX pixel/seconde                           |</w:t>
+      </w:r>
+    </w:p>
+    <w:p>
+      <w:pPr>
+        <w:spacing w:after="0"/>
+        <w:rPr>
+          <w:sz w:val="24"/>
+          <w:szCs w:val="24"/>
+        </w:rPr>
+      </w:pPr>
+      <w:r>
+        <w:rPr>
+          <w:sz w:val="24"/>
+          <w:szCs w:val="24"/>
+        </w:rPr>
+        <w:t>L</w:t>
+      </w:r>
+      <w:r>
+        <w:rPr>
+          <w:sz w:val="24"/>
+          <w:szCs w:val="24"/>
+        </w:rPr>
+        <w:t xml:space="preserve">’Espion </w:t>
+      </w:r>
+      <w:r>
+        <w:rPr>
+          <w:sz w:val="24"/>
+          <w:szCs w:val="24"/>
+        </w:rPr>
+        <w:t>est blabl</w:t>
+      </w:r>
+      <w:r>
+        <w:rPr>
+          <w:sz w:val="24"/>
+          <w:szCs w:val="24"/>
+        </w:rPr>
+        <w:t>abl</w:t>
+      </w:r>
+      <w:r>
+        <w:rPr>
+          <w:sz w:val="24"/>
+          <w:szCs w:val="24"/>
+        </w:rPr>
+        <w:t>a……..</w:t>
+      </w:r>
+    </w:p>
+    <w:p>
+      <w:pPr>
+        <w:spacing w:after="0"/>
+        <w:rPr>
+          <w:sz w:val="24"/>
+          <w:szCs w:val="24"/>
+        </w:rPr>
+      </w:pPr>
+      <w:r>
+        <w:rPr>
+          <w:sz w:val="24"/>
+          <w:szCs w:val="24"/>
+        </w:rPr>
+        <w:t>Blablabla…….</w:t>
+      </w:r>
+    </w:p>
+    <w:p>
+      <w:pPr>
+        <w:spacing w:after="0"/>
+        <w:rPr>
+          <w:sz w:val="24"/>
+          <w:szCs w:val="24"/>
+        </w:rPr>
+      </w:pPr>
+      <w:r>
+        <w:rPr>
+          <w:b/>
+          <w:bCs/>
+          <w:noProof/>
+          <w:sz w:val="24"/>
+          <w:szCs w:val="24"/>
+          <w:u w:val="thick" w:color="32CD32"/>
+        </w:rPr>
+        <w:drawing>
+          <wp:anchor distT="0" distB="0" distL="114300" distR="114300" simplePos="0" relativeHeight="251672576" behindDoc="1" locked="0" layoutInCell="1" allowOverlap="1" wp14:anchorId="44C77B9F" wp14:editId="7DDD2DAB">
+            <wp:simplePos x="0" y="0"/>
+            <wp:positionH relativeFrom="column">
+              <wp:posOffset>11430</wp:posOffset>
+            </wp:positionH>
+            <wp:positionV relativeFrom="paragraph">
+              <wp:posOffset>199390</wp:posOffset>
+            </wp:positionV>
+            <wp:extent cx="1127760" cy="1127760"/>
+            <wp:effectExtent l="19050" t="19050" r="15240" b="15240"/>
+            <wp:wrapTight wrapText="bothSides">
+              <wp:wrapPolygon edited="0">
+                <wp:start x="-365" y="-365"/>
+                <wp:lineTo x="-365" y="21527"/>
+                <wp:lineTo x="21527" y="21527"/>
+                <wp:lineTo x="21527" y="-365"/>
+                <wp:lineTo x="-365" y="-365"/>
+              </wp:wrapPolygon>
+            </wp:wrapTight>
+            <wp:docPr id="12" name="Image 12"/>
+            <wp:cNvGraphicFramePr>
+              <a:graphicFrameLocks xmlns:a="http://schemas.openxmlformats.org/drawingml/2006/main" noChangeAspect="1"/>
+            </wp:cNvGraphicFramePr>
+            <a:graphic xmlns:a="http://schemas.openxmlformats.org/drawingml/2006/main">
+              <a:graphicData uri="http://schemas.openxmlformats.org/drawingml/2006/picture">
+                <pic:pic xmlns:pic="http://schemas.openxmlformats.org/drawingml/2006/picture">
+                  <pic:nvPicPr>
+                    <pic:cNvPr id="6" name="Piker.png"/>
+                    <pic:cNvPicPr/>
+                  </pic:nvPicPr>
+                  <pic:blipFill>
+                    <a:blip r:embed="rId16">
+                      <a:extLst>
+                        <a:ext uri="{28A0092B-C50C-407E-A947-70E740481C1C}">
+                          <a14:useLocalDpi xmlns:a14="http://schemas.microsoft.com/office/drawing/2010/main" val="0"/>
+                        </a:ext>
+                      </a:extLst>
+                    </a:blip>
+                    <a:stretch>
+                      <a:fillRect/>
+                    </a:stretch>
+                  </pic:blipFill>
+                  <pic:spPr>
+                    <a:xfrm>
+                      <a:off x="0" y="0"/>
+                      <a:ext cx="1127760" cy="1127760"/>
+                    </a:xfrm>
+                    <a:prstGeom prst="rect">
+                      <a:avLst/>
+                    </a:prstGeom>
+                    <a:ln w="19050">
+                      <a:solidFill>
+                        <a:schemeClr val="accent5">
+                          <a:lumMod val="75000"/>
+                        </a:schemeClr>
+                      </a:solidFill>
+                    </a:ln>
+                  </pic:spPr>
+                </pic:pic>
+              </a:graphicData>
+            </a:graphic>
+            <wp14:sizeRelH relativeFrom="margin">
+              <wp14:pctWidth>0</wp14:pctWidth>
+            </wp14:sizeRelH>
+          </wp:anchor>
+        </w:drawing>
+      </w:r>
+    </w:p>
+    <w:p>
+      <w:pPr>
+        <w:spacing w:after="0"/>
+        <w:rPr>
+          <w:sz w:val="24"/>
+          <w:szCs w:val="24"/>
+        </w:rPr>
+      </w:pPr>
+      <w:r>
+        <w:rPr>
+          <w:b/>
+          <w:bCs/>
+          <w:sz w:val="24"/>
+          <w:szCs w:val="24"/>
+          <w:u w:val="thick" w:color="32CD32"/>
+        </w:rPr>
+        <w:t>Conveyor</w:t>
+      </w:r>
+    </w:p>
+    <w:p>
+      <w:pPr>
+        <w:spacing w:after="0"/>
+        <w:jc w:val="both"/>
+      </w:pPr>
+      <w:r>
+        <w:rPr>
+          <w:sz w:val="24"/>
+          <w:szCs w:val="24"/>
+        </w:rPr>
+        <w:t xml:space="preserve">Coût : XX     </w:t>
+      </w:r>
+      <w:r>
+        <w:rPr>
+          <w:rFonts w:cstheme="minorHAnsi"/>
+          <w:color w:val="1D2129"/>
+          <w:sz w:val="24"/>
+          <w:szCs w:val="24"/>
+          <w:shd w:val="clear" w:color="auto" w:fill="FFFFFF"/>
+        </w:rPr>
+        <w:t>•</w:t>
+      </w:r>
+      <w:r>
+        <w:rPr>
+          <w:rFonts w:cstheme="minorHAnsi"/>
+          <w:color w:val="1D2129"/>
+          <w:sz w:val="24"/>
+          <w:szCs w:val="24"/>
+          <w:shd w:val="clear" w:color="auto" w:fill="FFFFFF"/>
+        </w:rPr>
+        <w:t xml:space="preserve">   </w:t>
+      </w:r>
+      <w:r>
+        <w:rPr>
+          <w:sz w:val="24"/>
+          <w:szCs w:val="24"/>
+        </w:rPr>
+        <w:t xml:space="preserve"> </w:t>
+      </w:r>
+      <w:r>
+        <w:rPr>
+          <w:sz w:val="24"/>
+          <w:szCs w:val="24"/>
+        </w:rPr>
+        <w:t xml:space="preserve">Points de vie : </w:t>
+      </w:r>
+      <w:r>
+        <w:rPr>
+          <w:sz w:val="24"/>
+          <w:szCs w:val="24"/>
+        </w:rPr>
+        <w:t xml:space="preserve">XX     </w:t>
+      </w:r>
+      <w:r>
+        <w:rPr>
+          <w:rFonts w:cstheme="minorHAnsi"/>
+          <w:color w:val="1D2129"/>
+          <w:sz w:val="24"/>
+          <w:szCs w:val="24"/>
+          <w:shd w:val="clear" w:color="auto" w:fill="FFFFFF"/>
+        </w:rPr>
+        <w:t>•</w:t>
+      </w:r>
+      <w:r>
+        <w:rPr>
+          <w:sz w:val="24"/>
+          <w:szCs w:val="24"/>
+        </w:rPr>
+        <w:t xml:space="preserve">     Dégâts : XX                                                                                                                Temps de production : X,X seconde     </w:t>
+      </w:r>
+      <w:r>
+        <w:rPr>
+          <w:rFonts w:cstheme="minorHAnsi"/>
+          <w:color w:val="1D2129"/>
+          <w:sz w:val="24"/>
+          <w:szCs w:val="24"/>
+          <w:shd w:val="clear" w:color="auto" w:fill="FFFFFF"/>
+        </w:rPr>
+        <w:t>•</w:t>
+      </w:r>
+      <w:r>
+        <w:rPr>
+          <w:rFonts w:cstheme="minorHAnsi"/>
+          <w:color w:val="1D2129"/>
+          <w:sz w:val="24"/>
+          <w:szCs w:val="24"/>
+          <w:shd w:val="clear" w:color="auto" w:fill="FFFFFF"/>
+        </w:rPr>
+        <w:t xml:space="preserve">   </w:t>
+      </w:r>
+      <w:r>
+        <w:rPr>
+          <w:sz w:val="24"/>
+          <w:szCs w:val="24"/>
+        </w:rPr>
+        <w:t xml:space="preserve">  Vitesse de déplacement : XX pixel/seconde                           |</w:t>
+      </w:r>
+    </w:p>
+    <w:p>
+      <w:pPr>
+        <w:spacing w:after="0"/>
+        <w:rPr>
+          <w:sz w:val="24"/>
+          <w:szCs w:val="24"/>
+        </w:rPr>
+      </w:pPr>
+      <w:r>
+        <w:rPr>
+          <w:sz w:val="24"/>
+          <w:szCs w:val="24"/>
+        </w:rPr>
+        <w:t xml:space="preserve">Le </w:t>
+      </w:r>
+      <w:r>
+        <w:rPr>
+          <w:sz w:val="24"/>
+          <w:szCs w:val="24"/>
+        </w:rPr>
+        <w:t>Convoyeur de fonds</w:t>
+      </w:r>
+      <w:r>
+        <w:rPr>
+          <w:sz w:val="24"/>
+          <w:szCs w:val="24"/>
+        </w:rPr>
+        <w:t xml:space="preserve"> est blabl</w:t>
+      </w:r>
+      <w:r>
+        <w:rPr>
+          <w:sz w:val="24"/>
+          <w:szCs w:val="24"/>
+        </w:rPr>
+        <w:t>abl</w:t>
+      </w:r>
+      <w:r>
+        <w:rPr>
+          <w:sz w:val="24"/>
+          <w:szCs w:val="24"/>
+        </w:rPr>
+        <w:t>a……..</w:t>
+      </w:r>
+    </w:p>
+    <w:p>
+      <w:pPr>
+        <w:spacing w:after="0"/>
+        <w:rPr>
+          <w:sz w:val="24"/>
+          <w:szCs w:val="24"/>
+        </w:rPr>
+      </w:pPr>
+      <w:r>
+        <w:rPr>
+          <w:sz w:val="24"/>
+          <w:szCs w:val="24"/>
+        </w:rPr>
+        <w:t>Blablabla…….</w:t>
+      </w:r>
+    </w:p>
+    <w:p>
+      <w:pPr>
+        <w:spacing w:after="0"/>
+        <w:rPr>
+          <w:sz w:val="24"/>
+          <w:szCs w:val="24"/>
+        </w:rPr>
+      </w:pPr>
+      <w:bookmarkStart w:id="8" w:name="_GoBack"/>
+      <w:bookmarkEnd w:id="8"/>
+    </w:p>
+    <w:p>
+      <w:pPr>
+        <w:pStyle w:val="Titre2"/>
+        <w:rPr>
+          <w:rFonts w:asciiTheme="minorHAnsi" w:hAnsiTheme="minorHAnsi" w:cstheme="minorHAnsi"/>
+          <w:i/>
+          <w:iCs/>
+          <w:sz w:val="28"/>
+          <w:szCs w:val="28"/>
+        </w:rPr>
+      </w:pPr>
+      <w:bookmarkStart w:id="9" w:name="_Toc29143081"/>
+      <w:r>
+        <w:rPr>
+          <w:rFonts w:asciiTheme="minorHAnsi" w:hAnsiTheme="minorHAnsi" w:cstheme="minorHAnsi"/>
+          <w:i/>
+          <w:iCs/>
+          <w:sz w:val="28"/>
+          <w:szCs w:val="28"/>
+        </w:rPr>
+        <w:t>2</w:t>
+      </w:r>
+      <w:r>
+        <w:rPr>
+          <w:rFonts w:asciiTheme="minorHAnsi" w:hAnsiTheme="minorHAnsi" w:cstheme="minorHAnsi"/>
+          <w:i/>
+          <w:iCs/>
+          <w:sz w:val="28"/>
+          <w:szCs w:val="28"/>
+        </w:rPr>
+        <w:t>.</w:t>
+      </w:r>
+      <w:r>
+        <w:rPr>
+          <w:rFonts w:asciiTheme="minorHAnsi" w:hAnsiTheme="minorHAnsi" w:cstheme="minorHAnsi"/>
+          <w:i/>
+          <w:iCs/>
+          <w:sz w:val="28"/>
+          <w:szCs w:val="28"/>
+        </w:rPr>
+        <w:t xml:space="preserve"> </w:t>
+      </w:r>
+      <w:r>
+        <w:rPr>
+          <w:rFonts w:asciiTheme="minorHAnsi" w:hAnsiTheme="minorHAnsi" w:cstheme="minorHAnsi"/>
+          <w:i/>
+          <w:iCs/>
+          <w:sz w:val="28"/>
+          <w:szCs w:val="28"/>
+        </w:rPr>
+        <w:t>Les osts</w:t>
+      </w:r>
+      <w:bookmarkEnd w:id="9"/>
+    </w:p>
+    <w:p>
+      <w:pPr>
+        <w:spacing w:after="0"/>
+        <w:rPr>
+          <w:sz w:val="24"/>
+          <w:szCs w:val="24"/>
+        </w:rPr>
+      </w:pPr>
+    </w:p>
+    <w:p>
+      <w:pPr>
+        <w:spacing w:after="0"/>
+        <w:rPr>
+          <w:sz w:val="24"/>
+          <w:szCs w:val="24"/>
+        </w:rPr>
+      </w:pPr>
+      <w:r>
+        <w:rPr>
           <w:sz w:val="24"/>
           <w:szCs w:val="24"/>
         </w:rPr>
@@ -3093,31 +5391,6 @@
     </w:p>
     <w:p>
       <w:pPr>
-        <w:pStyle w:val="Titre1"/>
-        <w:rPr>
-          <w:u w:color="009DE0"/>
-        </w:rPr>
-      </w:pPr>
-      <w:bookmarkStart w:id="7" w:name="_Toc29143079"/>
-      <w:r>
-        <w:rPr>
-          <w:u w:color="009DE0"/>
-        </w:rPr>
-        <w:t>III – Description des fonctionnalités</w:t>
-      </w:r>
-      <w:bookmarkEnd w:id="7"/>
-    </w:p>
-    <w:p>
-      <w:pPr>
-        <w:spacing w:after="0"/>
-        <w:rPr>
-          <w:sz w:val="24"/>
-          <w:szCs w:val="24"/>
-        </w:rPr>
-      </w:pPr>
-    </w:p>
-    <w:p>
-      <w:pPr>
         <w:pStyle w:val="Titre2"/>
         <w:rPr>
           <w:rFonts w:asciiTheme="minorHAnsi" w:hAnsiTheme="minorHAnsi" w:cstheme="minorHAnsi"/>
@@ -3127,16 +5400,16 @@
           <w:szCs w:val="28"/>
         </w:rPr>
       </w:pPr>
-      <w:bookmarkStart w:id="8" w:name="_Toc29143080"/>
-      <w:r>
-        <w:rPr>
-          <w:rFonts w:asciiTheme="minorHAnsi" w:hAnsiTheme="minorHAnsi" w:cstheme="minorHAnsi"/>
-          <w:i/>
-          <w:iCs/>
-          <w:sz w:val="28"/>
-          <w:szCs w:val="28"/>
-        </w:rPr>
-        <w:t>1</w:t>
+      <w:bookmarkStart w:id="10" w:name="_Toc29143082"/>
+      <w:r>
+        <w:rPr>
+          <w:rFonts w:asciiTheme="minorHAnsi" w:hAnsiTheme="minorHAnsi" w:cstheme="minorHAnsi"/>
+          <w:i/>
+          <w:iCs/>
+          <w:sz w:val="28"/>
+          <w:szCs w:val="28"/>
+        </w:rPr>
+        <w:t>3</w:t>
       </w:r>
       <w:r>
         <w:rPr>
@@ -3166,182 +5439,6 @@
           <w:sz w:val="28"/>
           <w:szCs w:val="28"/>
         </w:rPr>
-        <w:t>Les unités</w:t>
-      </w:r>
-      <w:bookmarkEnd w:id="8"/>
-    </w:p>
-    <w:p>
-      <w:pPr>
-        <w:spacing w:after="0"/>
-        <w:rPr>
-          <w:sz w:val="24"/>
-          <w:szCs w:val="24"/>
-        </w:rPr>
-      </w:pPr>
-    </w:p>
-    <w:p>
-      <w:pPr>
-        <w:spacing w:after="0"/>
-        <w:rPr>
-          <w:sz w:val="24"/>
-          <w:szCs w:val="24"/>
-        </w:rPr>
-      </w:pPr>
-      <w:r>
-        <w:rPr>
-          <w:sz w:val="24"/>
-          <w:szCs w:val="24"/>
-        </w:rPr>
-        <w:t>Paragraphe.</w:t>
-      </w:r>
-    </w:p>
-    <w:p>
-      <w:pPr>
-        <w:spacing w:after="0"/>
-        <w:rPr>
-          <w:sz w:val="24"/>
-          <w:szCs w:val="24"/>
-        </w:rPr>
-      </w:pPr>
-    </w:p>
-    <w:p>
-      <w:pPr>
-        <w:pStyle w:val="Titre2"/>
-        <w:rPr>
-          <w:rFonts w:asciiTheme="minorHAnsi" w:hAnsiTheme="minorHAnsi" w:cstheme="minorHAnsi"/>
-          <w:i/>
-          <w:iCs/>
-          <w:sz w:val="28"/>
-          <w:szCs w:val="28"/>
-        </w:rPr>
-      </w:pPr>
-      <w:bookmarkStart w:id="9" w:name="_Toc29143081"/>
-      <w:r>
-        <w:rPr>
-          <w:rFonts w:asciiTheme="minorHAnsi" w:hAnsiTheme="minorHAnsi" w:cstheme="minorHAnsi"/>
-          <w:i/>
-          <w:iCs/>
-          <w:sz w:val="28"/>
-          <w:szCs w:val="28"/>
-        </w:rPr>
-        <w:t>2</w:t>
-      </w:r>
-      <w:r>
-        <w:rPr>
-          <w:rFonts w:asciiTheme="minorHAnsi" w:hAnsiTheme="minorHAnsi" w:cstheme="minorHAnsi"/>
-          <w:i/>
-          <w:iCs/>
-          <w:sz w:val="28"/>
-          <w:szCs w:val="28"/>
-        </w:rPr>
-        <w:t>.</w:t>
-      </w:r>
-      <w:r>
-        <w:rPr>
-          <w:rFonts w:asciiTheme="minorHAnsi" w:hAnsiTheme="minorHAnsi" w:cstheme="minorHAnsi"/>
-          <w:i/>
-          <w:iCs/>
-          <w:sz w:val="28"/>
-          <w:szCs w:val="28"/>
-        </w:rPr>
-        <w:t xml:space="preserve"> </w:t>
-      </w:r>
-      <w:r>
-        <w:rPr>
-          <w:rFonts w:asciiTheme="minorHAnsi" w:hAnsiTheme="minorHAnsi" w:cstheme="minorHAnsi"/>
-          <w:i/>
-          <w:iCs/>
-          <w:sz w:val="28"/>
-          <w:szCs w:val="28"/>
-        </w:rPr>
-        <w:t>Les osts</w:t>
-      </w:r>
-      <w:bookmarkEnd w:id="9"/>
-    </w:p>
-    <w:p>
-      <w:pPr>
-        <w:spacing w:after="0"/>
-        <w:rPr>
-          <w:sz w:val="24"/>
-          <w:szCs w:val="24"/>
-        </w:rPr>
-      </w:pPr>
-    </w:p>
-    <w:p>
-      <w:pPr>
-        <w:spacing w:after="0"/>
-        <w:rPr>
-          <w:sz w:val="24"/>
-          <w:szCs w:val="24"/>
-        </w:rPr>
-      </w:pPr>
-      <w:r>
-        <w:rPr>
-          <w:sz w:val="24"/>
-          <w:szCs w:val="24"/>
-        </w:rPr>
-        <w:t>Paragraphe.</w:t>
-      </w:r>
-    </w:p>
-    <w:p>
-      <w:pPr>
-        <w:spacing w:after="0"/>
-        <w:rPr>
-          <w:sz w:val="24"/>
-          <w:szCs w:val="24"/>
-        </w:rPr>
-      </w:pPr>
-    </w:p>
-    <w:p>
-      <w:pPr>
-        <w:pStyle w:val="Titre2"/>
-        <w:rPr>
-          <w:rFonts w:asciiTheme="minorHAnsi" w:hAnsiTheme="minorHAnsi" w:cstheme="minorHAnsi"/>
-          <w:i/>
-          <w:iCs/>
-          <w:sz w:val="28"/>
-          <w:szCs w:val="28"/>
-        </w:rPr>
-      </w:pPr>
-      <w:bookmarkStart w:id="10" w:name="_Toc29143082"/>
-      <w:r>
-        <w:rPr>
-          <w:rFonts w:asciiTheme="minorHAnsi" w:hAnsiTheme="minorHAnsi" w:cstheme="minorHAnsi"/>
-          <w:i/>
-          <w:iCs/>
-          <w:sz w:val="28"/>
-          <w:szCs w:val="28"/>
-        </w:rPr>
-        <w:t>3</w:t>
-      </w:r>
-      <w:r>
-        <w:rPr>
-          <w:rFonts w:asciiTheme="minorHAnsi" w:hAnsiTheme="minorHAnsi" w:cstheme="minorHAnsi"/>
-          <w:i/>
-          <w:iCs/>
-          <w:sz w:val="28"/>
-          <w:szCs w:val="28"/>
-        </w:rPr>
-        <w:t>.</w:t>
-      </w:r>
-      <w:r>
-        <w:rPr>
-          <w:rFonts w:asciiTheme="minorHAnsi" w:hAnsiTheme="minorHAnsi" w:cstheme="minorHAnsi"/>
-          <w:i/>
-          <w:iCs/>
-          <w:sz w:val="28"/>
-          <w:szCs w:val="28"/>
-        </w:rPr>
-        <w:t xml:space="preserve"> </w:t>
-      </w:r>
-      <w:r>
-        <w:rPr>
-          <w:rFonts w:asciiTheme="minorHAnsi" w:hAnsiTheme="minorHAnsi" w:cstheme="minorHAnsi"/>
-          <w:i/>
-          <w:iCs/>
-          <w:sz w:val="28"/>
-          <w:szCs w:val="28"/>
-        </w:rPr>
         <w:t>Les collisions</w:t>
       </w:r>
       <w:bookmarkEnd w:id="10"/>
@@ -3370,21 +5467,12 @@
         </w:rPr>
         <w:t>(</w:t>
       </w:r>
-      <w:proofErr w:type="gramStart"/>
-      <w:r>
-        <w:rPr>
-          <w:sz w:val="24"/>
-          <w:szCs w:val="24"/>
-        </w:rPr>
-        <w:t>avec</w:t>
-      </w:r>
-      <w:proofErr w:type="gramEnd"/>
-      <w:r>
-        <w:rPr>
-          <w:sz w:val="24"/>
-          <w:szCs w:val="24"/>
-        </w:rPr>
-        <w:t xml:space="preserve"> les châteaux</w:t>
+      <w:r>
+        <w:rPr>
+          <w:sz w:val="24"/>
+          <w:szCs w:val="24"/>
+        </w:rPr>
+        <w:t>avec les châteaux</w:t>
       </w:r>
       <w:r>
         <w:rPr>
@@ -5188,7 +7276,7 @@
 </file>
 
 <file path=customXml/itemProps1.xml><?xml version="1.0" encoding="utf-8"?>
-<ds:datastoreItem xmlns:ds="http://schemas.openxmlformats.org/officeDocument/2006/customXml" ds:itemID="{BB633FBB-2EB8-4AAE-8F2B-1AEA58BF8EDA}">
+<ds:datastoreItem xmlns:ds="http://schemas.openxmlformats.org/officeDocument/2006/customXml" ds:itemID="{043E5076-A2C1-4C08-916F-3D0BB715FD78}">
   <ds:schemaRefs>
     <ds:schemaRef ds:uri="http://schemas.openxmlformats.org/officeDocument/2006/bibliography"/>
   </ds:schemaRefs>

</xml_diff>